<commit_message>
Change the design A little bit
</commit_message>
<xml_diff>
--- a/PDF and CVS/Report.docx
+++ b/PDF and CVS/Report.docx
@@ -19,7 +19,7 @@
             <mc:AlternateContent>
               <mc:Choice Requires="wpg">
                 <w:drawing>
-                  <wp:anchor distT="0" distB="0" distL="114300" distR="114300" simplePos="0" relativeHeight="251662336" behindDoc="0" locked="0" layoutInCell="1" allowOverlap="1" wp14:anchorId="2492C0C1" wp14:editId="2CF970E6">
+                  <wp:anchor distT="0" distB="0" distL="114300" distR="114300" simplePos="0" relativeHeight="251662336" behindDoc="0" locked="0" layoutInCell="1" allowOverlap="1" wp14:anchorId="2492C0C1" wp14:editId="0F9B5BA5">
                     <wp:simplePos x="0" y="0"/>
                     <wp:positionH relativeFrom="page">
                       <wp:align>center</wp:align>
@@ -266,7 +266,7 @@
               </mc:Choice>
               <mc:Fallback>
                 <w:pict>
-                  <v:group w14:anchorId="71604926" id="Group 51" o:spid="_x0000_s1026" style="position:absolute;left:0;text-align:left;margin-left:0;margin-top:0;width:8in;height:95.7pt;z-index:251662336;mso-width-percent:941;mso-height-percent:121;mso-top-percent:23;mso-position-horizontal:center;mso-position-horizontal-relative:page;mso-position-vertical-relative:page;mso-width-percent:941;mso-height-percent:121;mso-top-percent:23" coordorigin="" coordsize="73152,12161" o:gfxdata="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">
+                  <v:group w14:anchorId="06D3C28D" id="Group 51" o:spid="_x0000_s1026" style="position:absolute;left:0;text-align:left;margin-left:0;margin-top:0;width:8in;height:95.7pt;z-index:251662336;mso-width-percent:941;mso-height-percent:121;mso-top-percent:23;mso-position-horizontal:center;mso-position-horizontal-relative:page;mso-position-vertical-relative:page;mso-width-percent:941;mso-height-percent:121;mso-top-percent:23" coordorigin="" coordsize="73152,12161" o:gfxdata="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">
                     <v:shape id="Rectangle 51" o:spid="_x0000_s1027" style="position:absolute;width:73152;height:11303;visibility:visible;mso-wrap-style:square;v-text-anchor:middle" coordsize="7312660,1129665" o:gfxdata="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" path="m,l7312660,r,1129665l3619500,733425,,1091565,,xe" fillcolor="#156082 [3204]" stroked="f" strokeweight="1pt">
                       <v:stroke joinstyle="miter"/>
                       <v:path arrowok="t" o:connecttype="custom" o:connectlocs="0,0;7315200,0;7315200,1130373;3620757,733885;0,1092249;0,0" o:connectangles="0,0,0,0,0,0"/>
@@ -518,12 +518,16 @@
                                 <w:pPr>
                                   <w:jc w:val="right"/>
                                   <w:rPr>
+                                    <w:b/>
+                                    <w:bCs/>
                                     <w:rtl/>
                                   </w:rPr>
                                 </w:pPr>
                                 <w:r>
                                   <w:rPr>
                                     <w:rFonts w:hint="cs"/>
+                                    <w:b/>
+                                    <w:bCs/>
                                     <w:rtl/>
                                   </w:rPr>
                                   <w:t>הצוות:</w:t>
@@ -537,10 +541,16 @@
                                     <w:numId w:val="1"/>
                                   </w:numPr>
                                   <w:bidi/>
+                                  <w:rPr>
+                                    <w:b/>
+                                    <w:bCs/>
+                                  </w:rPr>
                                 </w:pPr>
                                 <w:r>
                                   <w:rPr>
                                     <w:rFonts w:hint="cs"/>
+                                    <w:b/>
+                                    <w:bCs/>
                                     <w:rtl/>
                                   </w:rPr>
                                   <w:t>ידידיה בקורדזה: 332461854</w:t>
@@ -554,10 +564,16 @@
                                     <w:numId w:val="1"/>
                                   </w:numPr>
                                   <w:bidi/>
+                                  <w:rPr>
+                                    <w:b/>
+                                    <w:bCs/>
+                                  </w:rPr>
                                 </w:pPr>
                                 <w:r>
                                   <w:rPr>
                                     <w:rFonts w:hint="cs"/>
+                                    <w:b/>
+                                    <w:bCs/>
                                     <w:rtl/>
                                   </w:rPr>
                                   <w:t>מאיר קרומבי: 214736688</w:t>
@@ -809,12 +825,16 @@
                           <w:pPr>
                             <w:jc w:val="right"/>
                             <w:rPr>
+                              <w:b/>
+                              <w:bCs/>
                               <w:rtl/>
                             </w:rPr>
                           </w:pPr>
                           <w:r>
                             <w:rPr>
                               <w:rFonts w:hint="cs"/>
+                              <w:b/>
+                              <w:bCs/>
                               <w:rtl/>
                             </w:rPr>
                             <w:t>הצוות:</w:t>
@@ -828,10 +848,16 @@
                               <w:numId w:val="1"/>
                             </w:numPr>
                             <w:bidi/>
+                            <w:rPr>
+                              <w:b/>
+                              <w:bCs/>
+                            </w:rPr>
                           </w:pPr>
                           <w:r>
                             <w:rPr>
                               <w:rFonts w:hint="cs"/>
+                              <w:b/>
+                              <w:bCs/>
                               <w:rtl/>
                             </w:rPr>
                             <w:t>ידידיה בקורדזה: 332461854</w:t>
@@ -845,10 +871,16 @@
                               <w:numId w:val="1"/>
                             </w:numPr>
                             <w:bidi/>
+                            <w:rPr>
+                              <w:b/>
+                              <w:bCs/>
+                            </w:rPr>
                           </w:pPr>
                           <w:r>
                             <w:rPr>
                               <w:rFonts w:hint="cs"/>
+                              <w:b/>
+                              <w:bCs/>
                               <w:rtl/>
                             </w:rPr>
                             <w:t>מאיר קרומבי: 214736688</w:t>
@@ -3038,6 +3070,7 @@
       <w:pPr>
         <w:bidi/>
         <w:rPr>
+          <w:rFonts w:hint="cs"/>
           <w:rtl/>
         </w:rPr>
       </w:pPr>
@@ -3046,6 +3079,7 @@
           <w:rFonts w:cs="Arial"/>
           <w:b/>
           <w:bCs/>
+          <w:noProof/>
           <w:sz w:val="28"/>
           <w:szCs w:val="28"/>
           <w:u w:val="single"/>
@@ -3160,9 +3194,11 @@
         </w:rPr>
         <w:t xml:space="preserve">הדיאגרמה נעשתה בתוכנת </w:t>
       </w:r>
+      <w:proofErr w:type="spellStart"/>
       <w:r>
         <w:t>ERDPlus</w:t>
       </w:r>
+      <w:proofErr w:type="spellEnd"/>
       <w:r>
         <w:rPr>
           <w:rFonts w:hint="cs"/>
@@ -3282,13 +3318,14 @@
           <w:rFonts w:cs="Arial"/>
           <w:b/>
           <w:bCs/>
+          <w:noProof/>
           <w:sz w:val="28"/>
           <w:szCs w:val="28"/>
           <w:u w:val="single"/>
           <w:rtl/>
         </w:rPr>
         <w:drawing>
-          <wp:anchor distT="0" distB="0" distL="114300" distR="114300" simplePos="0" relativeHeight="251668480" behindDoc="1" locked="0" layoutInCell="1" allowOverlap="1" wp14:anchorId="3C72AB7B" wp14:editId="264394E5">
+          <wp:anchor distT="0" distB="0" distL="114300" distR="114300" simplePos="0" relativeHeight="251668480" behindDoc="1" locked="0" layoutInCell="1" allowOverlap="1" wp14:anchorId="3C72AB7B" wp14:editId="5BA8190A">
             <wp:simplePos x="0" y="0"/>
             <wp:positionH relativeFrom="margin">
               <wp:align>left</wp:align>
@@ -3513,6 +3550,7 @@
         </w:rPr>
         <w:t xml:space="preserve">במקרה דנן רצינו ליצור את טבלת </w:t>
       </w:r>
+      <w:proofErr w:type="spellStart"/>
       <w:r>
         <w:rPr>
           <w:sz w:val="28"/>
@@ -3520,6 +3558,7 @@
         </w:rPr>
         <w:t>FutureEmployee</w:t>
       </w:r>
+      <w:proofErr w:type="spellEnd"/>
       <w:r>
         <w:rPr>
           <w:rFonts w:hint="cs"/>
@@ -3545,6 +3584,7 @@
         </w:rPr>
         <w:t xml:space="preserve"> (</w:t>
       </w:r>
+      <w:proofErr w:type="spellStart"/>
       <w:r>
         <w:rPr>
           <w:sz w:val="28"/>
@@ -3552,6 +3592,7 @@
         </w:rPr>
         <w:t>fEmpID</w:t>
       </w:r>
+      <w:proofErr w:type="spellEnd"/>
       <w:r>
         <w:rPr>
           <w:rFonts w:hint="cs"/>
@@ -3561,12 +3602,21 @@
         </w:rPr>
         <w:t xml:space="preserve">) וגם מספר המחלקה שבה הוא ירצה לעבוד </w:t>
       </w:r>
-      <w:r>
-        <w:rPr>
-          <w:sz w:val="28"/>
-          <w:szCs w:val="28"/>
-        </w:rPr>
-        <w:t>departId)</w:t>
+      <w:proofErr w:type="spellStart"/>
+      <w:r>
+        <w:rPr>
+          <w:sz w:val="28"/>
+          <w:szCs w:val="28"/>
+        </w:rPr>
+        <w:t>departId</w:t>
+      </w:r>
+      <w:proofErr w:type="spellEnd"/>
+      <w:r>
+        <w:rPr>
+          <w:sz w:val="28"/>
+          <w:szCs w:val="28"/>
+        </w:rPr>
+        <w:t>)</w:t>
       </w:r>
       <w:r>
         <w:rPr>
@@ -4109,6 +4159,7 @@
       <w:r>
         <w:rPr>
           <w:rFonts w:cs="Arial"/>
+          <w:noProof/>
           <w:sz w:val="28"/>
           <w:szCs w:val="28"/>
           <w:rtl/>
@@ -4208,6 +4259,7 @@
       <w:r>
         <w:rPr>
           <w:rFonts w:cs="Arial"/>
+          <w:noProof/>
           <w:sz w:val="28"/>
           <w:szCs w:val="28"/>
           <w:rtl/>
@@ -4617,6 +4669,7 @@
         </w:rPr>
         <w:t xml:space="preserve">בשלב זה נעשה שימוש נרחב ביותר באתר </w:t>
       </w:r>
+      <w:proofErr w:type="spellStart"/>
       <w:r>
         <w:rPr>
           <w:sz w:val="28"/>
@@ -4624,6 +4677,7 @@
         </w:rPr>
         <w:t>mockaroo</w:t>
       </w:r>
+      <w:proofErr w:type="spellEnd"/>
       <w:r>
         <w:rPr>
           <w:rFonts w:hint="cs"/>
@@ -4676,6 +4730,7 @@
       <w:r>
         <w:rPr>
           <w:rFonts w:cs="Arial"/>
+          <w:noProof/>
           <w:sz w:val="28"/>
           <w:szCs w:val="28"/>
           <w:rtl/>
@@ -4820,6 +4875,7 @@
         </w:rPr>
         <w:t xml:space="preserve"> או בשמו הקולי </w:t>
       </w:r>
+      <w:proofErr w:type="spellStart"/>
       <w:r>
         <w:rPr>
           <w:sz w:val="28"/>
@@ -4827,6 +4883,7 @@
         </w:rPr>
         <w:t>Regx</w:t>
       </w:r>
+      <w:proofErr w:type="spellEnd"/>
       <w:r>
         <w:rPr>
           <w:rFonts w:hint="cs"/>
@@ -4953,6 +5010,7 @@
       <w:r>
         <w:rPr>
           <w:rFonts w:cs="Arial"/>
+          <w:noProof/>
           <w:sz w:val="28"/>
           <w:szCs w:val="28"/>
           <w:rtl/>
@@ -5116,6 +5174,7 @@
       <w:r>
         <w:rPr>
           <w:rFonts w:cs="Arial"/>
+          <w:noProof/>
           <w:sz w:val="28"/>
           <w:szCs w:val="28"/>
           <w:rtl/>
@@ -5237,6 +5296,7 @@
         </w:rPr>
         <w:t xml:space="preserve"> והעלנוהו לאתר </w:t>
       </w:r>
+      <w:proofErr w:type="spellStart"/>
       <w:r>
         <w:rPr>
           <w:sz w:val="28"/>
@@ -5244,6 +5304,7 @@
         </w:rPr>
         <w:t>mockaroo</w:t>
       </w:r>
+      <w:proofErr w:type="spellEnd"/>
       <w:r>
         <w:rPr>
           <w:rFonts w:hint="cs"/>
@@ -5395,6 +5456,7 @@
         </w:rPr>
         <w:t>את ישות המשמרות (</w:t>
       </w:r>
+      <w:proofErr w:type="spellStart"/>
       <w:r>
         <w:rPr>
           <w:sz w:val="28"/>
@@ -5402,6 +5464,7 @@
         </w:rPr>
         <w:t>WorkShift</w:t>
       </w:r>
+      <w:proofErr w:type="spellEnd"/>
       <w:r>
         <w:rPr>
           <w:rFonts w:hint="cs"/>
@@ -5704,13 +5767,14 @@
           <w:rFonts w:cs="Arial"/>
           <w:b/>
           <w:bCs/>
+          <w:noProof/>
           <w:sz w:val="28"/>
           <w:szCs w:val="28"/>
           <w:rtl/>
         </w:rPr>
         <w:lastRenderedPageBreak/>
         <w:drawing>
-          <wp:anchor distT="0" distB="0" distL="114300" distR="114300" simplePos="0" relativeHeight="251673600" behindDoc="1" locked="0" layoutInCell="1" allowOverlap="1" wp14:anchorId="444281C7" wp14:editId="3589B087">
+          <wp:anchor distT="0" distB="0" distL="114300" distR="114300" simplePos="0" relativeHeight="251673600" behindDoc="1" locked="0" layoutInCell="1" allowOverlap="1" wp14:anchorId="444281C7" wp14:editId="405FE3BD">
             <wp:simplePos x="0" y="0"/>
             <wp:positionH relativeFrom="margin">
               <wp:align>right</wp:align>
@@ -5722,11 +5786,17 @@
             <wp:effectExtent l="0" t="0" r="635" b="0"/>
             <wp:wrapTight wrapText="bothSides">
               <wp:wrapPolygon edited="0">
-                <wp:start x="0" y="0"/>
-                <wp:lineTo x="0" y="21397"/>
-                <wp:lineTo x="21476" y="21397"/>
-                <wp:lineTo x="21476" y="0"/>
-                <wp:lineTo x="0" y="0"/>
+                <wp:start x="514" y="0"/>
+                <wp:lineTo x="0" y="369"/>
+                <wp:lineTo x="0" y="20844"/>
+                <wp:lineTo x="386" y="21397"/>
+                <wp:lineTo x="514" y="21397"/>
+                <wp:lineTo x="20961" y="21397"/>
+                <wp:lineTo x="21090" y="21397"/>
+                <wp:lineTo x="21476" y="20844"/>
+                <wp:lineTo x="21476" y="369"/>
+                <wp:lineTo x="20961" y="0"/>
+                <wp:lineTo x="514" y="0"/>
               </wp:wrapPolygon>
             </wp:wrapTight>
             <wp:docPr id="1679858935" name="Picture 1" descr="A computer screen shot of a program code&#10;&#10;Description automatically generated"/>
@@ -5760,6 +5830,12 @@
                     <a:prstGeom prst="rect">
                       <a:avLst/>
                     </a:prstGeom>
+                    <a:ln>
+                      <a:noFill/>
+                    </a:ln>
+                    <a:effectLst>
+                      <a:softEdge rad="112500"/>
+                    </a:effectLst>
                   </pic:spPr>
                 </pic:pic>
               </a:graphicData>
@@ -6002,6 +6078,7 @@
         </w:rPr>
         <w:t>לאחר כל זה התוכנית תכניס שורה זו למערך (שורה 20) ואחרי שהתוכנית סיימה את הלולאה (200 פעמים סה"כ) היא תיצור קובץ חדש "</w:t>
       </w:r>
+      <w:proofErr w:type="spellStart"/>
       <w:r>
         <w:rPr>
           <w:sz w:val="28"/>
@@ -6009,6 +6086,7 @@
         </w:rPr>
         <w:t>insertWorkShiftDetails.sql</w:t>
       </w:r>
+      <w:proofErr w:type="spellEnd"/>
       <w:r>
         <w:rPr>
           <w:rFonts w:hint="cs"/>
@@ -6062,12 +6140,13 @@
       <w:r>
         <w:rPr>
           <w:rFonts w:cs="Arial"/>
+          <w:noProof/>
           <w:sz w:val="28"/>
           <w:szCs w:val="28"/>
           <w:rtl/>
         </w:rPr>
         <w:drawing>
-          <wp:anchor distT="0" distB="0" distL="114300" distR="114300" simplePos="0" relativeHeight="251674624" behindDoc="1" locked="0" layoutInCell="1" allowOverlap="1" wp14:anchorId="4712A3A9" wp14:editId="312232CB">
+          <wp:anchor distT="0" distB="0" distL="114300" distR="114300" simplePos="0" relativeHeight="251674624" behindDoc="1" locked="0" layoutInCell="1" allowOverlap="1" wp14:anchorId="4712A3A9" wp14:editId="0C3EAE0E">
             <wp:simplePos x="0" y="0"/>
             <wp:positionH relativeFrom="margin">
               <wp:posOffset>2889250</wp:posOffset>
@@ -6178,6 +6257,7 @@
         </w:rPr>
         <w:t xml:space="preserve"> כך שכעת יהיה לנו באתר </w:t>
       </w:r>
+      <w:proofErr w:type="spellStart"/>
       <w:r>
         <w:rPr>
           <w:sz w:val="28"/>
@@ -6185,6 +6265,7 @@
         </w:rPr>
         <w:t>mockaroo</w:t>
       </w:r>
+      <w:proofErr w:type="spellEnd"/>
       <w:r>
         <w:rPr>
           <w:rFonts w:hint="cs"/>
@@ -6229,6 +6310,7 @@
         </w:rPr>
         <w:t xml:space="preserve"> נכנסו, את קובץ ה</w:t>
       </w:r>
+      <w:proofErr w:type="spellStart"/>
       <w:r>
         <w:rPr>
           <w:sz w:val="28"/>
@@ -6236,6 +6318,7 @@
         </w:rPr>
         <w:t>sql</w:t>
       </w:r>
+      <w:proofErr w:type="spellEnd"/>
       <w:r>
         <w:rPr>
           <w:rFonts w:hint="cs"/>
@@ -6322,6 +6405,7 @@
       <w:r>
         <w:rPr>
           <w:rFonts w:cs="Arial"/>
+          <w:noProof/>
           <w:sz w:val="28"/>
           <w:szCs w:val="28"/>
           <w:rtl/>
@@ -6671,6 +6755,7 @@
         </w:rPr>
         <w:t xml:space="preserve">ופה נכנס הפיצ'ר של </w:t>
       </w:r>
+      <w:proofErr w:type="spellStart"/>
       <w:r>
         <w:rPr>
           <w:sz w:val="28"/>
@@ -6678,6 +6763,7 @@
         </w:rPr>
         <w:t>mockaroo</w:t>
       </w:r>
+      <w:proofErr w:type="spellEnd"/>
       <w:r>
         <w:rPr>
           <w:rFonts w:hint="cs"/>
@@ -6785,7 +6871,6 @@
       <w:pPr>
         <w:bidi/>
         <w:rPr>
-          <w:rFonts w:hint="cs"/>
           <w:sz w:val="28"/>
           <w:szCs w:val="28"/>
           <w:rtl/>
@@ -6794,6 +6879,7 @@
       <w:r>
         <w:rPr>
           <w:rFonts w:cs="Arial"/>
+          <w:noProof/>
           <w:sz w:val="28"/>
           <w:szCs w:val="28"/>
           <w:rtl/>
@@ -6887,6 +6973,7 @@
         </w:rPr>
         <w:t xml:space="preserve"> ו-</w:t>
       </w:r>
+      <w:proofErr w:type="spellStart"/>
       <w:r>
         <w:rPr>
           <w:sz w:val="28"/>
@@ -6894,6 +6981,7 @@
         </w:rPr>
         <w:t>departId</w:t>
       </w:r>
+      <w:proofErr w:type="spellEnd"/>
       <w:r>
         <w:rPr>
           <w:rFonts w:hint="cs"/>
@@ -6903,6 +6991,7 @@
         </w:rPr>
         <w:t xml:space="preserve"> ו-</w:t>
       </w:r>
+      <w:proofErr w:type="spellStart"/>
       <w:r>
         <w:rPr>
           <w:sz w:val="28"/>
@@ -6910,6 +6999,7 @@
         </w:rPr>
         <w:t>empRole</w:t>
       </w:r>
+      <w:proofErr w:type="spellEnd"/>
       <w:r>
         <w:rPr>
           <w:rFonts w:hint="cs"/>
@@ -6985,6 +7075,7 @@
         </w:rPr>
         <w:t xml:space="preserve"> יונקת את ערכיה ממאגר הנתונים בשם </w:t>
       </w:r>
+      <w:proofErr w:type="spellStart"/>
       <w:r>
         <w:rPr>
           <w:sz w:val="28"/>
@@ -6992,6 +7083,7 @@
         </w:rPr>
         <w:t>EmpId</w:t>
       </w:r>
+      <w:proofErr w:type="spellEnd"/>
       <w:r>
         <w:rPr>
           <w:rFonts w:hint="cs"/>
@@ -7027,6 +7119,7 @@
         </w:rPr>
         <w:t>דוגמה נוספת עמודת ה-</w:t>
       </w:r>
+      <w:proofErr w:type="spellStart"/>
       <w:r>
         <w:rPr>
           <w:sz w:val="28"/>
@@ -7034,6 +7127,7 @@
         </w:rPr>
         <w:t>empRole</w:t>
       </w:r>
+      <w:proofErr w:type="spellEnd"/>
       <w:r>
         <w:rPr>
           <w:rFonts w:hint="cs"/>
@@ -7059,6 +7153,7 @@
         </w:rPr>
         <w:t xml:space="preserve"> וספציפית מעמודת ה-</w:t>
       </w:r>
+      <w:proofErr w:type="spellStart"/>
       <w:r>
         <w:rPr>
           <w:sz w:val="28"/>
@@ -7066,6 +7161,7 @@
         </w:rPr>
         <w:t>departName</w:t>
       </w:r>
+      <w:proofErr w:type="spellEnd"/>
       <w:r>
         <w:rPr>
           <w:rFonts w:hint="cs"/>
@@ -7131,6 +7227,7 @@
       <w:r>
         <w:rPr>
           <w:rFonts w:cs="Arial"/>
+          <w:noProof/>
           <w:sz w:val="28"/>
           <w:szCs w:val="28"/>
           <w:rtl/>
@@ -7308,6 +7405,7 @@
         </w:rPr>
         <w:t xml:space="preserve">כעת תחשבו "נונו כעת בטח השתמשתם שוב במחולל הנתונים עבור שאר הטבלאות" ואנחנו נגיב "לא" ולא בגלל שרצינו אתגר אלא בגלל שהפתרון עבור הטבלאות הבאות באה לפני הפתרון היצירתי עם האתר </w:t>
       </w:r>
+      <w:proofErr w:type="spellStart"/>
       <w:r>
         <w:rPr>
           <w:sz w:val="28"/>
@@ -7315,6 +7413,7 @@
         </w:rPr>
         <w:t>mockaroo</w:t>
       </w:r>
+      <w:proofErr w:type="spellEnd"/>
       <w:r>
         <w:rPr>
           <w:rFonts w:hint="cs"/>
@@ -7343,12 +7442,21 @@
         </w:rPr>
         <w:t xml:space="preserve">בכל מקרה </w:t>
       </w:r>
-      <w:r>
-        <w:rPr>
-          <w:sz w:val="28"/>
-          <w:szCs w:val="28"/>
-        </w:rPr>
-        <w:t>lets get back on track</w:t>
+      <w:proofErr w:type="spellStart"/>
+      <w:r>
+        <w:rPr>
+          <w:sz w:val="28"/>
+          <w:szCs w:val="28"/>
+        </w:rPr>
+        <w:t>lets</w:t>
+      </w:r>
+      <w:proofErr w:type="spellEnd"/>
+      <w:r>
+        <w:rPr>
+          <w:sz w:val="28"/>
+          <w:szCs w:val="28"/>
+        </w:rPr>
+        <w:t xml:space="preserve"> get back on track</w:t>
       </w:r>
       <w:r>
         <w:rPr>
@@ -7434,13 +7542,14 @@
       <w:r>
         <w:rPr>
           <w:rFonts w:cs="Arial"/>
+          <w:noProof/>
           <w:sz w:val="28"/>
           <w:szCs w:val="28"/>
           <w:rtl/>
         </w:rPr>
         <w:lastRenderedPageBreak/>
         <w:drawing>
-          <wp:inline distT="0" distB="0" distL="0" distR="0" wp14:anchorId="1CB7791E" wp14:editId="0D808FE3">
+          <wp:inline distT="0" distB="0" distL="0" distR="0" wp14:anchorId="1CB7791E" wp14:editId="37874C6C">
             <wp:extent cx="5731510" cy="3206750"/>
             <wp:effectExtent l="0" t="0" r="2540" b="0"/>
             <wp:docPr id="85043409" name="Picture 1" descr="A snake eating a mouse&#10;&#10;Description automatically generated"/>
@@ -7468,6 +7577,12 @@
                     <a:prstGeom prst="rect">
                       <a:avLst/>
                     </a:prstGeom>
+                    <a:ln>
+                      <a:noFill/>
+                    </a:ln>
+                    <a:effectLst>
+                      <a:softEdge rad="112500"/>
+                    </a:effectLst>
                   </pic:spPr>
                 </pic:pic>
               </a:graphicData>
@@ -7523,6 +7638,7 @@
       <w:r>
         <w:rPr>
           <w:rFonts w:cs="Arial"/>
+          <w:noProof/>
           <w:sz w:val="28"/>
           <w:szCs w:val="28"/>
           <w:rtl/>
@@ -7746,6 +7862,7 @@
       <w:r>
         <w:rPr>
           <w:rFonts w:cs="Arial"/>
+          <w:noProof/>
           <w:sz w:val="28"/>
           <w:szCs w:val="28"/>
           <w:rtl/>
@@ -7869,6 +7986,7 @@
         </w:rPr>
         <w:t xml:space="preserve"> כעת נחזור באמת לשימוש בשיטה עם האתר </w:t>
       </w:r>
+      <w:proofErr w:type="spellStart"/>
       <w:r>
         <w:rPr>
           <w:sz w:val="28"/>
@@ -7876,6 +7994,7 @@
         </w:rPr>
         <w:t>mockaroo</w:t>
       </w:r>
+      <w:proofErr w:type="spellEnd"/>
       <w:r>
         <w:rPr>
           <w:rFonts w:hint="cs"/>
@@ -8002,6 +8121,7 @@
       <w:r>
         <w:rPr>
           <w:rFonts w:cs="Arial"/>
+          <w:noProof/>
           <w:sz w:val="28"/>
           <w:szCs w:val="28"/>
           <w:rtl/>
@@ -8254,6 +8374,7 @@
           <w:rFonts w:cs="Arial"/>
           <w:b/>
           <w:bCs/>
+          <w:noProof/>
           <w:sz w:val="28"/>
           <w:szCs w:val="28"/>
           <w:rtl/>
@@ -8299,7 +8420,6 @@
       <w:pPr>
         <w:bidi/>
         <w:rPr>
-          <w:rFonts w:hint="cs"/>
           <w:b/>
           <w:bCs/>
           <w:sz w:val="28"/>
@@ -8310,7 +8430,6 @@
     </w:p>
     <w:p>
       <w:pPr>
-        <w:bidi/>
         <w:rPr>
           <w:sz w:val="28"/>
           <w:szCs w:val="28"/>
@@ -8356,6 +8475,7 @@
       <w:r>
         <w:rPr>
           <w:rFonts w:cs="Arial"/>
+          <w:noProof/>
           <w:sz w:val="28"/>
           <w:szCs w:val="28"/>
           <w:rtl/>
@@ -8401,37 +8521,160 @@
       <w:pPr>
         <w:bidi/>
         <w:rPr>
-          <w:rFonts w:hint="cs"/>
-          <w:sz w:val="28"/>
-          <w:szCs w:val="28"/>
-          <w:rtl/>
-        </w:rPr>
-      </w:pPr>
-      <w:r>
-        <w:rPr>
-          <w:rFonts w:hint="cs"/>
-          <w:sz w:val="28"/>
-          <w:szCs w:val="28"/>
-          <w:rtl/>
-        </w:rPr>
-        <w:t>ובכך תם שלב אכלוס המידע בטבלאות ונמשיך כעת להמשך המסע שלנו יחדיו</w:t>
-      </w:r>
-    </w:p>
-    <w:p>
-      <w:pPr>
-        <w:bidi/>
-        <w:rPr>
-          <w:sz w:val="28"/>
-          <w:szCs w:val="28"/>
-          <w:rtl/>
-        </w:rPr>
-      </w:pPr>
-    </w:p>
-    <w:p>
-      <w:pPr>
-        <w:bidi/>
-        <w:rPr>
-          <w:rFonts w:hint="cs"/>
+          <w:sz w:val="28"/>
+          <w:szCs w:val="28"/>
+          <w:rtl/>
+        </w:rPr>
+      </w:pPr>
+      <w:r>
+        <w:rPr>
+          <w:rFonts w:hint="cs"/>
+          <w:sz w:val="28"/>
+          <w:szCs w:val="28"/>
+          <w:rtl/>
+        </w:rPr>
+        <w:t xml:space="preserve">ובכך תם שלב אכלוס המידע בטבלאות </w:t>
+      </w:r>
+      <w:r>
+        <w:rPr>
+          <w:rFonts w:hint="cs"/>
+          <w:sz w:val="28"/>
+          <w:szCs w:val="28"/>
+          <w:rtl/>
+        </w:rPr>
+        <w:t xml:space="preserve"> דרך </w:t>
+      </w:r>
+      <w:proofErr w:type="spellStart"/>
+      <w:r>
+        <w:rPr>
+          <w:sz w:val="28"/>
+          <w:szCs w:val="28"/>
+        </w:rPr>
+        <w:t>M</w:t>
+      </w:r>
+      <w:r>
+        <w:rPr>
+          <w:sz w:val="28"/>
+          <w:szCs w:val="28"/>
+        </w:rPr>
+        <w:t>ockaroo</w:t>
+      </w:r>
+      <w:proofErr w:type="spellEnd"/>
+      <w:r>
+        <w:rPr>
+          <w:rFonts w:hint="cs"/>
+          <w:sz w:val="28"/>
+          <w:szCs w:val="28"/>
+          <w:rtl/>
+        </w:rPr>
+        <w:t xml:space="preserve"> </w:t>
+      </w:r>
+      <w:r>
+        <w:rPr>
+          <w:rFonts w:hint="cs"/>
+          <w:sz w:val="28"/>
+          <w:szCs w:val="28"/>
+          <w:rtl/>
+        </w:rPr>
+        <w:t>ונמשיך כעת להמשך המסע שלנו יחדיו</w:t>
+      </w:r>
+      <w:r>
+        <w:rPr>
+          <w:rFonts w:hint="cs"/>
+          <w:sz w:val="28"/>
+          <w:szCs w:val="28"/>
+          <w:rtl/>
+        </w:rPr>
+        <w:t>.</w:t>
+      </w:r>
+    </w:p>
+    <w:p>
+      <w:pPr>
+        <w:bidi/>
+        <w:rPr>
+          <w:sz w:val="28"/>
+          <w:szCs w:val="28"/>
+          <w:rtl/>
+        </w:rPr>
+      </w:pPr>
+    </w:p>
+    <w:p>
+      <w:pPr>
+        <w:bidi/>
+        <w:rPr>
+          <w:sz w:val="28"/>
+          <w:szCs w:val="28"/>
+          <w:rtl/>
+        </w:rPr>
+      </w:pPr>
+    </w:p>
+    <w:p>
+      <w:pPr>
+        <w:bidi/>
+        <w:rPr>
+          <w:sz w:val="28"/>
+          <w:szCs w:val="28"/>
+          <w:rtl/>
+        </w:rPr>
+      </w:pPr>
+    </w:p>
+    <w:p>
+      <w:pPr>
+        <w:bidi/>
+        <w:rPr>
+          <w:sz w:val="28"/>
+          <w:szCs w:val="28"/>
+          <w:rtl/>
+        </w:rPr>
+      </w:pPr>
+    </w:p>
+    <w:p>
+      <w:pPr>
+        <w:bidi/>
+        <w:rPr>
+          <w:sz w:val="28"/>
+          <w:szCs w:val="28"/>
+          <w:rtl/>
+        </w:rPr>
+      </w:pPr>
+    </w:p>
+    <w:p>
+      <w:pPr>
+        <w:bidi/>
+        <w:rPr>
+          <w:sz w:val="28"/>
+          <w:szCs w:val="28"/>
+          <w:rtl/>
+        </w:rPr>
+      </w:pPr>
+    </w:p>
+    <w:p>
+      <w:pPr>
+        <w:bidi/>
+        <w:rPr>
+          <w:sz w:val="28"/>
+          <w:szCs w:val="28"/>
+          <w:rtl/>
+        </w:rPr>
+      </w:pPr>
+    </w:p>
+    <w:p>
+      <w:pPr>
+        <w:bidi/>
+        <w:rPr>
+          <w:sz w:val="28"/>
+          <w:szCs w:val="28"/>
+          <w:rtl/>
+        </w:rPr>
+      </w:pPr>
+    </w:p>
+    <w:p>
+      <w:pPr>
+        <w:bidi/>
+        <w:rPr>
+          <w:rFonts w:hint="cs"/>
+          <w:sz w:val="28"/>
+          <w:szCs w:val="28"/>
           <w:rtl/>
         </w:rPr>
       </w:pPr>
@@ -8458,7 +8701,7 @@
           <w:u w:val="single"/>
           <w:rtl/>
         </w:rPr>
-        <w:t xml:space="preserve">גיבוי ושחזור הנתונים </w:t>
+        <w:t xml:space="preserve">הכנסת נתונים על ידי מחולל הנתונים </w:t>
       </w:r>
       <w:r>
         <w:rPr>
@@ -8476,13 +8719,414 @@
       <w:pPr>
         <w:bidi/>
         <w:rPr>
+          <w:rtl/>
+        </w:rPr>
+      </w:pPr>
+      <w:r>
+        <w:rPr>
+          <w:rFonts w:hint="cs"/>
+          <w:sz w:val="28"/>
+          <w:szCs w:val="28"/>
+          <w:rtl/>
+        </w:rPr>
+        <w:t>החלטנו להשתמש במחולל הנתונים כדי למלא ערכים לטבלת</w:t>
+      </w:r>
+      <w:r>
+        <w:rPr>
+          <w:rFonts w:hint="cs"/>
+          <w:rtl/>
+        </w:rPr>
+        <w:t xml:space="preserve"> "</w:t>
+      </w:r>
+      <w:r>
+        <w:t>Person</w:t>
+      </w:r>
+      <w:r>
+        <w:rPr>
+          <w:rFonts w:hint="cs"/>
+          <w:rtl/>
+        </w:rPr>
+        <w:t>"</w:t>
+      </w:r>
+      <w:r>
+        <w:rPr>
+          <w:rtl/>
+        </w:rPr>
+        <w:br/>
+      </w:r>
+      <w:r>
+        <w:rPr>
+          <w:rFonts w:cs="Arial"/>
+          <w:rtl/>
+        </w:rPr>
+        <w:drawing>
+          <wp:inline distT="0" distB="0" distL="0" distR="0" wp14:anchorId="3BDE3515" wp14:editId="2C28597C">
+            <wp:extent cx="5731510" cy="1751330"/>
+            <wp:effectExtent l="0" t="0" r="2540" b="1270"/>
+            <wp:docPr id="1722536166" name="Picture 1"/>
+            <wp:cNvGraphicFramePr>
+              <a:graphicFrameLocks xmlns:a="http://schemas.openxmlformats.org/drawingml/2006/main" noChangeAspect="1"/>
+            </wp:cNvGraphicFramePr>
+            <a:graphic xmlns:a="http://schemas.openxmlformats.org/drawingml/2006/main">
+              <a:graphicData uri="http://schemas.openxmlformats.org/drawingml/2006/picture">
+                <pic:pic xmlns:pic="http://schemas.openxmlformats.org/drawingml/2006/picture">
+                  <pic:nvPicPr>
+                    <pic:cNvPr id="1722536166" name=""/>
+                    <pic:cNvPicPr/>
+                  </pic:nvPicPr>
+                  <pic:blipFill>
+                    <a:blip r:embed="rId31"/>
+                    <a:stretch>
+                      <a:fillRect/>
+                    </a:stretch>
+                  </pic:blipFill>
+                  <pic:spPr>
+                    <a:xfrm>
+                      <a:off x="0" y="0"/>
+                      <a:ext cx="5731510" cy="1751330"/>
+                    </a:xfrm>
+                    <a:prstGeom prst="rect">
+                      <a:avLst/>
+                    </a:prstGeom>
+                  </pic:spPr>
+                </pic:pic>
+              </a:graphicData>
+            </a:graphic>
+          </wp:inline>
+        </w:drawing>
+      </w:r>
+      <w:r>
+        <w:rPr>
+          <w:rtl/>
+        </w:rPr>
+        <w:br/>
+      </w:r>
+      <w:r>
+        <w:rPr>
+          <w:rFonts w:hint="cs"/>
+          <w:rtl/>
+        </w:rPr>
+        <w:t xml:space="preserve">ככה הגדרנו את הטבלה </w:t>
+      </w:r>
+      <w:r>
+        <w:rPr>
+          <w:rtl/>
+        </w:rPr>
+        <w:t>–</w:t>
+      </w:r>
+      <w:r>
+        <w:rPr>
+          <w:rFonts w:hint="cs"/>
+          <w:rtl/>
+        </w:rPr>
+        <w:t xml:space="preserve"> כדי לקבל </w:t>
+      </w:r>
+      <w:r>
+        <w:t>ID</w:t>
+      </w:r>
+      <w:r>
+        <w:rPr>
+          <w:rFonts w:hint="cs"/>
+          <w:rtl/>
+        </w:rPr>
+        <w:t xml:space="preserve"> רנדומלי בעל 9 ספרות השתמשתי בפונקציית </w:t>
+      </w:r>
+      <w:r>
+        <w:t>Random</w:t>
+      </w:r>
+      <w:r>
+        <w:rPr>
+          <w:rFonts w:hint="cs"/>
+          <w:rtl/>
+        </w:rPr>
+        <w:t xml:space="preserve"> וביקשתי ממנה מספרים רנדומלים בין 100000000-</w:t>
+      </w:r>
+      <w:r>
+        <w:rPr>
+          <w:rFonts w:cs="Arial"/>
+          <w:rtl/>
+        </w:rPr>
+        <w:t>999999999</w:t>
+      </w:r>
+      <w:r>
+        <w:rPr>
+          <w:rFonts w:hint="cs"/>
+          <w:rtl/>
+        </w:rPr>
+        <w:t>.</w:t>
+      </w:r>
+      <w:r>
+        <w:rPr>
+          <w:rtl/>
+        </w:rPr>
+        <w:br/>
+      </w:r>
+      <w:r>
+        <w:rPr>
+          <w:rFonts w:hint="cs"/>
+          <w:rtl/>
+        </w:rPr>
+        <w:t xml:space="preserve">כמו שאפשר לראות יצרנו 1000 אנשים ככה שיהיה מספיק גם לעובדי המלון וגם למועמדים </w:t>
+      </w:r>
+      <w:r>
+        <w:rPr>
+          <mc:AlternateContent>
+            <mc:Choice Requires="w16se"/>
+            <mc:Fallback>
+              <w:rFonts w:ascii="Segoe UI Emoji" w:eastAsia="Segoe UI Emoji" w:hAnsi="Segoe UI Emoji" w:cs="Segoe UI Emoji"/>
+            </mc:Fallback>
+          </mc:AlternateContent>
+          <w:rtl/>
+        </w:rPr>
+        <mc:AlternateContent>
+          <mc:Choice Requires="w16se">
+            <w16se:symEx w16se:font="Segoe UI Emoji" w16se:char="1F60A"/>
+          </mc:Choice>
+          <mc:Fallback>
+            <w:t>😊</w:t>
+          </mc:Fallback>
+        </mc:AlternateContent>
+      </w:r>
+      <w:r>
+        <w:rPr>
+          <w:rtl/>
+        </w:rPr>
+        <w:br/>
+      </w:r>
+      <w:r>
+        <w:rPr>
+          <w:rFonts w:hint="cs"/>
           <w:b/>
           <w:bCs/>
-          <w:sz w:val="28"/>
-          <w:szCs w:val="28"/>
           <w:u w:val="single"/>
           <w:rtl/>
         </w:rPr>
+        <w:t xml:space="preserve">דוגמית מהנתונים - </w:t>
+      </w:r>
+      <w:r>
+        <w:rPr>
+          <w:b/>
+          <w:bCs/>
+          <w:u w:val="single"/>
+          <w:rtl/>
+        </w:rPr>
+        <w:br/>
+      </w:r>
+      <w:r>
+        <w:rPr>
+          <w:rFonts w:hint="cs"/>
+          <w:rtl/>
+        </w:rPr>
+        <w:t xml:space="preserve">כפקודות </w:t>
+      </w:r>
+      <w:r>
+        <w:t>SQL</w:t>
+      </w:r>
+      <w:r>
+        <w:rPr>
+          <w:rFonts w:hint="cs"/>
+          <w:rtl/>
+        </w:rPr>
+        <w:t xml:space="preserve"> -</w:t>
+      </w:r>
+      <w:r>
+        <w:rPr>
+          <w:rFonts w:cs="Arial"/>
+          <w:rtl/>
+        </w:rPr>
+        <w:drawing>
+          <wp:inline distT="0" distB="0" distL="0" distR="0" wp14:anchorId="2A67453E" wp14:editId="08BDD07D">
+            <wp:extent cx="5731510" cy="1611630"/>
+            <wp:effectExtent l="0" t="0" r="2540" b="7620"/>
+            <wp:docPr id="1818148124" name="Picture 1" descr="A screen shot of a computer&#10;&#10;Description automatically generated"/>
+            <wp:cNvGraphicFramePr>
+              <a:graphicFrameLocks xmlns:a="http://schemas.openxmlformats.org/drawingml/2006/main" noChangeAspect="1"/>
+            </wp:cNvGraphicFramePr>
+            <a:graphic xmlns:a="http://schemas.openxmlformats.org/drawingml/2006/main">
+              <a:graphicData uri="http://schemas.openxmlformats.org/drawingml/2006/picture">
+                <pic:pic xmlns:pic="http://schemas.openxmlformats.org/drawingml/2006/picture">
+                  <pic:nvPicPr>
+                    <pic:cNvPr id="1818148124" name="Picture 1" descr="A screen shot of a computer&#10;&#10;Description automatically generated"/>
+                    <pic:cNvPicPr/>
+                  </pic:nvPicPr>
+                  <pic:blipFill>
+                    <a:blip r:embed="rId32"/>
+                    <a:stretch>
+                      <a:fillRect/>
+                    </a:stretch>
+                  </pic:blipFill>
+                  <pic:spPr>
+                    <a:xfrm>
+                      <a:off x="0" y="0"/>
+                      <a:ext cx="5731510" cy="1611630"/>
+                    </a:xfrm>
+                    <a:prstGeom prst="rect">
+                      <a:avLst/>
+                    </a:prstGeom>
+                  </pic:spPr>
+                </pic:pic>
+              </a:graphicData>
+            </a:graphic>
+          </wp:inline>
+        </w:drawing>
+      </w:r>
+      <w:r>
+        <w:rPr>
+          <w:rFonts w:hint="cs"/>
+          <w:rtl/>
+        </w:rPr>
+        <w:t xml:space="preserve"> </w:t>
+      </w:r>
+    </w:p>
+    <w:p>
+      <w:pPr>
+        <w:bidi/>
+        <w:rPr>
+          <w:rFonts w:hint="cs"/>
+        </w:rPr>
+      </w:pPr>
+      <w:r>
+        <w:rPr>
+          <w:rFonts w:hint="cs"/>
+          <w:rtl/>
+        </w:rPr>
+        <w:t xml:space="preserve">כטבלה - </w:t>
+      </w:r>
+      <w:r>
+        <w:rPr>
+          <w:rtl/>
+        </w:rPr>
+        <w:br/>
+      </w:r>
+      <w:r>
+        <w:rPr>
+          <w:rFonts w:cs="Arial"/>
+          <w:rtl/>
+        </w:rPr>
+        <w:drawing>
+          <wp:inline distT="0" distB="0" distL="0" distR="0" wp14:anchorId="3C2E225A" wp14:editId="01E4D1DA">
+            <wp:extent cx="5731510" cy="2011680"/>
+            <wp:effectExtent l="0" t="0" r="2540" b="7620"/>
+            <wp:docPr id="1691540531" name="Picture 1" descr="Person table"/>
+            <wp:cNvGraphicFramePr>
+              <a:graphicFrameLocks xmlns:a="http://schemas.openxmlformats.org/drawingml/2006/main" noChangeAspect="1"/>
+            </wp:cNvGraphicFramePr>
+            <a:graphic xmlns:a="http://schemas.openxmlformats.org/drawingml/2006/main">
+              <a:graphicData uri="http://schemas.openxmlformats.org/drawingml/2006/picture">
+                <pic:pic xmlns:pic="http://schemas.openxmlformats.org/drawingml/2006/picture">
+                  <pic:nvPicPr>
+                    <pic:cNvPr id="1691540531" name="Picture 1" descr="Person table"/>
+                    <pic:cNvPicPr/>
+                  </pic:nvPicPr>
+                  <pic:blipFill>
+                    <a:blip r:embed="rId33"/>
+                    <a:stretch>
+                      <a:fillRect/>
+                    </a:stretch>
+                  </pic:blipFill>
+                  <pic:spPr>
+                    <a:xfrm>
+                      <a:off x="0" y="0"/>
+                      <a:ext cx="5738548" cy="2014150"/>
+                    </a:xfrm>
+                    <a:prstGeom prst="rect">
+                      <a:avLst/>
+                    </a:prstGeom>
+                  </pic:spPr>
+                </pic:pic>
+              </a:graphicData>
+            </a:graphic>
+          </wp:inline>
+        </w:drawing>
+      </w:r>
+    </w:p>
+    <w:p>
+      <w:pPr>
+        <w:bidi/>
+        <w:rPr>
+          <w:b/>
+          <w:bCs/>
+          <w:sz w:val="28"/>
+          <w:szCs w:val="28"/>
+          <w:u w:val="single"/>
+          <w:rtl/>
+        </w:rPr>
+      </w:pPr>
+    </w:p>
+    <w:p>
+      <w:pPr>
+        <w:bidi/>
+        <w:rPr>
+          <w:b/>
+          <w:bCs/>
+          <w:sz w:val="28"/>
+          <w:szCs w:val="28"/>
+          <w:u w:val="single"/>
+          <w:rtl/>
+        </w:rPr>
+      </w:pPr>
+    </w:p>
+    <w:p>
+      <w:pPr>
+        <w:bidi/>
+        <w:rPr>
+          <w:b/>
+          <w:bCs/>
+          <w:sz w:val="28"/>
+          <w:szCs w:val="28"/>
+          <w:u w:val="single"/>
+          <w:rtl/>
+        </w:rPr>
+      </w:pPr>
+    </w:p>
+    <w:p>
+      <w:pPr>
+        <w:bidi/>
+        <w:rPr>
+          <w:b/>
+          <w:bCs/>
+          <w:sz w:val="28"/>
+          <w:szCs w:val="28"/>
+          <w:u w:val="single"/>
+          <w:rtl/>
+        </w:rPr>
+      </w:pPr>
+      <w:r>
+        <w:rPr>
+          <w:rFonts w:hint="cs"/>
+          <w:b/>
+          <w:bCs/>
+          <w:sz w:val="28"/>
+          <w:szCs w:val="28"/>
+          <w:u w:val="single"/>
+          <w:rtl/>
+        </w:rPr>
+        <w:lastRenderedPageBreak/>
+        <w:t xml:space="preserve">גיבוי ושחזור הנתונים </w:t>
+      </w:r>
+      <w:r>
+        <w:rPr>
+          <w:b/>
+          <w:bCs/>
+          <w:sz w:val="28"/>
+          <w:szCs w:val="28"/>
+          <w:u w:val="single"/>
+          <w:rtl/>
+        </w:rPr>
+        <w:t>–</w:t>
+      </w:r>
+    </w:p>
+    <w:p>
+      <w:pPr>
+        <w:bidi/>
+        <w:rPr>
+          <w:b/>
+          <w:bCs/>
+          <w:sz w:val="28"/>
+          <w:szCs w:val="28"/>
+          <w:u w:val="single"/>
+          <w:rtl/>
+        </w:rPr>
       </w:pPr>
     </w:p>
     <w:p>
@@ -8499,9 +9143,9 @@
       </w:pPr>
     </w:p>
     <w:sectPr>
-      <w:headerReference w:type="default" r:id="rId31"/>
-      <w:footerReference w:type="default" r:id="rId32"/>
-      <w:footerReference w:type="first" r:id="rId33"/>
+      <w:headerReference w:type="default" r:id="rId34"/>
+      <w:footerReference w:type="default" r:id="rId35"/>
+      <w:footerReference w:type="first" r:id="rId36"/>
       <w:pgSz w:w="11906" w:h="16838"/>
       <w:pgMar w:top="1440" w:right="1440" w:bottom="1440" w:left="1440" w:header="708" w:footer="708" w:gutter="0"/>
       <w:pgNumType w:start="0"/>

</xml_diff>

<commit_message>
Add the Data Generator Way of insert data to the report
</commit_message>
<xml_diff>
--- a/PDF and CVS/Report.docx
+++ b/PDF and CVS/Report.docx
@@ -266,7 +266,7 @@
               </mc:Choice>
               <mc:Fallback>
                 <w:pict>
-                  <v:group w14:anchorId="06D3C28D" id="Group 51" o:spid="_x0000_s1026" style="position:absolute;left:0;text-align:left;margin-left:0;margin-top:0;width:8in;height:95.7pt;z-index:251662336;mso-width-percent:941;mso-height-percent:121;mso-top-percent:23;mso-position-horizontal:center;mso-position-horizontal-relative:page;mso-position-vertical-relative:page;mso-width-percent:941;mso-height-percent:121;mso-top-percent:23" coordorigin="" coordsize="73152,12161" o:gfxdata="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">
+                  <v:group w14:anchorId="5FC4BAA5" id="Group 51" o:spid="_x0000_s1026" style="position:absolute;left:0;text-align:left;margin-left:0;margin-top:0;width:8in;height:95.7pt;z-index:251662336;mso-width-percent:941;mso-height-percent:121;mso-top-percent:23;mso-position-horizontal:center;mso-position-horizontal-relative:page;mso-position-vertical-relative:page;mso-width-percent:941;mso-height-percent:121;mso-top-percent:23" coordorigin="" coordsize="73152,12161" o:gfxdata="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">
                     <v:shape id="Rectangle 51" o:spid="_x0000_s1027" style="position:absolute;width:73152;height:11303;visibility:visible;mso-wrap-style:square;v-text-anchor:middle" coordsize="7312660,1129665" o:gfxdata="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" path="m,l7312660,r,1129665l3619500,733425,,1091565,,xe" fillcolor="#156082 [3204]" stroked="f" strokeweight="1pt">
                       <v:stroke joinstyle="miter"/>
                       <v:path arrowok="t" o:connecttype="custom" o:connectlocs="0,0;7315200,0;7315200,1130373;3620757,733885;0,1092249;0,0" o:connectangles="0,0,0,0,0,0"/>
@@ -3194,11 +3194,9 @@
         </w:rPr>
         <w:t xml:space="preserve">הדיאגרמה נעשתה בתוכנת </w:t>
       </w:r>
-      <w:proofErr w:type="spellStart"/>
       <w:r>
         <w:t>ERDPlus</w:t>
       </w:r>
-      <w:proofErr w:type="spellEnd"/>
       <w:r>
         <w:rPr>
           <w:rFonts w:hint="cs"/>
@@ -3550,7 +3548,6 @@
         </w:rPr>
         <w:t xml:space="preserve">במקרה דנן רצינו ליצור את טבלת </w:t>
       </w:r>
-      <w:proofErr w:type="spellStart"/>
       <w:r>
         <w:rPr>
           <w:sz w:val="28"/>
@@ -3558,7 +3555,6 @@
         </w:rPr>
         <w:t>FutureEmployee</w:t>
       </w:r>
-      <w:proofErr w:type="spellEnd"/>
       <w:r>
         <w:rPr>
           <w:rFonts w:hint="cs"/>
@@ -3584,7 +3580,6 @@
         </w:rPr>
         <w:t xml:space="preserve"> (</w:t>
       </w:r>
-      <w:proofErr w:type="spellStart"/>
       <w:r>
         <w:rPr>
           <w:sz w:val="28"/>
@@ -3592,7 +3587,6 @@
         </w:rPr>
         <w:t>fEmpID</w:t>
       </w:r>
-      <w:proofErr w:type="spellEnd"/>
       <w:r>
         <w:rPr>
           <w:rFonts w:hint="cs"/>
@@ -3602,21 +3596,12 @@
         </w:rPr>
         <w:t xml:space="preserve">) וגם מספר המחלקה שבה הוא ירצה לעבוד </w:t>
       </w:r>
-      <w:proofErr w:type="spellStart"/>
-      <w:r>
-        <w:rPr>
-          <w:sz w:val="28"/>
-          <w:szCs w:val="28"/>
-        </w:rPr>
-        <w:t>departId</w:t>
-      </w:r>
-      <w:proofErr w:type="spellEnd"/>
-      <w:r>
-        <w:rPr>
-          <w:sz w:val="28"/>
-          <w:szCs w:val="28"/>
-        </w:rPr>
-        <w:t>)</w:t>
+      <w:r>
+        <w:rPr>
+          <w:sz w:val="28"/>
+          <w:szCs w:val="28"/>
+        </w:rPr>
+        <w:t>departId)</w:t>
       </w:r>
       <w:r>
         <w:rPr>
@@ -4669,7 +4654,6 @@
         </w:rPr>
         <w:t xml:space="preserve">בשלב זה נעשה שימוש נרחב ביותר באתר </w:t>
       </w:r>
-      <w:proofErr w:type="spellStart"/>
       <w:r>
         <w:rPr>
           <w:sz w:val="28"/>
@@ -4677,7 +4661,6 @@
         </w:rPr>
         <w:t>mockaroo</w:t>
       </w:r>
-      <w:proofErr w:type="spellEnd"/>
       <w:r>
         <w:rPr>
           <w:rFonts w:hint="cs"/>
@@ -4875,7 +4858,6 @@
         </w:rPr>
         <w:t xml:space="preserve"> או בשמו הקולי </w:t>
       </w:r>
-      <w:proofErr w:type="spellStart"/>
       <w:r>
         <w:rPr>
           <w:sz w:val="28"/>
@@ -4883,7 +4865,6 @@
         </w:rPr>
         <w:t>Regx</w:t>
       </w:r>
-      <w:proofErr w:type="spellEnd"/>
       <w:r>
         <w:rPr>
           <w:rFonts w:hint="cs"/>
@@ -5296,7 +5277,6 @@
         </w:rPr>
         <w:t xml:space="preserve"> והעלנוהו לאתר </w:t>
       </w:r>
-      <w:proofErr w:type="spellStart"/>
       <w:r>
         <w:rPr>
           <w:sz w:val="28"/>
@@ -5304,7 +5284,6 @@
         </w:rPr>
         <w:t>mockaroo</w:t>
       </w:r>
-      <w:proofErr w:type="spellEnd"/>
       <w:r>
         <w:rPr>
           <w:rFonts w:hint="cs"/>
@@ -5456,7 +5435,6 @@
         </w:rPr>
         <w:t>את ישות המשמרות (</w:t>
       </w:r>
-      <w:proofErr w:type="spellStart"/>
       <w:r>
         <w:rPr>
           <w:sz w:val="28"/>
@@ -5464,7 +5442,6 @@
         </w:rPr>
         <w:t>WorkShift</w:t>
       </w:r>
-      <w:proofErr w:type="spellEnd"/>
       <w:r>
         <w:rPr>
           <w:rFonts w:hint="cs"/>
@@ -6078,7 +6055,6 @@
         </w:rPr>
         <w:t>לאחר כל זה התוכנית תכניס שורה זו למערך (שורה 20) ואחרי שהתוכנית סיימה את הלולאה (200 פעמים סה"כ) היא תיצור קובץ חדש "</w:t>
       </w:r>
-      <w:proofErr w:type="spellStart"/>
       <w:r>
         <w:rPr>
           <w:sz w:val="28"/>
@@ -6086,7 +6062,6 @@
         </w:rPr>
         <w:t>insertWorkShiftDetails.sql</w:t>
       </w:r>
-      <w:proofErr w:type="spellEnd"/>
       <w:r>
         <w:rPr>
           <w:rFonts w:hint="cs"/>
@@ -6257,7 +6232,6 @@
         </w:rPr>
         <w:t xml:space="preserve"> כך שכעת יהיה לנו באתר </w:t>
       </w:r>
-      <w:proofErr w:type="spellStart"/>
       <w:r>
         <w:rPr>
           <w:sz w:val="28"/>
@@ -6265,7 +6239,6 @@
         </w:rPr>
         <w:t>mockaroo</w:t>
       </w:r>
-      <w:proofErr w:type="spellEnd"/>
       <w:r>
         <w:rPr>
           <w:rFonts w:hint="cs"/>
@@ -6310,7 +6283,6 @@
         </w:rPr>
         <w:t xml:space="preserve"> נכנסו, את קובץ ה</w:t>
       </w:r>
-      <w:proofErr w:type="spellStart"/>
       <w:r>
         <w:rPr>
           <w:sz w:val="28"/>
@@ -6318,7 +6290,6 @@
         </w:rPr>
         <w:t>sql</w:t>
       </w:r>
-      <w:proofErr w:type="spellEnd"/>
       <w:r>
         <w:rPr>
           <w:rFonts w:hint="cs"/>
@@ -6755,7 +6726,6 @@
         </w:rPr>
         <w:t xml:space="preserve">ופה נכנס הפיצ'ר של </w:t>
       </w:r>
-      <w:proofErr w:type="spellStart"/>
       <w:r>
         <w:rPr>
           <w:sz w:val="28"/>
@@ -6763,7 +6733,6 @@
         </w:rPr>
         <w:t>mockaroo</w:t>
       </w:r>
-      <w:proofErr w:type="spellEnd"/>
       <w:r>
         <w:rPr>
           <w:rFonts w:hint="cs"/>
@@ -6973,7 +6942,6 @@
         </w:rPr>
         <w:t xml:space="preserve"> ו-</w:t>
       </w:r>
-      <w:proofErr w:type="spellStart"/>
       <w:r>
         <w:rPr>
           <w:sz w:val="28"/>
@@ -6981,7 +6949,6 @@
         </w:rPr>
         <w:t>departId</w:t>
       </w:r>
-      <w:proofErr w:type="spellEnd"/>
       <w:r>
         <w:rPr>
           <w:rFonts w:hint="cs"/>
@@ -6991,7 +6958,6 @@
         </w:rPr>
         <w:t xml:space="preserve"> ו-</w:t>
       </w:r>
-      <w:proofErr w:type="spellStart"/>
       <w:r>
         <w:rPr>
           <w:sz w:val="28"/>
@@ -6999,7 +6965,6 @@
         </w:rPr>
         <w:t>empRole</w:t>
       </w:r>
-      <w:proofErr w:type="spellEnd"/>
       <w:r>
         <w:rPr>
           <w:rFonts w:hint="cs"/>
@@ -7075,7 +7040,6 @@
         </w:rPr>
         <w:t xml:space="preserve"> יונקת את ערכיה ממאגר הנתונים בשם </w:t>
       </w:r>
-      <w:proofErr w:type="spellStart"/>
       <w:r>
         <w:rPr>
           <w:sz w:val="28"/>
@@ -7083,7 +7047,6 @@
         </w:rPr>
         <w:t>EmpId</w:t>
       </w:r>
-      <w:proofErr w:type="spellEnd"/>
       <w:r>
         <w:rPr>
           <w:rFonts w:hint="cs"/>
@@ -7119,7 +7082,6 @@
         </w:rPr>
         <w:t>דוגמה נוספת עמודת ה-</w:t>
       </w:r>
-      <w:proofErr w:type="spellStart"/>
       <w:r>
         <w:rPr>
           <w:sz w:val="28"/>
@@ -7127,7 +7089,6 @@
         </w:rPr>
         <w:t>empRole</w:t>
       </w:r>
-      <w:proofErr w:type="spellEnd"/>
       <w:r>
         <w:rPr>
           <w:rFonts w:hint="cs"/>
@@ -7153,7 +7114,6 @@
         </w:rPr>
         <w:t xml:space="preserve"> וספציפית מעמודת ה-</w:t>
       </w:r>
-      <w:proofErr w:type="spellStart"/>
       <w:r>
         <w:rPr>
           <w:sz w:val="28"/>
@@ -7161,7 +7121,6 @@
         </w:rPr>
         <w:t>departName</w:t>
       </w:r>
-      <w:proofErr w:type="spellEnd"/>
       <w:r>
         <w:rPr>
           <w:rFonts w:hint="cs"/>
@@ -7405,7 +7364,6 @@
         </w:rPr>
         <w:t xml:space="preserve">כעת תחשבו "נונו כעת בטח השתמשתם שוב במחולל הנתונים עבור שאר הטבלאות" ואנחנו נגיב "לא" ולא בגלל שרצינו אתגר אלא בגלל שהפתרון עבור הטבלאות הבאות באה לפני הפתרון היצירתי עם האתר </w:t>
       </w:r>
-      <w:proofErr w:type="spellStart"/>
       <w:r>
         <w:rPr>
           <w:sz w:val="28"/>
@@ -7413,7 +7371,6 @@
         </w:rPr>
         <w:t>mockaroo</w:t>
       </w:r>
-      <w:proofErr w:type="spellEnd"/>
       <w:r>
         <w:rPr>
           <w:rFonts w:hint="cs"/>
@@ -7442,21 +7399,12 @@
         </w:rPr>
         <w:t xml:space="preserve">בכל מקרה </w:t>
       </w:r>
-      <w:proofErr w:type="spellStart"/>
-      <w:r>
-        <w:rPr>
-          <w:sz w:val="28"/>
-          <w:szCs w:val="28"/>
-        </w:rPr>
-        <w:t>lets</w:t>
-      </w:r>
-      <w:proofErr w:type="spellEnd"/>
-      <w:r>
-        <w:rPr>
-          <w:sz w:val="28"/>
-          <w:szCs w:val="28"/>
-        </w:rPr>
-        <w:t xml:space="preserve"> get back on track</w:t>
+      <w:r>
+        <w:rPr>
+          <w:sz w:val="28"/>
+          <w:szCs w:val="28"/>
+        </w:rPr>
+        <w:t>lets get back on track</w:t>
       </w:r>
       <w:r>
         <w:rPr>
@@ -7986,7 +7934,6 @@
         </w:rPr>
         <w:t xml:space="preserve"> כעת נחזור באמת לשימוש בשיטה עם האתר </w:t>
       </w:r>
-      <w:proofErr w:type="spellStart"/>
       <w:r>
         <w:rPr>
           <w:sz w:val="28"/>
@@ -7994,7 +7941,6 @@
         </w:rPr>
         <w:t>mockaroo</w:t>
       </w:r>
-      <w:proofErr w:type="spellEnd"/>
       <w:r>
         <w:rPr>
           <w:rFonts w:hint="cs"/>
@@ -8521,6 +8467,7 @@
       <w:pPr>
         <w:bidi/>
         <w:rPr>
+          <w:rFonts w:hint="cs"/>
           <w:sz w:val="28"/>
           <w:szCs w:val="28"/>
           <w:rtl/>
@@ -8544,7 +8491,6 @@
         </w:rPr>
         <w:t xml:space="preserve"> דרך </w:t>
       </w:r>
-      <w:proofErr w:type="spellStart"/>
       <w:r>
         <w:rPr>
           <w:sz w:val="28"/>
@@ -8559,7 +8505,6 @@
         </w:rPr>
         <w:t>ockaroo</w:t>
       </w:r>
-      <w:proofErr w:type="spellEnd"/>
       <w:r>
         <w:rPr>
           <w:rFonts w:hint="cs"/>

</xml_diff>

<commit_message>
Change the pics of the ERD and DSD diagrams
</commit_message>
<xml_diff>
--- a/PDF and CVS/Report.docx
+++ b/PDF and CVS/Report.docx
@@ -266,7 +266,7 @@
               </mc:Choice>
               <mc:Fallback>
                 <w:pict>
-                  <v:group w14:anchorId="5FC4BAA5" id="Group 51" o:spid="_x0000_s1026" style="position:absolute;left:0;text-align:left;margin-left:0;margin-top:0;width:8in;height:95.7pt;z-index:251662336;mso-width-percent:941;mso-height-percent:121;mso-top-percent:23;mso-position-horizontal:center;mso-position-horizontal-relative:page;mso-position-vertical-relative:page;mso-width-percent:941;mso-height-percent:121;mso-top-percent:23" coordorigin="" coordsize="73152,12161" o:gfxdata="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">
+                  <v:group w14:anchorId="2DCA5807" id="Group 51" o:spid="_x0000_s1026" style="position:absolute;left:0;text-align:left;margin-left:0;margin-top:0;width:8in;height:95.7pt;z-index:251662336;mso-width-percent:941;mso-height-percent:121;mso-top-percent:23;mso-position-horizontal:center;mso-position-horizontal-relative:page;mso-position-vertical-relative:page;mso-width-percent:941;mso-height-percent:121;mso-top-percent:23" coordorigin="" coordsize="73152,12161" o:gfxdata="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">
                     <v:shape id="Rectangle 51" o:spid="_x0000_s1027" style="position:absolute;width:73152;height:11303;visibility:visible;mso-wrap-style:square;v-text-anchor:middle" coordsize="7312660,1129665" o:gfxdata="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" path="m,l7312660,r,1129665l3619500,733425,,1091565,,xe" fillcolor="#156082 [3204]" stroked="f" strokeweight="1pt">
                       <v:stroke joinstyle="miter"/>
                       <v:path arrowok="t" o:connecttype="custom" o:connectlocs="0,0;7315200,0;7315200,1130373;3620757,733885;0,1092249;0,0" o:connectangles="0,0,0,0,0,0"/>
@@ -1864,6 +1864,54 @@
     <w:p>
       <w:pPr>
         <w:pStyle w:val="NormalWeb"/>
+        <w:numPr>
+          <w:ilvl w:val="0"/>
+          <w:numId w:val="14"/>
+        </w:numPr>
+        <w:bidi/>
+        <w:spacing w:before="0" w:beforeAutospacing="0" w:after="0" w:afterAutospacing="0"/>
+        <w:textAlignment w:val="baseline"/>
+        <w:rPr>
+          <w:rFonts w:ascii="Arial" w:hAnsi="Arial" w:cs="Arial"/>
+          <w:color w:val="000000"/>
+        </w:rPr>
+      </w:pPr>
+      <w:r>
+        <w:rPr>
+          <w:rFonts w:ascii="Arial" w:hAnsi="Arial" w:cs="Arial" w:hint="cs"/>
+          <w:color w:val="000000"/>
+          <w:rtl/>
+        </w:rPr>
+        <w:t>אימייל</w:t>
+      </w:r>
+    </w:p>
+    <w:p>
+      <w:pPr>
+        <w:pStyle w:val="NormalWeb"/>
+        <w:numPr>
+          <w:ilvl w:val="0"/>
+          <w:numId w:val="14"/>
+        </w:numPr>
+        <w:bidi/>
+        <w:spacing w:before="0" w:beforeAutospacing="0" w:after="0" w:afterAutospacing="0"/>
+        <w:textAlignment w:val="baseline"/>
+        <w:rPr>
+          <w:rFonts w:ascii="Arial" w:hAnsi="Arial" w:cs="Arial"/>
+          <w:color w:val="000000"/>
+        </w:rPr>
+      </w:pPr>
+      <w:r>
+        <w:rPr>
+          <w:rFonts w:ascii="Arial" w:hAnsi="Arial" w:cs="Arial" w:hint="cs"/>
+          <w:color w:val="000000"/>
+          <w:rtl/>
+        </w:rPr>
+        <w:t>יום הולדת</w:t>
+      </w:r>
+    </w:p>
+    <w:p>
+      <w:pPr>
+        <w:pStyle w:val="NormalWeb"/>
         <w:bidi/>
         <w:spacing w:before="0" w:beforeAutospacing="0" w:after="0" w:afterAutospacing="0"/>
         <w:textAlignment w:val="baseline"/>
@@ -2442,6 +2490,30 @@
           <w:rtl/>
         </w:rPr>
         <w:t>-י הואיל וכל מועמד ראשי להגיש את עצמו לעבוד.</w:t>
+      </w:r>
+    </w:p>
+    <w:p>
+      <w:pPr>
+        <w:pStyle w:val="NormalWeb"/>
+        <w:numPr>
+          <w:ilvl w:val="0"/>
+          <w:numId w:val="20"/>
+        </w:numPr>
+        <w:bidi/>
+        <w:spacing w:before="0" w:beforeAutospacing="0" w:after="0" w:afterAutospacing="0"/>
+        <w:textAlignment w:val="baseline"/>
+        <w:rPr>
+          <w:rFonts w:ascii="Arial" w:hAnsi="Arial" w:cs="Arial"/>
+          <w:color w:val="000000"/>
+        </w:rPr>
+      </w:pPr>
+      <w:r>
+        <w:rPr>
+          <w:rFonts w:ascii="Arial" w:hAnsi="Arial" w:cs="Arial" w:hint="cs"/>
+          <w:color w:val="000000"/>
+          <w:rtl/>
+        </w:rPr>
+        <w:t>תאריך ה</w:t>
       </w:r>
       <w:r>
         <w:rPr>
@@ -2963,6 +3035,7 @@
           <w:u w:val="single"/>
           <w:rtl/>
         </w:rPr>
+        <w:lastRenderedPageBreak/>
         <w:t>שעת התחלה</w:t>
       </w:r>
       <w:r>
@@ -3024,88 +3097,154 @@
         <w:rPr>
           <w:rFonts w:ascii="Arial" w:hAnsi="Arial" w:cs="Arial"/>
           <w:color w:val="000000"/>
-          <w:rtl/>
-        </w:rPr>
-      </w:pPr>
-    </w:p>
-    <w:p>
-      <w:pPr>
-        <w:pStyle w:val="NormalWeb"/>
-        <w:bidi/>
-        <w:spacing w:before="0" w:beforeAutospacing="0" w:after="0" w:afterAutospacing="0"/>
-        <w:textAlignment w:val="baseline"/>
-        <w:rPr>
-          <w:rFonts w:ascii="Arial" w:hAnsi="Arial" w:cs="Arial"/>
-          <w:color w:val="000000"/>
-          <w:rtl/>
-        </w:rPr>
-      </w:pPr>
-    </w:p>
-    <w:p>
-      <w:pPr>
-        <w:pStyle w:val="NormalWeb"/>
-        <w:bidi/>
-        <w:spacing w:before="0" w:beforeAutospacing="0" w:after="0" w:afterAutospacing="0"/>
-        <w:textAlignment w:val="baseline"/>
-        <w:rPr>
-          <w:rFonts w:ascii="Arial" w:hAnsi="Arial" w:cs="Arial"/>
-          <w:color w:val="000000"/>
-          <w:rtl/>
-        </w:rPr>
-      </w:pPr>
-    </w:p>
-    <w:p>
-      <w:pPr>
-        <w:pStyle w:val="NormalWeb"/>
-        <w:bidi/>
-        <w:spacing w:before="0" w:beforeAutospacing="0" w:after="0" w:afterAutospacing="0"/>
-        <w:textAlignment w:val="baseline"/>
-        <w:rPr>
-          <w:rFonts w:ascii="Arial" w:hAnsi="Arial" w:cs="Arial"/>
-          <w:color w:val="000000"/>
-        </w:rPr>
-      </w:pPr>
-    </w:p>
-    <w:p>
-      <w:pPr>
-        <w:bidi/>
-        <w:rPr>
-          <w:rFonts w:hint="cs"/>
-          <w:rtl/>
-        </w:rPr>
-      </w:pPr>
-      <w:r>
-        <w:rPr>
-          <w:rFonts w:cs="Arial"/>
+        </w:rPr>
+      </w:pPr>
+    </w:p>
+    <w:p>
+      <w:pPr>
+        <w:bidi/>
+        <w:rPr>
+          <w:rFonts w:hint="cs"/>
+          <w:rtl/>
+        </w:rPr>
+      </w:pPr>
+      <w:r>
+        <w:rPr>
+          <w:rFonts w:hint="cs"/>
           <w:b/>
           <w:bCs/>
-          <w:noProof/>
           <w:sz w:val="28"/>
           <w:szCs w:val="28"/>
           <w:u w:val="single"/>
           <w:rtl/>
         </w:rPr>
+        <w:t xml:space="preserve">דיאגרמת </w:t>
+      </w:r>
+      <w:r>
+        <w:rPr>
+          <w:b/>
+          <w:bCs/>
+          <w:sz w:val="28"/>
+          <w:szCs w:val="28"/>
+          <w:u w:val="single"/>
+        </w:rPr>
+        <w:t>–</w:t>
+      </w:r>
+      <w:r>
+        <w:rPr>
+          <w:b/>
+          <w:bCs/>
+          <w:sz w:val="28"/>
+          <w:szCs w:val="28"/>
+          <w:u w:val="single"/>
+        </w:rPr>
+        <w:t xml:space="preserve"> ERD</w:t>
+      </w:r>
+      <w:r>
+        <w:rPr>
+          <w:rtl/>
+        </w:rPr>
+        <w:br/>
+      </w:r>
+      <w:r>
+        <w:rPr>
+          <w:rFonts w:hint="cs"/>
+          <w:rtl/>
+        </w:rPr>
+        <w:t>הדיאגרמה נעשתה בתוכנת</w:t>
+      </w:r>
+      <w:r>
+        <w:rPr>
+          <w:rFonts w:hint="cs"/>
+          <w:rtl/>
+        </w:rPr>
+        <w:t xml:space="preserve"> </w:t>
+      </w:r>
+      <w:r>
+        <w:rPr>
+          <w:rFonts w:hint="cs"/>
+          <w:rtl/>
+        </w:rPr>
+        <w:t xml:space="preserve"> </w:t>
+      </w:r>
+      <w:r>
+        <w:t xml:space="preserve">lite </w:t>
+      </w:r>
+      <w:r>
+        <w:rPr>
+          <w:rFonts w:hint="cs"/>
+          <w:rtl/>
+        </w:rPr>
+        <w:t xml:space="preserve"> </w:t>
+      </w:r>
+      <w:r>
+        <w:t>DDS</w:t>
+      </w:r>
+      <w:r>
+        <w:t xml:space="preserve"> </w:t>
+      </w:r>
+      <w:r>
+        <w:t>–</w:t>
+      </w:r>
+      <w:r>
+        <w:rPr>
+          <w:rFonts w:hint="cs"/>
+          <w:rtl/>
+        </w:rPr>
+        <w:t xml:space="preserve"> </w:t>
+      </w:r>
+      <w:r>
+        <w:rPr>
+          <w:rFonts w:hint="cs"/>
+          <w:rtl/>
+        </w:rPr>
+        <w:t>כמו</w:t>
+      </w:r>
+      <w:r>
+        <w:rPr>
+          <w:rFonts w:hint="cs"/>
+          <w:rtl/>
+        </w:rPr>
+        <w:t xml:space="preserve"> שהמרצה אמר לנו</w:t>
+      </w:r>
+      <w:r>
+        <w:rPr>
+          <w:rFonts w:hint="cs"/>
+          <w:rtl/>
+        </w:rPr>
+        <w:t>.</w:t>
+      </w:r>
+      <w:r>
+        <w:rPr>
+          <w:rtl/>
+        </w:rPr>
+        <w:br/>
+      </w:r>
+      <w:r>
+        <w:rPr>
+          <w:rFonts w:hint="cs"/>
+          <w:rtl/>
+        </w:rPr>
+        <w:t>זו בעצם דיאגרמה שמתארת בצורה ויזואלית את כל מה שהוסבר על הישויות בחלק הקודם.</w:t>
+      </w:r>
+    </w:p>
+    <w:p>
+      <w:pPr>
+        <w:bidi/>
+        <w:rPr>
+          <w:rtl/>
+        </w:rPr>
+      </w:pPr>
+      <w:r>
+        <w:rPr>
+          <w:rFonts w:cs="Arial"/>
+          <w:rtl/>
+        </w:rPr>
         <w:drawing>
-          <wp:anchor distT="0" distB="0" distL="114300" distR="114300" simplePos="0" relativeHeight="251667456" behindDoc="1" locked="0" layoutInCell="1" allowOverlap="1" wp14:anchorId="345D693C" wp14:editId="5461FFD4">
-            <wp:simplePos x="0" y="0"/>
-            <wp:positionH relativeFrom="column">
-              <wp:posOffset>-5080</wp:posOffset>
-            </wp:positionH>
-            <wp:positionV relativeFrom="paragraph">
-              <wp:posOffset>0</wp:posOffset>
-            </wp:positionV>
-            <wp:extent cx="3777615" cy="3316605"/>
-            <wp:effectExtent l="0" t="0" r="0" b="0"/>
-            <wp:wrapTight wrapText="bothSides">
-              <wp:wrapPolygon edited="0">
-                <wp:start x="0" y="0"/>
-                <wp:lineTo x="0" y="21464"/>
-                <wp:lineTo x="21458" y="21464"/>
-                <wp:lineTo x="21458" y="0"/>
-                <wp:lineTo x="0" y="0"/>
-              </wp:wrapPolygon>
-            </wp:wrapTight>
-            <wp:docPr id="1645720756" name="Picture 1" descr="A diagram of a diagram&#10;&#10;Description automatically generated"/>
+          <wp:inline distT="0" distB="0" distL="0" distR="0" wp14:anchorId="64816265" wp14:editId="7732DDE8">
+            <wp:extent cx="5731510" cy="3359573"/>
+            <wp:effectExtent l="0" t="0" r="2540" b="0"/>
+            <wp:docPr id="699200607" name="Picture 1"/>
             <wp:cNvGraphicFramePr>
               <a:graphicFrameLocks xmlns:a="http://schemas.openxmlformats.org/drawingml/2006/main" noChangeAspect="1"/>
             </wp:cNvGraphicFramePr>
@@ -3113,17 +3252,11 @@
               <a:graphicData uri="http://schemas.openxmlformats.org/drawingml/2006/picture">
                 <pic:pic xmlns:pic="http://schemas.openxmlformats.org/drawingml/2006/picture">
                   <pic:nvPicPr>
-                    <pic:cNvPr id="1645720756" name="Picture 1" descr="A diagram of a diagram&#10;&#10;Description automatically generated"/>
+                    <pic:cNvPr id="699200607" name=""/>
                     <pic:cNvPicPr/>
                   </pic:nvPicPr>
                   <pic:blipFill>
-                    <a:blip r:embed="rId11">
-                      <a:extLst>
-                        <a:ext uri="{28A0092B-C50C-407E-A947-70E740481C1C}">
-                          <a14:useLocalDpi xmlns:a14="http://schemas.microsoft.com/office/drawing/2010/main" val="0"/>
-                        </a:ext>
-                      </a:extLst>
-                    </a:blip>
+                    <a:blip r:embed="rId11"/>
                     <a:stretch>
                       <a:fillRect/>
                     </a:stretch>
@@ -3131,604 +3264,7 @@
                   <pic:spPr>
                     <a:xfrm>
                       <a:off x="0" y="0"/>
-                      <a:ext cx="3777615" cy="3316605"/>
-                    </a:xfrm>
-                    <a:prstGeom prst="rect">
-                      <a:avLst/>
-                    </a:prstGeom>
-                  </pic:spPr>
-                </pic:pic>
-              </a:graphicData>
-            </a:graphic>
-            <wp14:sizeRelH relativeFrom="margin">
-              <wp14:pctWidth>0</wp14:pctWidth>
-            </wp14:sizeRelH>
-            <wp14:sizeRelV relativeFrom="margin">
-              <wp14:pctHeight>0</wp14:pctHeight>
-            </wp14:sizeRelV>
-          </wp:anchor>
-        </w:drawing>
-      </w:r>
-      <w:r>
-        <w:rPr>
-          <w:rFonts w:hint="cs"/>
-          <w:b/>
-          <w:bCs/>
-          <w:sz w:val="28"/>
-          <w:szCs w:val="28"/>
-          <w:u w:val="single"/>
-          <w:rtl/>
-        </w:rPr>
-        <w:t xml:space="preserve">דיאגרמת </w:t>
-      </w:r>
-      <w:r>
-        <w:rPr>
-          <w:b/>
-          <w:bCs/>
-          <w:sz w:val="28"/>
-          <w:szCs w:val="28"/>
-          <w:u w:val="single"/>
-        </w:rPr>
-        <w:t>–</w:t>
-      </w:r>
-      <w:r>
-        <w:rPr>
-          <w:b/>
-          <w:bCs/>
-          <w:sz w:val="28"/>
-          <w:szCs w:val="28"/>
-          <w:u w:val="single"/>
-        </w:rPr>
-        <w:t xml:space="preserve"> ERD</w:t>
-      </w:r>
-      <w:r>
-        <w:rPr>
-          <w:rtl/>
-        </w:rPr>
-        <w:br/>
-      </w:r>
-      <w:r>
-        <w:rPr>
-          <w:rFonts w:hint="cs"/>
-          <w:rtl/>
-        </w:rPr>
-        <w:t xml:space="preserve">הדיאגרמה נעשתה בתוכנת </w:t>
-      </w:r>
-      <w:r>
-        <w:t>ERDPlus</w:t>
-      </w:r>
-      <w:r>
-        <w:rPr>
-          <w:rFonts w:hint="cs"/>
-          <w:rtl/>
-        </w:rPr>
-        <w:t xml:space="preserve"> כמו שביקשו במודל.</w:t>
-      </w:r>
-      <w:r>
-        <w:rPr>
-          <w:rtl/>
-        </w:rPr>
-        <w:br/>
-      </w:r>
-      <w:r>
-        <w:rPr>
-          <w:rFonts w:hint="cs"/>
-          <w:rtl/>
-        </w:rPr>
-        <w:t>זו בעצם דיאגרמה שמתארת בצורה ויזואלית את כל מה שהוסבר על הישויות בחלק הקודם.</w:t>
-      </w:r>
-    </w:p>
-    <w:p>
-      <w:pPr>
-        <w:bidi/>
-        <w:rPr>
-          <w:rtl/>
-        </w:rPr>
-      </w:pPr>
-    </w:p>
-    <w:p>
-      <w:pPr>
-        <w:bidi/>
-        <w:rPr>
-          <w:rtl/>
-        </w:rPr>
-      </w:pPr>
-    </w:p>
-    <w:p>
-      <w:pPr>
-        <w:bidi/>
-        <w:rPr>
-          <w:b/>
-          <w:bCs/>
-          <w:sz w:val="28"/>
-          <w:szCs w:val="28"/>
-          <w:u w:val="single"/>
-          <w:rtl/>
-        </w:rPr>
-      </w:pPr>
-    </w:p>
-    <w:p>
-      <w:pPr>
-        <w:bidi/>
-        <w:rPr>
-          <w:b/>
-          <w:bCs/>
-          <w:sz w:val="28"/>
-          <w:szCs w:val="28"/>
-          <w:u w:val="single"/>
-          <w:rtl/>
-        </w:rPr>
-      </w:pPr>
-    </w:p>
-    <w:p>
-      <w:pPr>
-        <w:bidi/>
-        <w:rPr>
-          <w:b/>
-          <w:bCs/>
-          <w:sz w:val="28"/>
-          <w:szCs w:val="28"/>
-          <w:u w:val="single"/>
-          <w:rtl/>
-        </w:rPr>
-      </w:pPr>
-    </w:p>
-    <w:p>
-      <w:pPr>
-        <w:bidi/>
-        <w:rPr>
-          <w:b/>
-          <w:bCs/>
-          <w:sz w:val="28"/>
-          <w:szCs w:val="28"/>
-          <w:u w:val="single"/>
-          <w:rtl/>
-        </w:rPr>
-      </w:pPr>
-    </w:p>
-    <w:p>
-      <w:pPr>
-        <w:bidi/>
-        <w:rPr>
-          <w:b/>
-          <w:bCs/>
-          <w:sz w:val="28"/>
-          <w:szCs w:val="28"/>
-          <w:u w:val="single"/>
-          <w:rtl/>
-        </w:rPr>
-      </w:pPr>
-    </w:p>
-    <w:p>
-      <w:pPr>
-        <w:bidi/>
-        <w:rPr>
-          <w:b/>
-          <w:bCs/>
-          <w:sz w:val="28"/>
-          <w:szCs w:val="28"/>
-          <w:u w:val="single"/>
-          <w:rtl/>
-        </w:rPr>
-      </w:pPr>
-      <w:r>
-        <w:rPr>
-          <w:rFonts w:cs="Arial"/>
-          <w:b/>
-          <w:bCs/>
-          <w:noProof/>
-          <w:sz w:val="28"/>
-          <w:szCs w:val="28"/>
-          <w:u w:val="single"/>
-          <w:rtl/>
-        </w:rPr>
-        <w:drawing>
-          <wp:anchor distT="0" distB="0" distL="114300" distR="114300" simplePos="0" relativeHeight="251668480" behindDoc="1" locked="0" layoutInCell="1" allowOverlap="1" wp14:anchorId="3C72AB7B" wp14:editId="5BA8190A">
-            <wp:simplePos x="0" y="0"/>
-            <wp:positionH relativeFrom="margin">
-              <wp:align>left</wp:align>
-            </wp:positionH>
-            <wp:positionV relativeFrom="paragraph">
-              <wp:posOffset>345081</wp:posOffset>
-            </wp:positionV>
-            <wp:extent cx="3745230" cy="2148840"/>
-            <wp:effectExtent l="0" t="0" r="7620" b="3810"/>
-            <wp:wrapTight wrapText="bothSides">
-              <wp:wrapPolygon edited="0">
-                <wp:start x="0" y="0"/>
-                <wp:lineTo x="0" y="21447"/>
-                <wp:lineTo x="21534" y="21447"/>
-                <wp:lineTo x="21534" y="0"/>
-                <wp:lineTo x="0" y="0"/>
-              </wp:wrapPolygon>
-            </wp:wrapTight>
-            <wp:docPr id="1632990651" name="Picture 1" descr="A diagram of a computer&#10;&#10;Description automatically generated"/>
-            <wp:cNvGraphicFramePr>
-              <a:graphicFrameLocks xmlns:a="http://schemas.openxmlformats.org/drawingml/2006/main" noChangeAspect="1"/>
-            </wp:cNvGraphicFramePr>
-            <a:graphic xmlns:a="http://schemas.openxmlformats.org/drawingml/2006/main">
-              <a:graphicData uri="http://schemas.openxmlformats.org/drawingml/2006/picture">
-                <pic:pic xmlns:pic="http://schemas.openxmlformats.org/drawingml/2006/picture">
-                  <pic:nvPicPr>
-                    <pic:cNvPr id="1632990651" name="Picture 1" descr="A diagram of a computer&#10;&#10;Description automatically generated"/>
-                    <pic:cNvPicPr/>
-                  </pic:nvPicPr>
-                  <pic:blipFill>
-                    <a:blip r:embed="rId12" cstate="print">
-                      <a:extLst>
-                        <a:ext uri="{28A0092B-C50C-407E-A947-70E740481C1C}">
-                          <a14:useLocalDpi xmlns:a14="http://schemas.microsoft.com/office/drawing/2010/main" val="0"/>
-                        </a:ext>
-                      </a:extLst>
-                    </a:blip>
-                    <a:stretch>
-                      <a:fillRect/>
-                    </a:stretch>
-                  </pic:blipFill>
-                  <pic:spPr>
-                    <a:xfrm>
-                      <a:off x="0" y="0"/>
-                      <a:ext cx="3756131" cy="2155526"/>
-                    </a:xfrm>
-                    <a:prstGeom prst="rect">
-                      <a:avLst/>
-                    </a:prstGeom>
-                  </pic:spPr>
-                </pic:pic>
-              </a:graphicData>
-            </a:graphic>
-            <wp14:sizeRelH relativeFrom="margin">
-              <wp14:pctWidth>0</wp14:pctWidth>
-            </wp14:sizeRelH>
-            <wp14:sizeRelV relativeFrom="margin">
-              <wp14:pctHeight>0</wp14:pctHeight>
-            </wp14:sizeRelV>
-          </wp:anchor>
-        </w:drawing>
-      </w:r>
-      <w:r>
-        <w:rPr>
-          <w:rFonts w:hint="cs"/>
-          <w:b/>
-          <w:bCs/>
-          <w:sz w:val="28"/>
-          <w:szCs w:val="28"/>
-          <w:u w:val="single"/>
-          <w:rtl/>
-        </w:rPr>
-        <w:t xml:space="preserve">דיאגרמת </w:t>
-      </w:r>
-      <w:r>
-        <w:rPr>
-          <w:b/>
-          <w:bCs/>
-          <w:sz w:val="28"/>
-          <w:szCs w:val="28"/>
-          <w:u w:val="single"/>
-        </w:rPr>
-        <w:t>DSD</w:t>
-      </w:r>
-      <w:r>
-        <w:rPr>
-          <w:rFonts w:hint="cs"/>
-          <w:b/>
-          <w:bCs/>
-          <w:sz w:val="28"/>
-          <w:szCs w:val="28"/>
-          <w:u w:val="single"/>
-          <w:rtl/>
-        </w:rPr>
-        <w:t xml:space="preserve"> </w:t>
-      </w:r>
-      <w:r>
-        <w:rPr>
-          <w:b/>
-          <w:bCs/>
-          <w:sz w:val="28"/>
-          <w:szCs w:val="28"/>
-          <w:u w:val="single"/>
-          <w:rtl/>
-        </w:rPr>
-        <w:t>–</w:t>
-      </w:r>
-    </w:p>
-    <w:p>
-      <w:pPr>
-        <w:bidi/>
-        <w:rPr>
-          <w:rtl/>
-        </w:rPr>
-      </w:pPr>
-      <w:r>
-        <w:rPr>
-          <w:rFonts w:hint="cs"/>
-          <w:rtl/>
-        </w:rPr>
-        <w:t xml:space="preserve">תיאור הטבלאות שאנו ניצור במערכת בסיס הנתונים שלנו </w:t>
-      </w:r>
-      <w:r>
-        <w:rPr>
-          <w:rtl/>
-        </w:rPr>
-        <w:t>–</w:t>
-      </w:r>
-      <w:r>
-        <w:rPr>
-          <w:rFonts w:hint="cs"/>
-          <w:rtl/>
-        </w:rPr>
-        <w:t xml:space="preserve"> ניתן לראות </w:t>
-      </w:r>
-      <w:r>
-        <w:rPr>
-          <w:rFonts w:hint="cs"/>
-          <w:rtl/>
-        </w:rPr>
-        <w:t xml:space="preserve">את המפתחות הראשיים בכל טבלה וכמו כן ניתן להבחין כי </w:t>
-      </w:r>
-      <w:r>
-        <w:rPr>
-          <w:rFonts w:hint="cs"/>
-          <w:rtl/>
-        </w:rPr>
-        <w:t xml:space="preserve">חלק מהקשרים </w:t>
-      </w:r>
-      <w:r>
-        <w:rPr>
-          <w:rFonts w:hint="cs"/>
-          <w:rtl/>
-        </w:rPr>
-        <w:t>מטבלת ה</w:t>
-      </w:r>
-      <w:r>
-        <w:t>ERD</w:t>
-      </w:r>
-      <w:r>
-        <w:rPr>
-          <w:rFonts w:hint="cs"/>
-          <w:rtl/>
-        </w:rPr>
-        <w:t xml:space="preserve"> </w:t>
-      </w:r>
-      <w:r>
-        <w:rPr>
-          <w:rFonts w:hint="cs"/>
-          <w:rtl/>
-        </w:rPr>
-        <w:t>אינם מתוארים כטבלאות בפני עצמם אלא מתוארים כמפתחות זרים בטבלאות אחרות.</w:t>
-      </w:r>
-    </w:p>
-    <w:p>
-      <w:pPr>
-        <w:bidi/>
-        <w:rPr>
-          <w:b/>
-          <w:bCs/>
-          <w:sz w:val="28"/>
-          <w:szCs w:val="28"/>
-          <w:u w:val="single"/>
-          <w:rtl/>
-        </w:rPr>
-      </w:pPr>
-    </w:p>
-    <w:p>
-      <w:pPr>
-        <w:bidi/>
-        <w:rPr>
-          <w:sz w:val="28"/>
-          <w:szCs w:val="28"/>
-          <w:rtl/>
-        </w:rPr>
-      </w:pPr>
-      <w:r>
-        <w:rPr>
-          <w:rFonts w:hint="cs"/>
-          <w:sz w:val="28"/>
-          <w:szCs w:val="28"/>
-          <w:rtl/>
-        </w:rPr>
-        <w:t>שינוי נוסף שלא ניתן לעשותו בתוכנה היא קביעת מספר תכונות כמפתח ראשי לטבלה.</w:t>
-      </w:r>
-    </w:p>
-    <w:p>
-      <w:pPr>
-        <w:bidi/>
-        <w:rPr>
-          <w:sz w:val="28"/>
-          <w:szCs w:val="28"/>
-          <w:rtl/>
-        </w:rPr>
-      </w:pPr>
-      <w:r>
-        <w:rPr>
-          <w:rFonts w:hint="cs"/>
-          <w:sz w:val="28"/>
-          <w:szCs w:val="28"/>
-          <w:rtl/>
-        </w:rPr>
-        <w:t xml:space="preserve">במקרה דנן רצינו ליצור את טבלת </w:t>
-      </w:r>
-      <w:r>
-        <w:rPr>
-          <w:sz w:val="28"/>
-          <w:szCs w:val="28"/>
-        </w:rPr>
-        <w:t>FutureEmployee</w:t>
-      </w:r>
-      <w:r>
-        <w:rPr>
-          <w:rFonts w:hint="cs"/>
-          <w:sz w:val="28"/>
-          <w:szCs w:val="28"/>
-          <w:rtl/>
-        </w:rPr>
-        <w:t xml:space="preserve"> כך שהמפתח הראשי לטבלה זו תהיה ת"ז העובד העתידי</w:t>
-      </w:r>
-      <w:r>
-        <w:rPr>
-          <w:sz w:val="28"/>
-          <w:szCs w:val="28"/>
-        </w:rPr>
-        <w:t xml:space="preserve"> </w:t>
-      </w:r>
-      <w:r>
-        <w:rPr>
-          <w:rFonts w:hint="cs"/>
-          <w:sz w:val="28"/>
-          <w:szCs w:val="28"/>
-          <w:rtl/>
-        </w:rPr>
-        <w:t xml:space="preserve"> (</w:t>
-      </w:r>
-      <w:r>
-        <w:rPr>
-          <w:sz w:val="28"/>
-          <w:szCs w:val="28"/>
-        </w:rPr>
-        <w:t>fEmpID</w:t>
-      </w:r>
-      <w:r>
-        <w:rPr>
-          <w:rFonts w:hint="cs"/>
-          <w:sz w:val="28"/>
-          <w:szCs w:val="28"/>
-          <w:rtl/>
-        </w:rPr>
-        <w:t xml:space="preserve">) וגם מספר המחלקה שבה הוא ירצה לעבוד </w:t>
-      </w:r>
-      <w:r>
-        <w:rPr>
-          <w:sz w:val="28"/>
-          <w:szCs w:val="28"/>
-        </w:rPr>
-        <w:t>departId)</w:t>
-      </w:r>
-      <w:r>
-        <w:rPr>
-          <w:rFonts w:hint="cs"/>
-          <w:sz w:val="28"/>
-          <w:szCs w:val="28"/>
-          <w:rtl/>
-        </w:rPr>
-        <w:t xml:space="preserve">) </w:t>
-      </w:r>
-      <w:r>
-        <w:rPr>
-          <w:sz w:val="28"/>
-          <w:szCs w:val="28"/>
-          <w:rtl/>
-        </w:rPr>
-        <w:t>–</w:t>
-      </w:r>
-      <w:r>
-        <w:rPr>
-          <w:rFonts w:hint="cs"/>
-          <w:sz w:val="28"/>
-          <w:szCs w:val="28"/>
-          <w:rtl/>
-        </w:rPr>
-        <w:t xml:space="preserve"> שכן עובד לא יגיש מועמדות לאותו התפקיד יותר מפעם אחת.</w:t>
-      </w:r>
-      <w:r>
-        <w:rPr>
-          <w:sz w:val="28"/>
-          <w:szCs w:val="28"/>
-          <w:rtl/>
-        </w:rPr>
-        <w:br/>
-      </w:r>
-      <w:r>
-        <w:rPr>
-          <w:rFonts w:hint="cs"/>
-          <w:sz w:val="28"/>
-          <w:szCs w:val="28"/>
-          <w:rtl/>
-        </w:rPr>
-        <w:t>אך ללא הצלחה נאלצנו להשאיר זאת לשלב כתיבת הסקריפטים.</w:t>
-      </w:r>
-    </w:p>
-    <w:p>
-      <w:pPr>
-        <w:bidi/>
-        <w:rPr>
-          <w:sz w:val="28"/>
-          <w:szCs w:val="28"/>
-          <w:rtl/>
-        </w:rPr>
-      </w:pPr>
-      <w:r>
-        <w:rPr>
-          <w:rFonts w:hint="cs"/>
-          <w:b/>
-          <w:bCs/>
-          <w:sz w:val="28"/>
-          <w:szCs w:val="28"/>
-          <w:u w:val="single"/>
-          <w:rtl/>
-        </w:rPr>
-        <w:lastRenderedPageBreak/>
-        <w:t xml:space="preserve">המרה של הדיאגרמה לסכמה </w:t>
-      </w:r>
-      <w:r>
-        <w:rPr>
-          <w:b/>
-          <w:bCs/>
-          <w:sz w:val="28"/>
-          <w:szCs w:val="28"/>
-          <w:u w:val="single"/>
-          <w:rtl/>
-        </w:rPr>
-        <w:t>–</w:t>
-      </w:r>
-    </w:p>
-    <w:p>
-      <w:pPr>
-        <w:tabs>
-          <w:tab w:val="left" w:pos="996"/>
-        </w:tabs>
-        <w:bidi/>
-        <w:rPr>
-          <w:b/>
-          <w:bCs/>
-          <w:sz w:val="28"/>
-          <w:szCs w:val="28"/>
-          <w:u w:val="single"/>
-        </w:rPr>
-      </w:pPr>
-      <w:r>
-        <w:rPr>
-          <w:rFonts w:cs="Arial"/>
-          <w:b/>
-          <w:bCs/>
-          <w:noProof/>
-          <w:u w:val="single"/>
-          <w:rtl/>
-        </w:rPr>
-        <w:drawing>
-          <wp:inline distT="0" distB="0" distL="0" distR="0" wp14:anchorId="63ED8F9B" wp14:editId="5DCA911E">
-            <wp:extent cx="3620005" cy="2295845"/>
-            <wp:effectExtent l="0" t="0" r="0" b="9525"/>
-            <wp:docPr id="875403179" name="Picture 1" descr="A computer screen shot of a computer program&#10;&#10;Description automatically generated"/>
-            <wp:cNvGraphicFramePr>
-              <a:graphicFrameLocks xmlns:a="http://schemas.openxmlformats.org/drawingml/2006/main" noChangeAspect="1"/>
-            </wp:cNvGraphicFramePr>
-            <a:graphic xmlns:a="http://schemas.openxmlformats.org/drawingml/2006/main">
-              <a:graphicData uri="http://schemas.openxmlformats.org/drawingml/2006/picture">
-                <pic:pic xmlns:pic="http://schemas.openxmlformats.org/drawingml/2006/picture">
-                  <pic:nvPicPr>
-                    <pic:cNvPr id="875403179" name="Picture 1" descr="A computer screen shot of a computer program&#10;&#10;Description automatically generated"/>
-                    <pic:cNvPicPr/>
-                  </pic:nvPicPr>
-                  <pic:blipFill>
-                    <a:blip r:embed="rId13"/>
-                    <a:stretch>
-                      <a:fillRect/>
-                    </a:stretch>
-                  </pic:blipFill>
-                  <pic:spPr>
-                    <a:xfrm>
-                      <a:off x="0" y="0"/>
-                      <a:ext cx="3620005" cy="2295845"/>
+                      <a:ext cx="5735318" cy="3361805"/>
                     </a:xfrm>
                     <a:prstGeom prst="rect">
                       <a:avLst/>
@@ -3753,11 +3289,9 @@
           <w:rtl/>
         </w:rPr>
       </w:pPr>
-    </w:p>
-    <w:p>
-      <w:pPr>
-        <w:bidi/>
-        <w:rPr>
+      <w:r>
+        <w:rPr>
+          <w:rFonts w:hint="cs"/>
           <w:b/>
           <w:bCs/>
           <w:sz w:val="28"/>
@@ -3765,20 +3299,18 @@
           <w:u w:val="single"/>
           <w:rtl/>
         </w:rPr>
-      </w:pPr>
-    </w:p>
-    <w:p>
-      <w:pPr>
-        <w:bidi/>
+        <w:t xml:space="preserve">דיאגרמת </w:t>
+      </w:r>
+      <w:r>
         <w:rPr>
           <w:b/>
           <w:bCs/>
           <w:sz w:val="28"/>
           <w:szCs w:val="28"/>
           <w:u w:val="single"/>
-          <w:rtl/>
-        </w:rPr>
-      </w:pPr>
+        </w:rPr>
+        <w:t>DSD</w:t>
+      </w:r>
       <w:r>
         <w:rPr>
           <w:rFonts w:hint="cs"/>
@@ -3789,7 +3321,7 @@
           <w:u w:val="single"/>
           <w:rtl/>
         </w:rPr>
-        <w:t xml:space="preserve">רשימת התלויות שמתקיימות בסכמה </w:t>
+        <w:t xml:space="preserve"> </w:t>
       </w:r>
       <w:r>
         <w:rPr>
@@ -3807,30 +3339,84 @@
       <w:pPr>
         <w:bidi/>
         <w:rPr>
-          <w:b/>
-          <w:bCs/>
-          <w:sz w:val="28"/>
-          <w:szCs w:val="28"/>
-          <w:u w:val="single"/>
-          <w:rtl/>
-        </w:rPr>
-      </w:pPr>
-      <w:r>
-        <w:rPr>
-          <w:rFonts w:cs="Arial"/>
-          <w:b/>
-          <w:bCs/>
+          <w:rtl/>
+        </w:rPr>
+      </w:pPr>
+      <w:r>
+        <w:rPr>
+          <w:rFonts w:hint="cs"/>
+          <w:rtl/>
+        </w:rPr>
+        <w:t xml:space="preserve">תיאור הטבלאות שאנו ניצור במערכת בסיס הנתונים שלנו </w:t>
+      </w:r>
+      <w:r>
+        <w:rPr>
+          <w:rtl/>
+        </w:rPr>
+        <w:t>–</w:t>
+      </w:r>
+      <w:r>
+        <w:rPr>
+          <w:rFonts w:hint="cs"/>
+          <w:rtl/>
+        </w:rPr>
+        <w:t xml:space="preserve"> ניתן לראות </w:t>
+      </w:r>
+      <w:r>
+        <w:rPr>
+          <w:rFonts w:hint="cs"/>
+          <w:rtl/>
+        </w:rPr>
+        <w:t xml:space="preserve">את המפתחות הראשיים בכל טבלה וכמו כן ניתן להבחין כי </w:t>
+      </w:r>
+      <w:r>
+        <w:rPr>
+          <w:rFonts w:hint="cs"/>
+          <w:rtl/>
+        </w:rPr>
+        <w:t xml:space="preserve">חלק מהקשרים </w:t>
+      </w:r>
+      <w:r>
+        <w:rPr>
+          <w:rFonts w:hint="cs"/>
+          <w:rtl/>
+        </w:rPr>
+        <w:t>מטבלת ה</w:t>
+      </w:r>
+      <w:r>
+        <w:t>ERD</w:t>
+      </w:r>
+      <w:r>
+        <w:rPr>
+          <w:rFonts w:hint="cs"/>
+          <w:rtl/>
+        </w:rPr>
+        <w:t xml:space="preserve"> </w:t>
+      </w:r>
+      <w:r>
+        <w:rPr>
+          <w:rFonts w:hint="cs"/>
+          <w:rtl/>
+        </w:rPr>
+        <w:t>אינם מתוארים כטבלאות בפני עצמם אלא מתוארים כמפתחות זרים בטבלאות אחרות.</w:t>
+      </w:r>
+    </w:p>
+    <w:p>
+      <w:pPr>
+        <w:bidi/>
+        <w:rPr>
+          <w:rtl/>
+        </w:rPr>
+      </w:pPr>
+      <w:r>
+        <w:rPr>
           <w:noProof/>
-          <w:sz w:val="28"/>
-          <w:szCs w:val="28"/>
-          <w:u w:val="single"/>
-          <w:rtl/>
         </w:rPr>
         <w:drawing>
-          <wp:inline distT="0" distB="0" distL="0" distR="0" wp14:anchorId="22A3564C" wp14:editId="6F327082">
-            <wp:extent cx="3524742" cy="1638529"/>
+          <wp:inline distT="0" distB="0" distL="0" distR="0" wp14:anchorId="171CDED0" wp14:editId="057A4A64">
+            <wp:extent cx="5641595" cy="2668693"/>
             <wp:effectExtent l="0" t="0" r="0" b="0"/>
-            <wp:docPr id="1205273625" name="Picture 1"/>
+            <wp:docPr id="1322185442" name="Picture 1"/>
             <wp:cNvGraphicFramePr>
               <a:graphicFrameLocks xmlns:a="http://schemas.openxmlformats.org/drawingml/2006/main" noChangeAspect="1"/>
             </wp:cNvGraphicFramePr>
@@ -3838,11 +3424,11 @@
               <a:graphicData uri="http://schemas.openxmlformats.org/drawingml/2006/picture">
                 <pic:pic xmlns:pic="http://schemas.openxmlformats.org/drawingml/2006/picture">
                   <pic:nvPicPr>
-                    <pic:cNvPr id="1205273625" name=""/>
+                    <pic:cNvPr id="1322185442" name=""/>
                     <pic:cNvPicPr/>
                   </pic:nvPicPr>
                   <pic:blipFill>
-                    <a:blip r:embed="rId14"/>
+                    <a:blip r:embed="rId12"/>
                     <a:stretch>
                       <a:fillRect/>
                     </a:stretch>
@@ -3850,7 +3436,7 @@
                   <pic:spPr>
                     <a:xfrm>
                       <a:off x="0" y="0"/>
-                      <a:ext cx="3524742" cy="1638529"/>
+                      <a:ext cx="5656421" cy="2675706"/>
                     </a:xfrm>
                     <a:prstGeom prst="rect">
                       <a:avLst/>
@@ -3862,6 +3448,278 @@
           </wp:inline>
         </w:drawing>
       </w:r>
+    </w:p>
+    <w:p>
+      <w:pPr>
+        <w:bidi/>
+        <w:rPr>
+          <w:b/>
+          <w:bCs/>
+          <w:sz w:val="28"/>
+          <w:szCs w:val="28"/>
+          <w:u w:val="single"/>
+          <w:rtl/>
+        </w:rPr>
+      </w:pPr>
+    </w:p>
+    <w:p>
+      <w:pPr>
+        <w:bidi/>
+        <w:rPr>
+          <w:sz w:val="28"/>
+          <w:szCs w:val="28"/>
+          <w:rtl/>
+        </w:rPr>
+      </w:pPr>
+      <w:r>
+        <w:rPr>
+          <w:rFonts w:hint="cs"/>
+          <w:sz w:val="28"/>
+          <w:szCs w:val="28"/>
+          <w:rtl/>
+        </w:rPr>
+        <w:t>שינוי נוסף שלא ניתן לעשותו בתוכנה היא קביעת מספר תכונות כמפתח ראשי לטבלה.</w:t>
+      </w:r>
+    </w:p>
+    <w:p>
+      <w:pPr>
+        <w:bidi/>
+        <w:rPr>
+          <w:sz w:val="28"/>
+          <w:szCs w:val="28"/>
+          <w:rtl/>
+        </w:rPr>
+      </w:pPr>
+      <w:r>
+        <w:rPr>
+          <w:rFonts w:hint="cs"/>
+          <w:sz w:val="28"/>
+          <w:szCs w:val="28"/>
+          <w:rtl/>
+        </w:rPr>
+        <w:t xml:space="preserve">במקרה דנן רצינו ליצור את טבלת </w:t>
+      </w:r>
+      <w:r>
+        <w:rPr>
+          <w:sz w:val="28"/>
+          <w:szCs w:val="28"/>
+        </w:rPr>
+        <w:t>FutureEmployee</w:t>
+      </w:r>
+      <w:r>
+        <w:rPr>
+          <w:rFonts w:hint="cs"/>
+          <w:sz w:val="28"/>
+          <w:szCs w:val="28"/>
+          <w:rtl/>
+        </w:rPr>
+        <w:t xml:space="preserve"> כך שהמפתח הראשי לטבלה זו תהיה ת"ז העובד העתידי</w:t>
+      </w:r>
+      <w:r>
+        <w:rPr>
+          <w:sz w:val="28"/>
+          <w:szCs w:val="28"/>
+        </w:rPr>
+        <w:t xml:space="preserve"> </w:t>
+      </w:r>
+      <w:r>
+        <w:rPr>
+          <w:rFonts w:hint="cs"/>
+          <w:sz w:val="28"/>
+          <w:szCs w:val="28"/>
+          <w:rtl/>
+        </w:rPr>
+        <w:t xml:space="preserve"> (</w:t>
+      </w:r>
+      <w:r>
+        <w:rPr>
+          <w:sz w:val="28"/>
+          <w:szCs w:val="28"/>
+        </w:rPr>
+        <w:t>fEmpID</w:t>
+      </w:r>
+      <w:r>
+        <w:rPr>
+          <w:rFonts w:hint="cs"/>
+          <w:sz w:val="28"/>
+          <w:szCs w:val="28"/>
+          <w:rtl/>
+        </w:rPr>
+        <w:t xml:space="preserve">) וגם מספר המחלקה שבה הוא ירצה לעבוד </w:t>
+      </w:r>
+      <w:r>
+        <w:rPr>
+          <w:sz w:val="28"/>
+          <w:szCs w:val="28"/>
+        </w:rPr>
+        <w:t>departId)</w:t>
+      </w:r>
+      <w:r>
+        <w:rPr>
+          <w:rFonts w:hint="cs"/>
+          <w:sz w:val="28"/>
+          <w:szCs w:val="28"/>
+          <w:rtl/>
+        </w:rPr>
+        <w:t xml:space="preserve">) </w:t>
+      </w:r>
+      <w:r>
+        <w:rPr>
+          <w:sz w:val="28"/>
+          <w:szCs w:val="28"/>
+          <w:rtl/>
+        </w:rPr>
+        <w:t>–</w:t>
+      </w:r>
+      <w:r>
+        <w:rPr>
+          <w:rFonts w:hint="cs"/>
+          <w:sz w:val="28"/>
+          <w:szCs w:val="28"/>
+          <w:rtl/>
+        </w:rPr>
+        <w:t xml:space="preserve"> שכן עובד לא יגיש מועמדות לאותו התפקיד יותר מפעם אחת.</w:t>
+      </w:r>
+      <w:r>
+        <w:rPr>
+          <w:sz w:val="28"/>
+          <w:szCs w:val="28"/>
+          <w:rtl/>
+        </w:rPr>
+        <w:br/>
+      </w:r>
+      <w:r>
+        <w:rPr>
+          <w:rFonts w:hint="cs"/>
+          <w:sz w:val="28"/>
+          <w:szCs w:val="28"/>
+          <w:rtl/>
+        </w:rPr>
+        <w:t>אך ללא הצלחה נאלצנו להשאיר זאת לשלב כתיבת הסקריפטים.</w:t>
+      </w:r>
+    </w:p>
+    <w:p>
+      <w:pPr>
+        <w:bidi/>
+        <w:rPr>
+          <w:sz w:val="28"/>
+          <w:szCs w:val="28"/>
+          <w:rtl/>
+        </w:rPr>
+      </w:pPr>
+      <w:r>
+        <w:rPr>
+          <w:rFonts w:hint="cs"/>
+          <w:b/>
+          <w:bCs/>
+          <w:sz w:val="28"/>
+          <w:szCs w:val="28"/>
+          <w:u w:val="single"/>
+          <w:rtl/>
+        </w:rPr>
+        <w:t xml:space="preserve">המרה של הדיאגרמה לסכמה </w:t>
+      </w:r>
+      <w:r>
+        <w:rPr>
+          <w:b/>
+          <w:bCs/>
+          <w:sz w:val="28"/>
+          <w:szCs w:val="28"/>
+          <w:u w:val="single"/>
+          <w:rtl/>
+        </w:rPr>
+        <w:t>–</w:t>
+      </w:r>
+    </w:p>
+    <w:p>
+      <w:pPr>
+        <w:tabs>
+          <w:tab w:val="left" w:pos="996"/>
+        </w:tabs>
+        <w:bidi/>
+        <w:rPr>
+          <w:b/>
+          <w:bCs/>
+          <w:sz w:val="28"/>
+          <w:szCs w:val="28"/>
+          <w:u w:val="single"/>
+        </w:rPr>
+      </w:pPr>
+    </w:p>
+    <w:p>
+      <w:pPr>
+        <w:bidi/>
+        <w:rPr>
+          <w:b/>
+          <w:bCs/>
+          <w:sz w:val="28"/>
+          <w:szCs w:val="28"/>
+          <w:u w:val="single"/>
+          <w:rtl/>
+        </w:rPr>
+      </w:pPr>
+    </w:p>
+    <w:p>
+      <w:pPr>
+        <w:bidi/>
+        <w:rPr>
+          <w:b/>
+          <w:bCs/>
+          <w:sz w:val="28"/>
+          <w:szCs w:val="28"/>
+          <w:u w:val="single"/>
+          <w:rtl/>
+        </w:rPr>
+      </w:pPr>
+    </w:p>
+    <w:p>
+      <w:pPr>
+        <w:bidi/>
+        <w:rPr>
+          <w:b/>
+          <w:bCs/>
+          <w:sz w:val="28"/>
+          <w:szCs w:val="28"/>
+          <w:u w:val="single"/>
+          <w:rtl/>
+        </w:rPr>
+      </w:pPr>
+      <w:r>
+        <w:rPr>
+          <w:rFonts w:hint="cs"/>
+          <w:b/>
+          <w:bCs/>
+          <w:sz w:val="28"/>
+          <w:szCs w:val="28"/>
+          <w:u w:val="single"/>
+          <w:rtl/>
+        </w:rPr>
+        <w:t xml:space="preserve">רשימת התלויות שמתקיימות בסכמה </w:t>
+      </w:r>
+      <w:r>
+        <w:rPr>
+          <w:b/>
+          <w:bCs/>
+          <w:sz w:val="28"/>
+          <w:szCs w:val="28"/>
+          <w:u w:val="single"/>
+          <w:rtl/>
+        </w:rPr>
+        <w:t>–</w:t>
+      </w:r>
+    </w:p>
+    <w:p>
+      <w:pPr>
+        <w:bidi/>
+        <w:rPr>
+          <w:b/>
+          <w:bCs/>
+          <w:sz w:val="28"/>
+          <w:szCs w:val="28"/>
+          <w:u w:val="single"/>
+          <w:rtl/>
+        </w:rPr>
+      </w:pPr>
       <w:r>
         <w:rPr>
           <w:b/>
@@ -4182,7 +4040,7 @@
                     <pic:cNvPicPr/>
                   </pic:nvPicPr>
                   <pic:blipFill>
-                    <a:blip r:embed="rId15">
+                    <a:blip r:embed="rId13">
                       <a:extLst>
                         <a:ext uri="{28A0092B-C50C-407E-A947-70E740481C1C}">
                           <a14:useLocalDpi xmlns:a14="http://schemas.microsoft.com/office/drawing/2010/main" val="0"/>
@@ -4281,7 +4139,7 @@
                     <pic:cNvPicPr/>
                   </pic:nvPicPr>
                   <pic:blipFill>
-                    <a:blip r:embed="rId16">
+                    <a:blip r:embed="rId14">
                       <a:extLst>
                         <a:ext uri="{28A0092B-C50C-407E-A947-70E740481C1C}">
                           <a14:useLocalDpi xmlns:a14="http://schemas.microsoft.com/office/drawing/2010/main" val="0"/>
@@ -4734,7 +4592,7 @@
                     <pic:cNvPicPr/>
                   </pic:nvPicPr>
                   <pic:blipFill>
-                    <a:blip r:embed="rId17"/>
+                    <a:blip r:embed="rId15"/>
                     <a:stretch>
                       <a:fillRect/>
                     </a:stretch>
@@ -4949,7 +4807,6 @@
         <w:rPr>
           <w:sz w:val="28"/>
           <w:szCs w:val="28"/>
-          <w:rtl/>
         </w:rPr>
       </w:pPr>
       <w:r>
@@ -5028,7 +4885,7 @@
                     <pic:cNvPicPr/>
                   </pic:nvPicPr>
                   <pic:blipFill>
-                    <a:blip r:embed="rId18">
+                    <a:blip r:embed="rId16">
                       <a:extLst>
                         <a:ext uri="{28A0092B-C50C-407E-A947-70E740481C1C}">
                           <a14:useLocalDpi xmlns:a14="http://schemas.microsoft.com/office/drawing/2010/main" val="0"/>
@@ -5193,7 +5050,7 @@
                     <pic:cNvPicPr/>
                   </pic:nvPicPr>
                   <pic:blipFill>
-                    <a:blip r:embed="rId19">
+                    <a:blip r:embed="rId17">
                       <a:extLst>
                         <a:ext uri="{28A0092B-C50C-407E-A947-70E740481C1C}">
                           <a14:useLocalDpi xmlns:a14="http://schemas.microsoft.com/office/drawing/2010/main" val="0"/>
@@ -5751,29 +5608,27 @@
         </w:rPr>
         <w:lastRenderedPageBreak/>
         <w:drawing>
-          <wp:anchor distT="0" distB="0" distL="114300" distR="114300" simplePos="0" relativeHeight="251673600" behindDoc="1" locked="0" layoutInCell="1" allowOverlap="1" wp14:anchorId="444281C7" wp14:editId="405FE3BD">
+          <wp:anchor distT="0" distB="0" distL="114300" distR="114300" simplePos="0" relativeHeight="251676672" behindDoc="1" locked="0" layoutInCell="1" allowOverlap="1" wp14:anchorId="444281C7" wp14:editId="74023AF7">
             <wp:simplePos x="0" y="0"/>
-            <wp:positionH relativeFrom="margin">
-              <wp:align>right</wp:align>
+            <wp:positionH relativeFrom="column">
+              <wp:posOffset>2533015</wp:posOffset>
             </wp:positionH>
             <wp:positionV relativeFrom="paragraph">
-              <wp:posOffset>493548</wp:posOffset>
+              <wp:posOffset>0</wp:posOffset>
             </wp:positionV>
             <wp:extent cx="3199765" cy="2230755"/>
-            <wp:effectExtent l="0" t="0" r="635" b="0"/>
+            <wp:effectExtent l="152400" t="152400" r="229235" b="226695"/>
             <wp:wrapTight wrapText="bothSides">
               <wp:wrapPolygon edited="0">
-                <wp:start x="514" y="0"/>
-                <wp:lineTo x="0" y="369"/>
-                <wp:lineTo x="0" y="20844"/>
-                <wp:lineTo x="386" y="21397"/>
-                <wp:lineTo x="514" y="21397"/>
-                <wp:lineTo x="20961" y="21397"/>
-                <wp:lineTo x="21090" y="21397"/>
-                <wp:lineTo x="21476" y="20844"/>
-                <wp:lineTo x="21476" y="369"/>
-                <wp:lineTo x="20961" y="0"/>
-                <wp:lineTo x="514" y="0"/>
+                <wp:start x="-1029" y="-1476"/>
+                <wp:lineTo x="-1029" y="22504"/>
+                <wp:lineTo x="-900" y="23611"/>
+                <wp:lineTo x="22890" y="23611"/>
+                <wp:lineTo x="23019" y="22504"/>
+                <wp:lineTo x="23019" y="1660"/>
+                <wp:lineTo x="22890" y="-1107"/>
+                <wp:lineTo x="22890" y="-1476"/>
+                <wp:lineTo x="-1029" y="-1476"/>
               </wp:wrapPolygon>
             </wp:wrapTight>
             <wp:docPr id="1679858935" name="Picture 1" descr="A computer screen shot of a program code&#10;&#10;Description automatically generated"/>
@@ -5788,7 +5643,7 @@
                     <pic:cNvPicPr/>
                   </pic:nvPicPr>
                   <pic:blipFill>
-                    <a:blip r:embed="rId20" cstate="print">
+                    <a:blip r:embed="rId18" cstate="print">
                       <a:extLst>
                         <a:ext uri="{28A0092B-C50C-407E-A947-70E740481C1C}">
                           <a14:useLocalDpi xmlns:a14="http://schemas.microsoft.com/office/drawing/2010/main" val="0"/>
@@ -5807,22 +5662,23 @@
                     <a:prstGeom prst="rect">
                       <a:avLst/>
                     </a:prstGeom>
-                    <a:ln>
-                      <a:noFill/>
+                    <a:ln w="127000" cap="sq">
+                      <a:solidFill>
+                        <a:srgbClr val="000000"/>
+                      </a:solidFill>
+                      <a:miter lim="800000"/>
                     </a:ln>
                     <a:effectLst>
-                      <a:softEdge rad="112500"/>
+                      <a:outerShdw blurRad="57150" dist="50800" dir="2700000" algn="tl" rotWithShape="0">
+                        <a:srgbClr val="000000">
+                          <a:alpha val="40000"/>
+                        </a:srgbClr>
+                      </a:outerShdw>
                     </a:effectLst>
                   </pic:spPr>
                 </pic:pic>
               </a:graphicData>
             </a:graphic>
-            <wp14:sizeRelH relativeFrom="margin">
-              <wp14:pctWidth>0</wp14:pctWidth>
-            </wp14:sizeRelH>
-            <wp14:sizeRelV relativeFrom="margin">
-              <wp14:pctHeight>0</wp14:pctHeight>
-            </wp14:sizeRelV>
           </wp:anchor>
         </w:drawing>
       </w:r>
@@ -6152,7 +6008,7 @@
                     <pic:cNvPicPr/>
                   </pic:nvPicPr>
                   <pic:blipFill rotWithShape="1">
-                    <a:blip r:embed="rId21" cstate="print">
+                    <a:blip r:embed="rId19" cstate="print">
                       <a:extLst>
                         <a:ext uri="{28A0092B-C50C-407E-A947-70E740481C1C}">
                           <a14:useLocalDpi xmlns:a14="http://schemas.microsoft.com/office/drawing/2010/main" val="0"/>
@@ -6414,7 +6270,7 @@
                     <pic:cNvPicPr/>
                   </pic:nvPicPr>
                   <pic:blipFill>
-                    <a:blip r:embed="rId22" cstate="print">
+                    <a:blip r:embed="rId20" cstate="print">
                       <a:extLst>
                         <a:ext uri="{28A0092B-C50C-407E-A947-70E740481C1C}">
                           <a14:useLocalDpi xmlns:a14="http://schemas.microsoft.com/office/drawing/2010/main" val="0"/>
@@ -6869,7 +6725,7 @@
                     <pic:cNvPicPr/>
                   </pic:nvPicPr>
                   <pic:blipFill>
-                    <a:blip r:embed="rId23"/>
+                    <a:blip r:embed="rId21"/>
                     <a:stretch>
                       <a:fillRect/>
                     </a:stretch>
@@ -7207,7 +7063,7 @@
                     <pic:cNvPicPr/>
                   </pic:nvPicPr>
                   <pic:blipFill>
-                    <a:blip r:embed="rId24"/>
+                    <a:blip r:embed="rId22"/>
                     <a:stretch>
                       <a:fillRect/>
                     </a:stretch>
@@ -7340,6 +7196,7 @@
       <w:pPr>
         <w:bidi/>
         <w:rPr>
+          <w:rFonts w:hint="cs"/>
           <w:sz w:val="28"/>
           <w:szCs w:val="28"/>
           <w:rtl/>
@@ -7512,7 +7369,7 @@
                     <pic:cNvPicPr/>
                   </pic:nvPicPr>
                   <pic:blipFill>
-                    <a:blip r:embed="rId25"/>
+                    <a:blip r:embed="rId23"/>
                     <a:stretch>
                       <a:fillRect/>
                     </a:stretch>
@@ -7607,7 +7464,7 @@
                     <pic:cNvPicPr/>
                   </pic:nvPicPr>
                   <pic:blipFill>
-                    <a:blip r:embed="rId26"/>
+                    <a:blip r:embed="rId24"/>
                     <a:stretch>
                       <a:fillRect/>
                     </a:stretch>
@@ -7831,7 +7688,7 @@
                     <pic:cNvPicPr/>
                   </pic:nvPicPr>
                   <pic:blipFill>
-                    <a:blip r:embed="rId27"/>
+                    <a:blip r:embed="rId25"/>
                     <a:stretch>
                       <a:fillRect/>
                     </a:stretch>
@@ -8088,7 +7945,7 @@
                     <pic:cNvPicPr/>
                   </pic:nvPicPr>
                   <pic:blipFill>
-                    <a:blip r:embed="rId28"/>
+                    <a:blip r:embed="rId26"/>
                     <a:stretch>
                       <a:fillRect/>
                     </a:stretch>
@@ -8341,7 +8198,7 @@
                     <pic:cNvPicPr/>
                   </pic:nvPicPr>
                   <pic:blipFill>
-                    <a:blip r:embed="rId29"/>
+                    <a:blip r:embed="rId27"/>
                     <a:stretch>
                       <a:fillRect/>
                     </a:stretch>
@@ -8442,7 +8299,7 @@
                     <pic:cNvPicPr/>
                   </pic:nvPicPr>
                   <pic:blipFill>
-                    <a:blip r:embed="rId30"/>
+                    <a:blip r:embed="rId28"/>
                     <a:stretch>
                       <a:fillRect/>
                     </a:stretch>
@@ -8470,7 +8327,6 @@
           <w:rFonts w:hint="cs"/>
           <w:sz w:val="28"/>
           <w:szCs w:val="28"/>
-          <w:rtl/>
         </w:rPr>
       </w:pPr>
       <w:r>
@@ -8720,7 +8576,7 @@
                     <pic:cNvPicPr/>
                   </pic:nvPicPr>
                   <pic:blipFill>
-                    <a:blip r:embed="rId31"/>
+                    <a:blip r:embed="rId29"/>
                     <a:stretch>
                       <a:fillRect/>
                     </a:stretch>
@@ -8895,7 +8751,7 @@
                     <pic:cNvPicPr/>
                   </pic:nvPicPr>
                   <pic:blipFill>
-                    <a:blip r:embed="rId32"/>
+                    <a:blip r:embed="rId30"/>
                     <a:stretch>
                       <a:fillRect/>
                     </a:stretch>
@@ -8964,7 +8820,7 @@
                     <pic:cNvPicPr/>
                   </pic:nvPicPr>
                   <pic:blipFill>
-                    <a:blip r:embed="rId33"/>
+                    <a:blip r:embed="rId31"/>
                     <a:stretch>
                       <a:fillRect/>
                     </a:stretch>
@@ -9088,9 +8944,9 @@
       </w:pPr>
     </w:p>
     <w:sectPr>
-      <w:headerReference w:type="default" r:id="rId34"/>
-      <w:footerReference w:type="default" r:id="rId35"/>
-      <w:footerReference w:type="first" r:id="rId36"/>
+      <w:headerReference w:type="default" r:id="rId32"/>
+      <w:footerReference w:type="default" r:id="rId33"/>
+      <w:footerReference w:type="first" r:id="rId34"/>
       <w:pgSz w:w="11906" w:h="16838"/>
       <w:pgMar w:top="1440" w:right="1440" w:bottom="1440" w:left="1440" w:header="708" w:footer="708" w:gutter="0"/>
       <w:pgNumType w:start="0"/>

</xml_diff>

<commit_message>
Change the pics of the DSD diagrams
</commit_message>
<xml_diff>
--- a/PDF and CVS/Report.docx
+++ b/PDF and CVS/Report.docx
@@ -266,7 +266,7 @@
               </mc:Choice>
               <mc:Fallback>
                 <w:pict>
-                  <v:group w14:anchorId="2DCA5807" id="Group 51" o:spid="_x0000_s1026" style="position:absolute;left:0;text-align:left;margin-left:0;margin-top:0;width:8in;height:95.7pt;z-index:251662336;mso-width-percent:941;mso-height-percent:121;mso-top-percent:23;mso-position-horizontal:center;mso-position-horizontal-relative:page;mso-position-vertical-relative:page;mso-width-percent:941;mso-height-percent:121;mso-top-percent:23" coordorigin="" coordsize="73152,12161" o:gfxdata="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">
+                  <v:group w14:anchorId="366E29EC" id="Group 51" o:spid="_x0000_s1026" style="position:absolute;left:0;text-align:left;margin-left:0;margin-top:0;width:8in;height:95.7pt;z-index:251662336;mso-width-percent:941;mso-height-percent:121;mso-top-percent:23;mso-position-horizontal:center;mso-position-horizontal-relative:page;mso-position-vertical-relative:page;mso-width-percent:941;mso-height-percent:121;mso-top-percent:23" coordorigin="" coordsize="73152,12161" o:gfxdata="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">
                     <v:shape id="Rectangle 51" o:spid="_x0000_s1027" style="position:absolute;width:73152;height:11303;visibility:visible;mso-wrap-style:square;v-text-anchor:middle" coordsize="7312660,1129665" o:gfxdata="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" path="m,l7312660,r,1129665l3619500,733425,,1091565,,xe" fillcolor="#156082 [3204]" stroked="f" strokeweight="1pt">
                       <v:stroke joinstyle="miter"/>
                       <v:path arrowok="t" o:connecttype="custom" o:connectlocs="0,0;7315200,0;7315200,1130373;3620757,733885;0,1092249;0,0" o:connectangles="0,0,0,0,0,0"/>
@@ -2517,6 +2517,29 @@
       </w:r>
       <w:r>
         <w:rPr>
+          <w:rFonts w:ascii="Arial" w:hAnsi="Arial" w:cs="Arial" w:hint="cs"/>
+          <w:color w:val="000000"/>
+          <w:rtl/>
+        </w:rPr>
+        <w:t>תמודדות (נמצא בקשר "</w:t>
+      </w:r>
+      <w:r>
+        <w:rPr>
+          <w:rFonts w:ascii="Arial" w:hAnsi="Arial" w:cs="Arial"/>
+          <w:color w:val="000000"/>
+        </w:rPr>
+        <w:t>Willing_To_Work_A</w:t>
+      </w:r>
+      <w:r>
+        <w:rPr>
+          <w:rFonts w:ascii="Arial" w:hAnsi="Arial" w:cs="Arial" w:hint="cs"/>
+          <w:color w:val="000000"/>
+          <w:rtl/>
+        </w:rPr>
+        <w:t>")</w:t>
+      </w:r>
+      <w:r>
+        <w:rPr>
           <w:rFonts w:ascii="Arial" w:hAnsi="Arial" w:cs="Arial"/>
           <w:color w:val="000000"/>
           <w:rtl/>
@@ -2925,6 +2948,14 @@
           <w:color w:val="000000"/>
         </w:rPr>
       </w:pPr>
+      <w:r>
+        <w:rPr>
+          <w:rFonts w:ascii="Arial" w:hAnsi="Arial" w:cs="Arial"/>
+          <w:color w:val="000000"/>
+          <w:rtl/>
+        </w:rPr>
+        <w:br/>
+      </w:r>
     </w:p>
     <w:p>
       <w:pPr>
@@ -2950,6 +2981,7 @@
           <w:u w:val="single"/>
           <w:rtl/>
         </w:rPr>
+        <w:lastRenderedPageBreak/>
         <w:t xml:space="preserve">משמרות </w:t>
       </w:r>
       <w:r>
@@ -3035,7 +3067,6 @@
           <w:u w:val="single"/>
           <w:rtl/>
         </w:rPr>
-        <w:lastRenderedPageBreak/>
         <w:t>שעת התחלה</w:t>
       </w:r>
       <w:r>
@@ -3076,7 +3107,6 @@
         <w:rPr>
           <w:rFonts w:ascii="Arial" w:hAnsi="Arial" w:cs="Arial"/>
           <w:color w:val="000000"/>
-          <w:rtl/>
         </w:rPr>
       </w:pPr>
       <w:r>
@@ -3091,6 +3121,10 @@
     <w:p>
       <w:pPr>
         <w:pStyle w:val="NormalWeb"/>
+        <w:numPr>
+          <w:ilvl w:val="0"/>
+          <w:numId w:val="17"/>
+        </w:numPr>
         <w:bidi/>
         <w:spacing w:before="0" w:beforeAutospacing="0" w:after="0" w:afterAutospacing="0"/>
         <w:textAlignment w:val="baseline"/>
@@ -3099,44 +3133,205 @@
           <w:color w:val="000000"/>
         </w:rPr>
       </w:pPr>
-    </w:p>
-    <w:p>
-      <w:pPr>
-        <w:bidi/>
-        <w:rPr>
-          <w:rFonts w:hint="cs"/>
-          <w:rtl/>
-        </w:rPr>
-      </w:pPr>
-      <w:r>
-        <w:rPr>
-          <w:rFonts w:hint="cs"/>
+      <w:r>
+        <w:rPr>
+          <w:rFonts w:ascii="Arial" w:hAnsi="Arial" w:cs="Arial" w:hint="cs"/>
           <w:b/>
           <w:bCs/>
-          <w:sz w:val="28"/>
-          <w:szCs w:val="28"/>
+          <w:color w:val="000000"/>
           <w:u w:val="single"/>
           <w:rtl/>
         </w:rPr>
-        <w:t xml:space="preserve">דיאגרמת </w:t>
-      </w:r>
-      <w:r>
-        <w:rPr>
+        <w:t xml:space="preserve">התמחות </w:t>
+      </w:r>
+      <w:r>
+        <w:rPr>
+          <w:rFonts w:ascii="Arial" w:hAnsi="Arial" w:cs="Arial"/>
+          <w:color w:val="000000"/>
+          <w:rtl/>
+        </w:rPr>
+        <w:t>–</w:t>
+      </w:r>
+      <w:r>
+        <w:rPr>
+          <w:rFonts w:ascii="Arial" w:hAnsi="Arial" w:cs="Arial" w:hint="cs"/>
+          <w:color w:val="000000"/>
+          <w:rtl/>
+        </w:rPr>
+        <w:t xml:space="preserve"> ישות המתארת את תחום העבודה של כל עובד במלון (כגון רואה חשבון ומזכירה)</w:t>
+      </w:r>
+      <w:r>
+        <w:rPr>
+          <w:rFonts w:ascii="Arial" w:hAnsi="Arial" w:cs="Arial"/>
+          <w:color w:val="000000"/>
+          <w:rtl/>
+        </w:rPr>
+        <w:br/>
+      </w:r>
+      <w:r>
+        <w:rPr>
+          <w:rFonts w:ascii="Arial" w:hAnsi="Arial" w:cs="Arial"/>
           <w:b/>
           <w:bCs/>
-          <w:sz w:val="28"/>
-          <w:szCs w:val="28"/>
-          <w:u w:val="single"/>
-        </w:rPr>
-        <w:t>–</w:t>
-      </w:r>
-      <w:r>
-        <w:rPr>
+          <w:color w:val="000000"/>
+          <w:rtl/>
+        </w:rPr>
+        <w:t>תכונות הישות</w:t>
+      </w:r>
+      <w:r>
+        <w:rPr>
+          <w:rFonts w:ascii="Arial" w:hAnsi="Arial" w:cs="Arial"/>
           <w:b/>
           <w:bCs/>
+          <w:color w:val="000000"/>
+        </w:rPr>
+        <w:t>:</w:t>
+      </w:r>
+    </w:p>
+    <w:p>
+      <w:pPr>
+        <w:pStyle w:val="NormalWeb"/>
+        <w:numPr>
+          <w:ilvl w:val="0"/>
+          <w:numId w:val="21"/>
+        </w:numPr>
+        <w:bidi/>
+        <w:spacing w:before="0" w:beforeAutospacing="0" w:after="0" w:afterAutospacing="0"/>
+        <w:textAlignment w:val="baseline"/>
+        <w:rPr>
+          <w:rFonts w:ascii="Arial" w:hAnsi="Arial" w:cs="Arial"/>
+          <w:color w:val="000000"/>
+        </w:rPr>
+      </w:pPr>
+      <w:r>
+        <w:rPr>
+          <w:rFonts w:ascii="Arial" w:hAnsi="Arial" w:cs="Arial" w:hint="cs"/>
+          <w:color w:val="000000"/>
+          <w:rtl/>
+        </w:rPr>
+        <w:t xml:space="preserve">מספ' תפקיד </w:t>
+      </w:r>
+      <w:r>
+        <w:rPr>
+          <w:rFonts w:ascii="Arial" w:hAnsi="Arial" w:cs="Arial"/>
+          <w:color w:val="000000"/>
+          <w:rtl/>
+        </w:rPr>
+        <w:t>–</w:t>
+      </w:r>
+      <w:r>
+        <w:rPr>
+          <w:rFonts w:ascii="Arial" w:hAnsi="Arial" w:cs="Arial" w:hint="cs"/>
+          <w:color w:val="000000"/>
+          <w:rtl/>
+        </w:rPr>
+        <w:t xml:space="preserve"> מפתח חלש לעומת מחלקה (אפשר לראות בידאגרמת </w:t>
+      </w:r>
+      <w:r>
+        <w:rPr>
+          <w:rFonts w:ascii="Arial" w:hAnsi="Arial" w:cs="Arial"/>
+          <w:color w:val="000000"/>
+        </w:rPr>
+        <w:t>ERD</w:t>
+      </w:r>
+      <w:r>
+        <w:rPr>
+          <w:rFonts w:ascii="Arial" w:hAnsi="Arial" w:cs="Arial" w:hint="cs"/>
+          <w:color w:val="000000"/>
+          <w:rtl/>
+        </w:rPr>
+        <w:t>).</w:t>
+      </w:r>
+    </w:p>
+    <w:p>
+      <w:pPr>
+        <w:pStyle w:val="NormalWeb"/>
+        <w:numPr>
+          <w:ilvl w:val="0"/>
+          <w:numId w:val="21"/>
+        </w:numPr>
+        <w:bidi/>
+        <w:spacing w:before="0" w:beforeAutospacing="0" w:after="0" w:afterAutospacing="0"/>
+        <w:textAlignment w:val="baseline"/>
+        <w:rPr>
+          <w:rFonts w:ascii="Arial" w:hAnsi="Arial" w:cs="Arial"/>
+          <w:color w:val="000000"/>
+          <w:rtl/>
+        </w:rPr>
+      </w:pPr>
+      <w:r>
+        <w:rPr>
+          <w:rFonts w:ascii="Arial" w:hAnsi="Arial" w:cs="Arial" w:hint="cs"/>
+          <w:color w:val="000000"/>
+          <w:rtl/>
+        </w:rPr>
+        <w:t>תיאור תפקיד..</w:t>
+      </w:r>
+      <w:r>
+        <w:rPr>
+          <w:rFonts w:ascii="Arial" w:hAnsi="Arial" w:cs="Arial"/>
+          <w:color w:val="000000"/>
+          <w:rtl/>
+        </w:rPr>
+        <w:br/>
+      </w:r>
+      <w:r>
+        <w:rPr>
+          <w:rFonts w:ascii="Arial" w:hAnsi="Arial" w:cs="Arial"/>
+          <w:color w:val="000000"/>
+          <w:rtl/>
+        </w:rPr>
+        <w:br/>
+      </w:r>
+    </w:p>
+    <w:p>
+      <w:pPr>
+        <w:pStyle w:val="NormalWeb"/>
+        <w:bidi/>
+        <w:spacing w:before="0" w:beforeAutospacing="0" w:after="0" w:afterAutospacing="0"/>
+        <w:textAlignment w:val="baseline"/>
+        <w:rPr>
+          <w:rFonts w:ascii="Arial" w:hAnsi="Arial" w:cs="Arial"/>
+          <w:color w:val="000000"/>
+        </w:rPr>
+      </w:pPr>
+    </w:p>
+    <w:p>
+      <w:pPr>
+        <w:bidi/>
+        <w:rPr>
+          <w:rtl/>
+        </w:rPr>
+      </w:pPr>
+      <w:r>
+        <w:rPr>
+          <w:rFonts w:hint="cs"/>
+          <w:b/>
+          <w:bCs/>
           <w:sz w:val="28"/>
           <w:szCs w:val="28"/>
           <w:u w:val="single"/>
+          <w:rtl/>
+        </w:rPr>
+        <w:t xml:space="preserve">דיאגרמת </w:t>
+      </w:r>
+      <w:r>
+        <w:rPr>
+          <w:b/>
+          <w:bCs/>
+          <w:sz w:val="28"/>
+          <w:szCs w:val="28"/>
+          <w:u w:val="single"/>
+        </w:rPr>
+        <w:t>–</w:t>
+      </w:r>
+      <w:r>
+        <w:rPr>
+          <w:b/>
+          <w:bCs/>
+          <w:sz w:val="28"/>
+          <w:szCs w:val="28"/>
+          <w:u w:val="single"/>
         </w:rPr>
         <w:t xml:space="preserve"> ERD</w:t>
       </w:r>
@@ -3235,16 +3430,24 @@
           <w:rtl/>
         </w:rPr>
       </w:pPr>
+    </w:p>
+    <w:p>
+      <w:pPr>
+        <w:bidi/>
+        <w:rPr>
+          <w:rtl/>
+        </w:rPr>
+      </w:pPr>
       <w:r>
         <w:rPr>
           <w:rFonts w:cs="Arial"/>
           <w:rtl/>
         </w:rPr>
         <w:drawing>
-          <wp:inline distT="0" distB="0" distL="0" distR="0" wp14:anchorId="64816265" wp14:editId="7732DDE8">
-            <wp:extent cx="5731510" cy="3359573"/>
+          <wp:inline distT="0" distB="0" distL="0" distR="0" wp14:anchorId="49D16F15" wp14:editId="20EB6A10">
+            <wp:extent cx="5731510" cy="5245735"/>
             <wp:effectExtent l="0" t="0" r="2540" b="0"/>
-            <wp:docPr id="699200607" name="Picture 1"/>
+            <wp:docPr id="1448391209" name="Picture 1"/>
             <wp:cNvGraphicFramePr>
               <a:graphicFrameLocks xmlns:a="http://schemas.openxmlformats.org/drawingml/2006/main" noChangeAspect="1"/>
             </wp:cNvGraphicFramePr>
@@ -3252,7 +3455,7 @@
               <a:graphicData uri="http://schemas.openxmlformats.org/drawingml/2006/picture">
                 <pic:pic xmlns:pic="http://schemas.openxmlformats.org/drawingml/2006/picture">
                   <pic:nvPicPr>
-                    <pic:cNvPr id="699200607" name=""/>
+                    <pic:cNvPr id="1448391209" name=""/>
                     <pic:cNvPicPr/>
                   </pic:nvPicPr>
                   <pic:blipFill>
@@ -3264,7 +3467,7 @@
                   <pic:spPr>
                     <a:xfrm>
                       <a:off x="0" y="0"/>
-                      <a:ext cx="5735318" cy="3361805"/>
+                      <a:ext cx="5731510" cy="5245735"/>
                     </a:xfrm>
                     <a:prstGeom prst="rect">
                       <a:avLst/>
@@ -3289,9 +3492,11 @@
           <w:rtl/>
         </w:rPr>
       </w:pPr>
-      <w:r>
-        <w:rPr>
-          <w:rFonts w:hint="cs"/>
+    </w:p>
+    <w:p>
+      <w:pPr>
+        <w:bidi/>
+        <w:rPr>
           <w:b/>
           <w:bCs/>
           <w:sz w:val="28"/>
@@ -3299,32 +3504,33 @@
           <w:u w:val="single"/>
           <w:rtl/>
         </w:rPr>
-        <w:t xml:space="preserve">דיאגרמת </w:t>
-      </w:r>
-      <w:r>
-        <w:rPr>
+      </w:pPr>
+      <w:r>
+        <w:rPr>
+          <w:rFonts w:hint="cs"/>
           <w:b/>
           <w:bCs/>
           <w:sz w:val="28"/>
           <w:szCs w:val="28"/>
           <w:u w:val="single"/>
-        </w:rPr>
-        <w:t>DSD</w:t>
-      </w:r>
-      <w:r>
-        <w:rPr>
-          <w:rFonts w:hint="cs"/>
+          <w:rtl/>
+        </w:rPr>
+        <w:lastRenderedPageBreak/>
+        <w:t xml:space="preserve">דיאגרמת </w:t>
+      </w:r>
+      <w:r>
+        <w:rPr>
           <w:b/>
           <w:bCs/>
           <w:sz w:val="28"/>
           <w:szCs w:val="28"/>
           <w:u w:val="single"/>
-          <w:rtl/>
-        </w:rPr>
-        <w:t xml:space="preserve"> </w:t>
-      </w:r>
-      <w:r>
-        <w:rPr>
+        </w:rPr>
+        <w:t>DSD</w:t>
+      </w:r>
+      <w:r>
+        <w:rPr>
+          <w:rFonts w:hint="cs"/>
           <w:b/>
           <w:bCs/>
           <w:sz w:val="28"/>
@@ -3332,6 +3538,17 @@
           <w:u w:val="single"/>
           <w:rtl/>
         </w:rPr>
+        <w:t xml:space="preserve"> </w:t>
+      </w:r>
+      <w:r>
+        <w:rPr>
+          <w:b/>
+          <w:bCs/>
+          <w:sz w:val="28"/>
+          <w:szCs w:val="28"/>
+          <w:u w:val="single"/>
+          <w:rtl/>
+        </w:rPr>
         <w:t>–</w:t>
       </w:r>
     </w:p>
@@ -3410,13 +3627,14 @@
       </w:pPr>
       <w:r>
         <w:rPr>
-          <w:noProof/>
+          <w:rFonts w:cs="Arial"/>
+          <w:rtl/>
         </w:rPr>
         <w:drawing>
-          <wp:inline distT="0" distB="0" distL="0" distR="0" wp14:anchorId="171CDED0" wp14:editId="057A4A64">
-            <wp:extent cx="5641595" cy="2668693"/>
-            <wp:effectExtent l="0" t="0" r="0" b="0"/>
-            <wp:docPr id="1322185442" name="Picture 1"/>
+          <wp:inline distT="0" distB="0" distL="0" distR="0" wp14:anchorId="7A66004F" wp14:editId="45F97090">
+            <wp:extent cx="5731510" cy="3763010"/>
+            <wp:effectExtent l="0" t="0" r="2540" b="8890"/>
+            <wp:docPr id="608074289" name="Picture 1"/>
             <wp:cNvGraphicFramePr>
               <a:graphicFrameLocks xmlns:a="http://schemas.openxmlformats.org/drawingml/2006/main" noChangeAspect="1"/>
             </wp:cNvGraphicFramePr>
@@ -3424,7 +3642,7 @@
               <a:graphicData uri="http://schemas.openxmlformats.org/drawingml/2006/picture">
                 <pic:pic xmlns:pic="http://schemas.openxmlformats.org/drawingml/2006/picture">
                   <pic:nvPicPr>
-                    <pic:cNvPr id="1322185442" name=""/>
+                    <pic:cNvPr id="608074289" name=""/>
                     <pic:cNvPicPr/>
                   </pic:nvPicPr>
                   <pic:blipFill>
@@ -3436,7 +3654,7 @@
                   <pic:spPr>
                     <a:xfrm>
                       <a:off x="0" y="0"/>
-                      <a:ext cx="5656421" cy="2675706"/>
+                      <a:ext cx="5731510" cy="3763010"/>
                     </a:xfrm>
                     <a:prstGeom prst="rect">
                       <a:avLst/>
@@ -3478,7 +3696,25 @@
           <w:szCs w:val="28"/>
           <w:rtl/>
         </w:rPr>
-        <w:t>שינוי נוסף שלא ניתן לעשותו בתוכנה היא קביעת מספר תכונות כמפתח ראשי לטבלה.</w:t>
+        <w:t xml:space="preserve">שינוי נוסף שלא ניתן לעשותו בתוכנה היא קביעת </w:t>
+      </w:r>
+      <w:r>
+        <w:rPr>
+          <w:rFonts w:hint="cs"/>
+          <w:sz w:val="28"/>
+          <w:szCs w:val="28"/>
+          <w:rtl/>
+        </w:rPr>
+        <w:t>מ</w:t>
+      </w:r>
+      <w:r>
+        <w:rPr>
+          <w:rFonts w:hint="cs"/>
+          <w:sz w:val="28"/>
+          <w:szCs w:val="28"/>
+          <w:rtl/>
+        </w:rPr>
+        <w:t>ספר תכונות כמפתח ראשי לטבלה.</w:t>
       </w:r>
     </w:p>
     <w:p>
@@ -3602,14 +3838,6 @@
       <w:pPr>
         <w:bidi/>
         <w:rPr>
-          <w:sz w:val="28"/>
-          <w:szCs w:val="28"/>
-          <w:rtl/>
-        </w:rPr>
-      </w:pPr>
-      <w:r>
-        <w:rPr>
-          <w:rFonts w:hint="cs"/>
           <w:b/>
           <w:bCs/>
           <w:sz w:val="28"/>
@@ -3617,8 +3845,7 @@
           <w:u w:val="single"/>
           <w:rtl/>
         </w:rPr>
-        <w:t xml:space="preserve">המרה של הדיאגרמה לסכמה </w:t>
-      </w:r>
+      </w:pPr>
       <w:r>
         <w:rPr>
           <w:b/>
@@ -3628,14 +3855,19 @@
           <w:u w:val="single"/>
           <w:rtl/>
         </w:rPr>
-        <w:t>–</w:t>
-      </w:r>
-    </w:p>
-    <w:p>
-      <w:pPr>
-        <w:tabs>
-          <w:tab w:val="left" w:pos="996"/>
-        </w:tabs>
+        <w:br/>
+      </w:r>
+      <w:r>
+        <w:rPr>
+          <w:sz w:val="28"/>
+          <w:szCs w:val="28"/>
+          <w:rtl/>
+        </w:rPr>
+        <w:br/>
+      </w:r>
+    </w:p>
+    <w:p>
+      <w:pPr>
         <w:bidi/>
         <w:rPr>
           <w:b/>
@@ -3643,6 +3875,7 @@
           <w:sz w:val="28"/>
           <w:szCs w:val="28"/>
           <w:u w:val="single"/>
+          <w:rtl/>
         </w:rPr>
       </w:pPr>
     </w:p>
@@ -3671,11 +3904,9 @@
           <w:rtl/>
         </w:rPr>
       </w:pPr>
-    </w:p>
-    <w:p>
-      <w:pPr>
-        <w:bidi/>
-        <w:rPr>
+      <w:r>
+        <w:rPr>
+          <w:rFonts w:hint="cs"/>
           <w:b/>
           <w:bCs/>
           <w:sz w:val="28"/>
@@ -3683,98 +3914,7 @@
           <w:u w:val="single"/>
           <w:rtl/>
         </w:rPr>
-      </w:pPr>
-      <w:r>
-        <w:rPr>
-          <w:rFonts w:hint="cs"/>
-          <w:b/>
-          <w:bCs/>
-          <w:sz w:val="28"/>
-          <w:szCs w:val="28"/>
-          <w:u w:val="single"/>
-          <w:rtl/>
-        </w:rPr>
-        <w:t xml:space="preserve">רשימת התלויות שמתקיימות בסכמה </w:t>
-      </w:r>
-      <w:r>
-        <w:rPr>
-          <w:b/>
-          <w:bCs/>
-          <w:sz w:val="28"/>
-          <w:szCs w:val="28"/>
-          <w:u w:val="single"/>
-          <w:rtl/>
-        </w:rPr>
-        <w:t>–</w:t>
-      </w:r>
-    </w:p>
-    <w:p>
-      <w:pPr>
-        <w:bidi/>
-        <w:rPr>
-          <w:b/>
-          <w:bCs/>
-          <w:sz w:val="28"/>
-          <w:szCs w:val="28"/>
-          <w:u w:val="single"/>
-          <w:rtl/>
-        </w:rPr>
-      </w:pPr>
-      <w:r>
-        <w:rPr>
-          <w:b/>
-          <w:bCs/>
-          <w:sz w:val="28"/>
-          <w:szCs w:val="28"/>
-          <w:u w:val="single"/>
-          <w:rtl/>
-        </w:rPr>
-        <w:br/>
-      </w:r>
-      <w:r>
-        <w:rPr>
-          <w:sz w:val="28"/>
-          <w:szCs w:val="28"/>
-          <w:rtl/>
-        </w:rPr>
-        <w:br/>
-      </w:r>
-    </w:p>
-    <w:p>
-      <w:pPr>
-        <w:bidi/>
-        <w:rPr>
-          <w:b/>
-          <w:bCs/>
-          <w:sz w:val="28"/>
-          <w:szCs w:val="28"/>
-          <w:u w:val="single"/>
-          <w:rtl/>
-        </w:rPr>
-      </w:pPr>
-    </w:p>
-    <w:p>
-      <w:pPr>
-        <w:bidi/>
-        <w:rPr>
-          <w:b/>
-          <w:bCs/>
-          <w:sz w:val="28"/>
-          <w:szCs w:val="28"/>
-          <w:u w:val="single"/>
-          <w:rtl/>
-        </w:rPr>
-      </w:pPr>
-      <w:r>
-        <w:rPr>
-          <w:rFonts w:hint="cs"/>
-          <w:b/>
-          <w:bCs/>
-          <w:sz w:val="28"/>
-          <w:szCs w:val="28"/>
-          <w:u w:val="single"/>
-          <w:rtl/>
-        </w:rPr>
+        <w:lastRenderedPageBreak/>
         <w:t xml:space="preserve">נרמול טבלאות </w:t>
       </w:r>
       <w:r>
@@ -4007,7 +4147,6 @@
           <w:szCs w:val="28"/>
           <w:rtl/>
         </w:rPr>
-        <w:lastRenderedPageBreak/>
         <w:drawing>
           <wp:anchor distT="0" distB="0" distL="114300" distR="114300" simplePos="0" relativeHeight="251669504" behindDoc="1" locked="0" layoutInCell="1" allowOverlap="1" wp14:anchorId="1AEE9742" wp14:editId="6E72D1AD">
             <wp:simplePos x="0" y="0"/>
@@ -4410,6 +4549,7 @@
           <w:szCs w:val="28"/>
           <w:rtl/>
         </w:rPr>
+        <w:lastRenderedPageBreak/>
         <w:t>בשלב זה נעלה על הכתב את הסיבות, הלבטים והסיבות ליצירת הטבלאות ואופן הרכבתן.</w:t>
       </w:r>
     </w:p>
@@ -4555,7 +4695,6 @@
           <w:szCs w:val="28"/>
           <w:rtl/>
         </w:rPr>
-        <w:lastRenderedPageBreak/>
         <w:t>התחלנו עם שלב יצירת הנתונים עבור ישות ה "איש" שתוריש את עצמה לישויות העובדים והמועמדים אבל זה ספויילרים אז שוש נתעסק בכאן ועכשיו</w:t>
       </w:r>
     </w:p>
@@ -4853,6 +4992,7 @@
           <w:szCs w:val="28"/>
           <w:rtl/>
         </w:rPr>
+        <w:lastRenderedPageBreak/>
         <w:drawing>
           <wp:anchor distT="0" distB="0" distL="114300" distR="114300" simplePos="0" relativeHeight="251671552" behindDoc="1" locked="0" layoutInCell="1" allowOverlap="1" wp14:anchorId="4D16F46A" wp14:editId="2886417B">
             <wp:simplePos x="0" y="0"/>
@@ -5017,7 +5157,6 @@
           <w:szCs w:val="28"/>
           <w:rtl/>
         </w:rPr>
-        <w:lastRenderedPageBreak/>
         <w:drawing>
           <wp:anchor distT="0" distB="0" distL="114300" distR="114300" simplePos="0" relativeHeight="251672576" behindDoc="1" locked="0" layoutInCell="1" allowOverlap="1" wp14:anchorId="6022C247" wp14:editId="66AAEF65">
             <wp:simplePos x="0" y="0"/>
@@ -5558,6 +5697,7 @@
           <w:szCs w:val="28"/>
           <w:rtl/>
         </w:rPr>
+        <w:lastRenderedPageBreak/>
         <w:t xml:space="preserve">ובכן מדובר בסקריפט דיי פשוט </w:t>
       </w:r>
       <w:r>
@@ -5606,7 +5746,6 @@
           <w:szCs w:val="28"/>
           <w:rtl/>
         </w:rPr>
-        <w:lastRenderedPageBreak/>
         <w:drawing>
           <wp:anchor distT="0" distB="0" distL="114300" distR="114300" simplePos="0" relativeHeight="251676672" behindDoc="1" locked="0" layoutInCell="1" allowOverlap="1" wp14:anchorId="444281C7" wp14:editId="74023AF7">
             <wp:simplePos x="0" y="0"/>
@@ -9421,7 +9560,7 @@
   <w:abstractNum w:abstractNumId="2" w15:restartNumberingAfterBreak="0">
     <w:nsid w:val="35C75FFD"/>
     <w:multiLevelType w:val="hybridMultilevel"/>
-    <w:tmpl w:val="6E9CF122"/>
+    <w:tmpl w:val="5CF6E1FE"/>
     <w:lvl w:ilvl="0" w:tplc="04090001">
       <w:start w:val="1"/>
       <w:numFmt w:val="bullet"/>
@@ -9434,7 +9573,7 @@
         <w:rFonts w:ascii="Symbol" w:hAnsi="Symbol" w:hint="default"/>
       </w:rPr>
     </w:lvl>
-    <w:lvl w:ilvl="1" w:tplc="04090003" w:tentative="1">
+    <w:lvl w:ilvl="1" w:tplc="04090003">
       <w:start w:val="1"/>
       <w:numFmt w:val="bullet"/>
       <w:lvlText w:val="o"/>
@@ -9532,6 +9671,92 @@
     </w:lvl>
   </w:abstractNum>
   <w:abstractNum w:abstractNumId="3" w15:restartNumberingAfterBreak="0">
+    <w:nsid w:val="3AB86C7E"/>
+    <w:multiLevelType w:val="hybridMultilevel"/>
+    <w:tmpl w:val="E9D670D6"/>
+    <w:lvl w:ilvl="0" w:tplc="0409000F">
+      <w:start w:val="1"/>
+      <w:numFmt w:val="decimal"/>
+      <w:lvlText w:val="%1."/>
+      <w:lvlJc w:val="left"/>
+      <w:pPr>
+        <w:ind w:left="1440" w:hanging="360"/>
+      </w:pPr>
+    </w:lvl>
+    <w:lvl w:ilvl="1" w:tplc="04090019" w:tentative="1">
+      <w:start w:val="1"/>
+      <w:numFmt w:val="lowerLetter"/>
+      <w:lvlText w:val="%2."/>
+      <w:lvlJc w:val="left"/>
+      <w:pPr>
+        <w:ind w:left="2160" w:hanging="360"/>
+      </w:pPr>
+    </w:lvl>
+    <w:lvl w:ilvl="2" w:tplc="0409001B" w:tentative="1">
+      <w:start w:val="1"/>
+      <w:numFmt w:val="lowerRoman"/>
+      <w:lvlText w:val="%3."/>
+      <w:lvlJc w:val="right"/>
+      <w:pPr>
+        <w:ind w:left="2880" w:hanging="180"/>
+      </w:pPr>
+    </w:lvl>
+    <w:lvl w:ilvl="3" w:tplc="0409000F" w:tentative="1">
+      <w:start w:val="1"/>
+      <w:numFmt w:val="decimal"/>
+      <w:lvlText w:val="%4."/>
+      <w:lvlJc w:val="left"/>
+      <w:pPr>
+        <w:ind w:left="3600" w:hanging="360"/>
+      </w:pPr>
+    </w:lvl>
+    <w:lvl w:ilvl="4" w:tplc="04090019" w:tentative="1">
+      <w:start w:val="1"/>
+      <w:numFmt w:val="lowerLetter"/>
+      <w:lvlText w:val="%5."/>
+      <w:lvlJc w:val="left"/>
+      <w:pPr>
+        <w:ind w:left="4320" w:hanging="360"/>
+      </w:pPr>
+    </w:lvl>
+    <w:lvl w:ilvl="5" w:tplc="0409001B" w:tentative="1">
+      <w:start w:val="1"/>
+      <w:numFmt w:val="lowerRoman"/>
+      <w:lvlText w:val="%6."/>
+      <w:lvlJc w:val="right"/>
+      <w:pPr>
+        <w:ind w:left="5040" w:hanging="180"/>
+      </w:pPr>
+    </w:lvl>
+    <w:lvl w:ilvl="6" w:tplc="0409000F" w:tentative="1">
+      <w:start w:val="1"/>
+      <w:numFmt w:val="decimal"/>
+      <w:lvlText w:val="%7."/>
+      <w:lvlJc w:val="left"/>
+      <w:pPr>
+        <w:ind w:left="5760" w:hanging="360"/>
+      </w:pPr>
+    </w:lvl>
+    <w:lvl w:ilvl="7" w:tplc="04090019" w:tentative="1">
+      <w:start w:val="1"/>
+      <w:numFmt w:val="lowerLetter"/>
+      <w:lvlText w:val="%8."/>
+      <w:lvlJc w:val="left"/>
+      <w:pPr>
+        <w:ind w:left="6480" w:hanging="360"/>
+      </w:pPr>
+    </w:lvl>
+    <w:lvl w:ilvl="8" w:tplc="0409001B" w:tentative="1">
+      <w:start w:val="1"/>
+      <w:numFmt w:val="lowerRoman"/>
+      <w:lvlText w:val="%9."/>
+      <w:lvlJc w:val="right"/>
+      <w:pPr>
+        <w:ind w:left="7200" w:hanging="180"/>
+      </w:pPr>
+    </w:lvl>
+  </w:abstractNum>
+  <w:abstractNum w:abstractNumId="4" w15:restartNumberingAfterBreak="0">
     <w:nsid w:val="45D11A55"/>
     <w:multiLevelType w:val="hybridMultilevel"/>
     <w:tmpl w:val="1B80557A"/>
@@ -9620,7 +9845,7 @@
       </w:pPr>
     </w:lvl>
   </w:abstractNum>
-  <w:abstractNum w:abstractNumId="4" w15:restartNumberingAfterBreak="0">
+  <w:abstractNum w:abstractNumId="5" w15:restartNumberingAfterBreak="0">
     <w:nsid w:val="46D22C32"/>
     <w:multiLevelType w:val="multilevel"/>
     <w:tmpl w:val="73B45228"/>
@@ -9769,7 +9994,7 @@
       </w:rPr>
     </w:lvl>
   </w:abstractNum>
-  <w:abstractNum w:abstractNumId="5" w15:restartNumberingAfterBreak="0">
+  <w:abstractNum w:abstractNumId="6" w15:restartNumberingAfterBreak="0">
     <w:nsid w:val="592C3554"/>
     <w:multiLevelType w:val="multilevel"/>
     <w:tmpl w:val="3BB05B58"/>
@@ -9882,7 +10107,7 @@
       </w:pPr>
     </w:lvl>
   </w:abstractNum>
-  <w:abstractNum w:abstractNumId="6" w15:restartNumberingAfterBreak="0">
+  <w:abstractNum w:abstractNumId="7" w15:restartNumberingAfterBreak="0">
     <w:nsid w:val="631D2C40"/>
     <w:multiLevelType w:val="hybridMultilevel"/>
     <w:tmpl w:val="1A9653B6"/>
@@ -9994,7 +10219,7 @@
       </w:rPr>
     </w:lvl>
   </w:abstractNum>
-  <w:abstractNum w:abstractNumId="7" w15:restartNumberingAfterBreak="0">
+  <w:abstractNum w:abstractNumId="8" w15:restartNumberingAfterBreak="0">
     <w:nsid w:val="66300B95"/>
     <w:multiLevelType w:val="hybridMultilevel"/>
     <w:tmpl w:val="2A3463CA"/>
@@ -10080,7 +10305,7 @@
       </w:pPr>
     </w:lvl>
   </w:abstractNum>
-  <w:abstractNum w:abstractNumId="8" w15:restartNumberingAfterBreak="0">
+  <w:abstractNum w:abstractNumId="9" w15:restartNumberingAfterBreak="0">
     <w:nsid w:val="70763A45"/>
     <w:multiLevelType w:val="hybridMultilevel"/>
     <w:tmpl w:val="0CCAED7C"/>
@@ -10169,7 +10394,7 @@
       </w:pPr>
     </w:lvl>
   </w:abstractNum>
-  <w:abstractNum w:abstractNumId="9" w15:restartNumberingAfterBreak="0">
+  <w:abstractNum w:abstractNumId="10" w15:restartNumberingAfterBreak="0">
     <w:nsid w:val="73C7638F"/>
     <w:multiLevelType w:val="hybridMultilevel"/>
     <w:tmpl w:val="48E6F1DE"/>
@@ -10255,7 +10480,7 @@
       </w:pPr>
     </w:lvl>
   </w:abstractNum>
-  <w:abstractNum w:abstractNumId="10" w15:restartNumberingAfterBreak="0">
+  <w:abstractNum w:abstractNumId="11" w15:restartNumberingAfterBreak="0">
     <w:nsid w:val="763D4156"/>
     <w:multiLevelType w:val="hybridMultilevel"/>
     <w:tmpl w:val="C628841A"/>
@@ -10344,7 +10569,7 @@
       </w:pPr>
     </w:lvl>
   </w:abstractNum>
-  <w:abstractNum w:abstractNumId="11" w15:restartNumberingAfterBreak="0">
+  <w:abstractNum w:abstractNumId="12" w15:restartNumberingAfterBreak="0">
     <w:nsid w:val="7E2938B1"/>
     <w:multiLevelType w:val="hybridMultilevel"/>
     <w:tmpl w:val="2EDABC22"/>
@@ -10431,16 +10656,16 @@
     </w:lvl>
   </w:abstractNum>
   <w:num w:numId="1" w16cid:durableId="667752318">
+    <w:abstractNumId w:val="7"/>
+  </w:num>
+  <w:num w:numId="2" w16cid:durableId="433021697">
+    <w:abstractNumId w:val="5"/>
+  </w:num>
+  <w:num w:numId="3" w16cid:durableId="1541433397">
     <w:abstractNumId w:val="6"/>
   </w:num>
-  <w:num w:numId="2" w16cid:durableId="433021697">
-    <w:abstractNumId w:val="4"/>
-  </w:num>
-  <w:num w:numId="3" w16cid:durableId="1541433397">
-    <w:abstractNumId w:val="5"/>
-  </w:num>
   <w:num w:numId="4" w16cid:durableId="796723821">
-    <w:abstractNumId w:val="5"/>
+    <w:abstractNumId w:val="6"/>
     <w:lvlOverride w:ilvl="1">
       <w:lvl w:ilvl="1">
         <w:numFmt w:val="lowerLetter"/>
@@ -10450,7 +10675,7 @@
     </w:lvlOverride>
   </w:num>
   <w:num w:numId="5" w16cid:durableId="88814066">
-    <w:abstractNumId w:val="5"/>
+    <w:abstractNumId w:val="6"/>
     <w:lvlOverride w:ilvl="1">
       <w:lvl w:ilvl="1">
         <w:numFmt w:val="lowerLetter"/>
@@ -10460,7 +10685,7 @@
     </w:lvlOverride>
   </w:num>
   <w:num w:numId="6" w16cid:durableId="1687292512">
-    <w:abstractNumId w:val="5"/>
+    <w:abstractNumId w:val="6"/>
     <w:lvlOverride w:ilvl="1">
       <w:lvl w:ilvl="1">
         <w:numFmt w:val="lowerLetter"/>
@@ -10470,7 +10695,7 @@
     </w:lvlOverride>
   </w:num>
   <w:num w:numId="7" w16cid:durableId="792022847">
-    <w:abstractNumId w:val="5"/>
+    <w:abstractNumId w:val="6"/>
     <w:lvlOverride w:ilvl="1">
       <w:lvl w:ilvl="1">
         <w:numFmt w:val="lowerLetter"/>
@@ -10480,7 +10705,7 @@
     </w:lvlOverride>
   </w:num>
   <w:num w:numId="8" w16cid:durableId="1248684479">
-    <w:abstractNumId w:val="5"/>
+    <w:abstractNumId w:val="6"/>
     <w:lvlOverride w:ilvl="1">
       <w:lvl w:ilvl="1">
         <w:numFmt w:val="lowerLetter"/>
@@ -10490,7 +10715,7 @@
     </w:lvlOverride>
   </w:num>
   <w:num w:numId="9" w16cid:durableId="1239632810">
-    <w:abstractNumId w:val="5"/>
+    <w:abstractNumId w:val="6"/>
     <w:lvlOverride w:ilvl="1">
       <w:lvl w:ilvl="1">
         <w:numFmt w:val="lowerLetter"/>
@@ -10500,7 +10725,7 @@
     </w:lvlOverride>
   </w:num>
   <w:num w:numId="10" w16cid:durableId="1535265523">
-    <w:abstractNumId w:val="5"/>
+    <w:abstractNumId w:val="6"/>
     <w:lvlOverride w:ilvl="1">
       <w:lvl w:ilvl="1">
         <w:numFmt w:val="lowerLetter"/>
@@ -10510,7 +10735,7 @@
     </w:lvlOverride>
   </w:num>
   <w:num w:numId="11" w16cid:durableId="1593665251">
-    <w:abstractNumId w:val="5"/>
+    <w:abstractNumId w:val="6"/>
     <w:lvlOverride w:ilvl="1">
       <w:lvl w:ilvl="1">
         <w:numFmt w:val="lowerLetter"/>
@@ -10523,27 +10748,30 @@
     <w:abstractNumId w:val="1"/>
   </w:num>
   <w:num w:numId="13" w16cid:durableId="910848694">
-    <w:abstractNumId w:val="8"/>
+    <w:abstractNumId w:val="9"/>
   </w:num>
   <w:num w:numId="14" w16cid:durableId="881480588">
-    <w:abstractNumId w:val="10"/>
+    <w:abstractNumId w:val="11"/>
   </w:num>
   <w:num w:numId="15" w16cid:durableId="711079256">
     <w:abstractNumId w:val="0"/>
   </w:num>
   <w:num w:numId="16" w16cid:durableId="1456291202">
-    <w:abstractNumId w:val="7"/>
+    <w:abstractNumId w:val="8"/>
   </w:num>
   <w:num w:numId="17" w16cid:durableId="110393756">
     <w:abstractNumId w:val="2"/>
   </w:num>
   <w:num w:numId="18" w16cid:durableId="1877425969">
-    <w:abstractNumId w:val="11"/>
+    <w:abstractNumId w:val="12"/>
   </w:num>
   <w:num w:numId="19" w16cid:durableId="1183129327">
-    <w:abstractNumId w:val="9"/>
+    <w:abstractNumId w:val="10"/>
   </w:num>
   <w:num w:numId="20" w16cid:durableId="532613110">
+    <w:abstractNumId w:val="4"/>
+  </w:num>
+  <w:num w:numId="21" w16cid:durableId="568031434">
     <w:abstractNumId w:val="3"/>
   </w:num>
 </w:numbering>

</xml_diff>

<commit_message>
Added few more that i missed
</commit_message>
<xml_diff>
--- a/PDF and CVS/Report.docx
+++ b/PDF and CVS/Report.docx
@@ -266,7 +266,7 @@
               </mc:Choice>
               <mc:Fallback>
                 <w:pict>
-                  <v:group w14:anchorId="366E29EC" id="Group 51" o:spid="_x0000_s1026" style="position:absolute;left:0;text-align:left;margin-left:0;margin-top:0;width:8in;height:95.7pt;z-index:251662336;mso-width-percent:941;mso-height-percent:121;mso-top-percent:23;mso-position-horizontal:center;mso-position-horizontal-relative:page;mso-position-vertical-relative:page;mso-width-percent:941;mso-height-percent:121;mso-top-percent:23" coordorigin="" coordsize="73152,12161" o:gfxdata="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">
+                  <v:group w14:anchorId="4D4A08C1" id="Group 51" o:spid="_x0000_s1026" style="position:absolute;left:0;text-align:left;margin-left:0;margin-top:0;width:8in;height:95.7pt;z-index:251662336;mso-width-percent:941;mso-height-percent:121;mso-top-percent:23;mso-position-horizontal:center;mso-position-horizontal-relative:page;mso-position-vertical-relative:page;mso-width-percent:941;mso-height-percent:121;mso-top-percent:23" coordorigin="" coordsize="73152,12161" o:gfxdata="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">
                     <v:shape id="Rectangle 51" o:spid="_x0000_s1027" style="position:absolute;width:73152;height:11303;visibility:visible;mso-wrap-style:square;v-text-anchor:middle" coordsize="7312660,1129665" o:gfxdata="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" path="m,l7312660,r,1129665l3619500,733425,,1091565,,xe" fillcolor="#156082 [3204]" stroked="f" strokeweight="1pt">
                       <v:stroke joinstyle="miter"/>
                       <v:path arrowok="t" o:connecttype="custom" o:connectlocs="0,0;7315200,0;7315200,1130373;3620757,733885;0,1092249;0,0" o:connectangles="0,0,0,0,0,0"/>
@@ -2523,6 +2523,7 @@
         </w:rPr>
         <w:t>תמודדות (נמצא בקשר "</w:t>
       </w:r>
+      <w:proofErr w:type="spellStart"/>
       <w:r>
         <w:rPr>
           <w:rFonts w:ascii="Arial" w:hAnsi="Arial" w:cs="Arial"/>
@@ -2530,6 +2531,7 @@
         </w:rPr>
         <w:t>Willing_To_Work_A</w:t>
       </w:r>
+      <w:proofErr w:type="spellEnd"/>
       <w:r>
         <w:rPr>
           <w:rFonts w:ascii="Arial" w:hAnsi="Arial" w:cs="Arial" w:hint="cs"/>
@@ -3735,6 +3737,7 @@
         </w:rPr>
         <w:t xml:space="preserve">במקרה דנן רצינו ליצור את טבלת </w:t>
       </w:r>
+      <w:proofErr w:type="spellStart"/>
       <w:r>
         <w:rPr>
           <w:sz w:val="28"/>
@@ -3742,6 +3745,7 @@
         </w:rPr>
         <w:t>FutureEmployee</w:t>
       </w:r>
+      <w:proofErr w:type="spellEnd"/>
       <w:r>
         <w:rPr>
           <w:rFonts w:hint="cs"/>
@@ -3767,6 +3771,7 @@
         </w:rPr>
         <w:t xml:space="preserve"> (</w:t>
       </w:r>
+      <w:proofErr w:type="spellStart"/>
       <w:r>
         <w:rPr>
           <w:sz w:val="28"/>
@@ -3774,6 +3779,7 @@
         </w:rPr>
         <w:t>fEmpID</w:t>
       </w:r>
+      <w:proofErr w:type="spellEnd"/>
       <w:r>
         <w:rPr>
           <w:rFonts w:hint="cs"/>
@@ -3783,12 +3789,21 @@
         </w:rPr>
         <w:t xml:space="preserve">) וגם מספר המחלקה שבה הוא ירצה לעבוד </w:t>
       </w:r>
-      <w:r>
-        <w:rPr>
-          <w:sz w:val="28"/>
-          <w:szCs w:val="28"/>
-        </w:rPr>
-        <w:t>departId)</w:t>
+      <w:proofErr w:type="spellStart"/>
+      <w:r>
+        <w:rPr>
+          <w:sz w:val="28"/>
+          <w:szCs w:val="28"/>
+        </w:rPr>
+        <w:t>departId</w:t>
+      </w:r>
+      <w:proofErr w:type="spellEnd"/>
+      <w:r>
+        <w:rPr>
+          <w:sz w:val="28"/>
+          <w:szCs w:val="28"/>
+        </w:rPr>
+        <w:t>)</w:t>
       </w:r>
       <w:r>
         <w:rPr>
@@ -4451,21 +4466,1777 @@
         <w:rPr>
           <w:b/>
           <w:bCs/>
-          <w:sz w:val="28"/>
-          <w:szCs w:val="28"/>
-          <w:u w:val="single"/>
-          <w:rtl/>
-        </w:rPr>
-      </w:pPr>
-    </w:p>
-    <w:p>
-      <w:pPr>
-        <w:bidi/>
-        <w:rPr>
-          <w:b/>
-          <w:bCs/>
-          <w:sz w:val="28"/>
-          <w:szCs w:val="28"/>
+          <w:u w:val="single"/>
+          <w:rtl/>
+        </w:rPr>
+      </w:pPr>
+    </w:p>
+    <w:p>
+      <w:pPr>
+        <w:bidi/>
+        <w:rPr>
+          <w:b/>
+          <w:bCs/>
+          <w:u w:val="single"/>
+          <w:rtl/>
+        </w:rPr>
+      </w:pPr>
+    </w:p>
+    <w:p>
+      <w:pPr>
+        <w:bidi/>
+        <w:rPr>
+          <w:b/>
+          <w:bCs/>
+          <w:u w:val="single"/>
+          <w:rtl/>
+        </w:rPr>
+      </w:pPr>
+      <w:r>
+        <w:rPr>
+          <w:rFonts w:hint="cs"/>
+          <w:b/>
+          <w:bCs/>
+          <w:u w:val="single"/>
+          <w:rtl/>
+        </w:rPr>
+        <w:lastRenderedPageBreak/>
+        <w:t xml:space="preserve">יצירת טבלת </w:t>
+      </w:r>
+      <w:r>
+        <w:rPr>
+          <w:b/>
+          <w:bCs/>
+          <w:u w:val="single"/>
+          <w:rtl/>
+        </w:rPr>
+        <w:t>–</w:t>
+      </w:r>
+      <w:r>
+        <w:rPr>
+          <w:rFonts w:hint="cs"/>
+          <w:b/>
+          <w:bCs/>
+          <w:u w:val="single"/>
+          <w:rtl/>
+        </w:rPr>
+        <w:t xml:space="preserve"> </w:t>
+      </w:r>
+      <w:r>
+        <w:rPr>
+          <w:b/>
+          <w:bCs/>
+          <w:u w:val="single"/>
+        </w:rPr>
+        <w:t>Person</w:t>
+      </w:r>
+      <w:r>
+        <w:rPr>
+          <w:b/>
+          <w:bCs/>
+          <w:u w:val="single"/>
+          <w:rtl/>
+        </w:rPr>
+        <w:br/>
+      </w:r>
+      <w:r>
+        <w:rPr>
+          <w:rFonts w:cs="Arial"/>
+          <w:b/>
+          <w:bCs/>
+          <w:u w:val="single"/>
+          <w:rtl/>
+        </w:rPr>
+        <w:drawing>
+          <wp:inline distT="0" distB="0" distL="0" distR="0" wp14:anchorId="7022994C" wp14:editId="7A5FE687">
+            <wp:extent cx="3210373" cy="1705213"/>
+            <wp:effectExtent l="0" t="0" r="9525" b="9525"/>
+            <wp:docPr id="1371800212" name="Picture 1"/>
+            <wp:cNvGraphicFramePr>
+              <a:graphicFrameLocks xmlns:a="http://schemas.openxmlformats.org/drawingml/2006/main" noChangeAspect="1"/>
+            </wp:cNvGraphicFramePr>
+            <a:graphic xmlns:a="http://schemas.openxmlformats.org/drawingml/2006/main">
+              <a:graphicData uri="http://schemas.openxmlformats.org/drawingml/2006/picture">
+                <pic:pic xmlns:pic="http://schemas.openxmlformats.org/drawingml/2006/picture">
+                  <pic:nvPicPr>
+                    <pic:cNvPr id="1371800212" name=""/>
+                    <pic:cNvPicPr/>
+                  </pic:nvPicPr>
+                  <pic:blipFill>
+                    <a:blip r:embed="rId15"/>
+                    <a:stretch>
+                      <a:fillRect/>
+                    </a:stretch>
+                  </pic:blipFill>
+                  <pic:spPr>
+                    <a:xfrm>
+                      <a:off x="0" y="0"/>
+                      <a:ext cx="3210373" cy="1705213"/>
+                    </a:xfrm>
+                    <a:prstGeom prst="rect">
+                      <a:avLst/>
+                    </a:prstGeom>
+                  </pic:spPr>
+                </pic:pic>
+              </a:graphicData>
+            </a:graphic>
+          </wp:inline>
+        </w:drawing>
+      </w:r>
+      <w:r>
+        <w:rPr>
+          <w:b/>
+          <w:bCs/>
+          <w:u w:val="single"/>
+          <w:rtl/>
+        </w:rPr>
+        <w:br/>
+      </w:r>
+      <w:r>
+        <w:rPr>
+          <w:rFonts w:hint="cs"/>
+          <w:b/>
+          <w:bCs/>
+          <w:u w:val="single"/>
+          <w:rtl/>
+        </w:rPr>
+        <w:t xml:space="preserve">הכנסת נתונים לטבלה על ידי מחולל הנתונים </w:t>
+      </w:r>
+      <w:r>
+        <w:rPr>
+          <w:rFonts w:hint="cs"/>
+          <w:b/>
+          <w:bCs/>
+          <w:u w:val="single"/>
+          <w:rtl/>
+        </w:rPr>
+        <w:t xml:space="preserve">- </w:t>
+      </w:r>
+      <w:r>
+        <w:rPr>
+          <w:b/>
+          <w:bCs/>
+          <w:u w:val="single"/>
+          <w:rtl/>
+        </w:rPr>
+        <w:br/>
+      </w:r>
+    </w:p>
+    <w:p>
+      <w:pPr>
+        <w:bidi/>
+        <w:rPr>
+          <w:b/>
+          <w:bCs/>
+          <w:u w:val="single"/>
+          <w:rtl/>
+        </w:rPr>
+      </w:pPr>
+      <w:r>
+        <w:rPr>
+          <w:rFonts w:hint="cs"/>
+          <w:b/>
+          <w:bCs/>
+          <w:u w:val="single"/>
+          <w:rtl/>
+        </w:rPr>
+        <w:t xml:space="preserve">דוגמית מהנתונים </w:t>
+      </w:r>
+      <w:r>
+        <w:rPr>
+          <w:b/>
+          <w:bCs/>
+          <w:u w:val="single"/>
+          <w:rtl/>
+        </w:rPr>
+        <w:t>–</w:t>
+      </w:r>
+    </w:p>
+    <w:p>
+      <w:pPr>
+        <w:bidi/>
+        <w:rPr>
+          <w:rFonts w:hint="cs"/>
+          <w:b/>
+          <w:bCs/>
+          <w:u w:val="single"/>
+          <w:rtl/>
+        </w:rPr>
+      </w:pPr>
+    </w:p>
+    <w:p>
+      <w:pPr>
+        <w:bidi/>
+        <w:rPr>
+          <w:b/>
+          <w:bCs/>
+          <w:sz w:val="28"/>
+          <w:szCs w:val="28"/>
+          <w:u w:val="single"/>
+        </w:rPr>
+      </w:pPr>
+      <w:r>
+        <w:rPr>
+          <w:rFonts w:hint="cs"/>
+          <w:b/>
+          <w:bCs/>
+          <w:u w:val="single"/>
+          <w:rtl/>
+        </w:rPr>
+        <w:t xml:space="preserve">יצירת טבלת </w:t>
+      </w:r>
+      <w:r>
+        <w:rPr>
+          <w:b/>
+          <w:bCs/>
+          <w:u w:val="single"/>
+          <w:rtl/>
+        </w:rPr>
+        <w:t>–</w:t>
+      </w:r>
+      <w:r>
+        <w:rPr>
+          <w:rFonts w:hint="cs"/>
+          <w:b/>
+          <w:bCs/>
+          <w:u w:val="single"/>
+          <w:rtl/>
+        </w:rPr>
+        <w:t xml:space="preserve"> </w:t>
+      </w:r>
+      <w:r>
+        <w:rPr>
+          <w:b/>
+          <w:bCs/>
+          <w:u w:val="single"/>
+        </w:rPr>
+        <w:t>Department</w:t>
+      </w:r>
+      <w:r>
+        <w:rPr>
+          <w:b/>
+          <w:bCs/>
+          <w:sz w:val="28"/>
+          <w:szCs w:val="28"/>
+          <w:u w:val="single"/>
+          <w:rtl/>
+        </w:rPr>
+        <w:br/>
+      </w:r>
+      <w:r>
+        <w:rPr>
+          <w:rFonts w:cs="Arial"/>
+          <w:b/>
+          <w:bCs/>
+          <w:sz w:val="28"/>
+          <w:szCs w:val="28"/>
+          <w:u w:val="single"/>
+          <w:rtl/>
+        </w:rPr>
+        <w:drawing>
+          <wp:inline distT="0" distB="0" distL="0" distR="0" wp14:anchorId="4886D04D" wp14:editId="76F1F42F">
+            <wp:extent cx="3762900" cy="933580"/>
+            <wp:effectExtent l="0" t="0" r="9525" b="0"/>
+            <wp:docPr id="1521792550" name="Picture 1"/>
+            <wp:cNvGraphicFramePr>
+              <a:graphicFrameLocks xmlns:a="http://schemas.openxmlformats.org/drawingml/2006/main" noChangeAspect="1"/>
+            </wp:cNvGraphicFramePr>
+            <a:graphic xmlns:a="http://schemas.openxmlformats.org/drawingml/2006/main">
+              <a:graphicData uri="http://schemas.openxmlformats.org/drawingml/2006/picture">
+                <pic:pic xmlns:pic="http://schemas.openxmlformats.org/drawingml/2006/picture">
+                  <pic:nvPicPr>
+                    <pic:cNvPr id="1521792550" name=""/>
+                    <pic:cNvPicPr/>
+                  </pic:nvPicPr>
+                  <pic:blipFill>
+                    <a:blip r:embed="rId16"/>
+                    <a:stretch>
+                      <a:fillRect/>
+                    </a:stretch>
+                  </pic:blipFill>
+                  <pic:spPr>
+                    <a:xfrm>
+                      <a:off x="0" y="0"/>
+                      <a:ext cx="3762900" cy="933580"/>
+                    </a:xfrm>
+                    <a:prstGeom prst="rect">
+                      <a:avLst/>
+                    </a:prstGeom>
+                  </pic:spPr>
+                </pic:pic>
+              </a:graphicData>
+            </a:graphic>
+          </wp:inline>
+        </w:drawing>
+      </w:r>
+    </w:p>
+    <w:p>
+      <w:pPr>
+        <w:bidi/>
+        <w:rPr>
+          <w:b/>
+          <w:bCs/>
+          <w:u w:val="single"/>
+          <w:rtl/>
+        </w:rPr>
+      </w:pPr>
+      <w:r>
+        <w:rPr>
+          <w:rFonts w:hint="cs"/>
+          <w:b/>
+          <w:bCs/>
+          <w:u w:val="single"/>
+          <w:rtl/>
+        </w:rPr>
+        <w:t xml:space="preserve">הכנסת נתונים לטבלה </w:t>
+      </w:r>
+      <w:r>
+        <w:rPr>
+          <w:b/>
+          <w:bCs/>
+          <w:u w:val="single"/>
+          <w:rtl/>
+        </w:rPr>
+        <w:t>–</w:t>
+      </w:r>
+    </w:p>
+    <w:p>
+      <w:pPr>
+        <w:bidi/>
+        <w:rPr>
+          <w:b/>
+          <w:bCs/>
+          <w:u w:val="single"/>
+          <w:rtl/>
+        </w:rPr>
+      </w:pPr>
+    </w:p>
+    <w:p>
+      <w:pPr>
+        <w:bidi/>
+        <w:rPr>
+          <w:b/>
+          <w:bCs/>
+          <w:u w:val="single"/>
+          <w:rtl/>
+        </w:rPr>
+      </w:pPr>
+      <w:r>
+        <w:rPr>
+          <w:rFonts w:hint="cs"/>
+          <w:b/>
+          <w:bCs/>
+          <w:u w:val="single"/>
+          <w:rtl/>
+        </w:rPr>
+        <w:t xml:space="preserve">דוגמית מהנתונים </w:t>
+      </w:r>
+      <w:r>
+        <w:rPr>
+          <w:b/>
+          <w:bCs/>
+          <w:u w:val="single"/>
+          <w:rtl/>
+        </w:rPr>
+        <w:t>–</w:t>
+      </w:r>
+    </w:p>
+    <w:p>
+      <w:pPr>
+        <w:bidi/>
+        <w:rPr>
+          <w:b/>
+          <w:bCs/>
+          <w:u w:val="single"/>
+          <w:rtl/>
+        </w:rPr>
+      </w:pPr>
+    </w:p>
+    <w:p>
+      <w:pPr>
+        <w:bidi/>
+        <w:rPr>
+          <w:b/>
+          <w:bCs/>
+          <w:u w:val="single"/>
+          <w:rtl/>
+        </w:rPr>
+      </w:pPr>
+      <w:r>
+        <w:rPr>
+          <w:rFonts w:hint="cs"/>
+          <w:b/>
+          <w:bCs/>
+          <w:u w:val="single"/>
+          <w:rtl/>
+        </w:rPr>
+        <w:t xml:space="preserve">יצירת טבלת </w:t>
+      </w:r>
+      <w:r>
+        <w:rPr>
+          <w:b/>
+          <w:bCs/>
+          <w:u w:val="single"/>
+          <w:rtl/>
+        </w:rPr>
+        <w:t>–</w:t>
+      </w:r>
+      <w:r>
+        <w:rPr>
+          <w:rFonts w:hint="cs"/>
+          <w:b/>
+          <w:bCs/>
+          <w:u w:val="single"/>
+          <w:rtl/>
+        </w:rPr>
+        <w:t xml:space="preserve"> </w:t>
+      </w:r>
+      <w:r>
+        <w:rPr>
+          <w:b/>
+          <w:bCs/>
+          <w:u w:val="single"/>
+        </w:rPr>
+        <w:t>Profession</w:t>
+      </w:r>
+      <w:r>
+        <w:rPr>
+          <w:noProof/>
+        </w:rPr>
+        <w:t xml:space="preserve"> </w:t>
+      </w:r>
+      <w:r>
+        <w:rPr>
+          <w:noProof/>
+        </w:rPr>
+        <w:drawing>
+          <wp:inline distT="0" distB="0" distL="0" distR="0" wp14:anchorId="5FA77D1F" wp14:editId="3777FCC8">
+            <wp:extent cx="4323809" cy="1704762"/>
+            <wp:effectExtent l="0" t="0" r="635" b="0"/>
+            <wp:docPr id="1444341067" name="Picture 1"/>
+            <wp:cNvGraphicFramePr>
+              <a:graphicFrameLocks xmlns:a="http://schemas.openxmlformats.org/drawingml/2006/main" noChangeAspect="1"/>
+            </wp:cNvGraphicFramePr>
+            <a:graphic xmlns:a="http://schemas.openxmlformats.org/drawingml/2006/main">
+              <a:graphicData uri="http://schemas.openxmlformats.org/drawingml/2006/picture">
+                <pic:pic xmlns:pic="http://schemas.openxmlformats.org/drawingml/2006/picture">
+                  <pic:nvPicPr>
+                    <pic:cNvPr id="1444341067" name=""/>
+                    <pic:cNvPicPr/>
+                  </pic:nvPicPr>
+                  <pic:blipFill>
+                    <a:blip r:embed="rId17"/>
+                    <a:stretch>
+                      <a:fillRect/>
+                    </a:stretch>
+                  </pic:blipFill>
+                  <pic:spPr>
+                    <a:xfrm>
+                      <a:off x="0" y="0"/>
+                      <a:ext cx="4323809" cy="1704762"/>
+                    </a:xfrm>
+                    <a:prstGeom prst="rect">
+                      <a:avLst/>
+                    </a:prstGeom>
+                  </pic:spPr>
+                </pic:pic>
+              </a:graphicData>
+            </a:graphic>
+          </wp:inline>
+        </w:drawing>
+      </w:r>
+    </w:p>
+    <w:p>
+      <w:pPr>
+        <w:bidi/>
+        <w:rPr>
+          <w:b/>
+          <w:bCs/>
+          <w:u w:val="single"/>
+          <w:rtl/>
+        </w:rPr>
+      </w:pPr>
+      <w:r>
+        <w:rPr>
+          <w:rFonts w:hint="cs"/>
+          <w:b/>
+          <w:bCs/>
+          <w:u w:val="single"/>
+          <w:rtl/>
+        </w:rPr>
+        <w:t xml:space="preserve">הכנסת נתונים לטבלה </w:t>
+      </w:r>
+      <w:r>
+        <w:rPr>
+          <w:b/>
+          <w:bCs/>
+          <w:u w:val="single"/>
+          <w:rtl/>
+        </w:rPr>
+        <w:t>–</w:t>
+      </w:r>
+    </w:p>
+    <w:p>
+      <w:pPr>
+        <w:bidi/>
+        <w:rPr>
+          <w:b/>
+          <w:bCs/>
+          <w:u w:val="single"/>
+          <w:rtl/>
+        </w:rPr>
+      </w:pPr>
+    </w:p>
+    <w:p>
+      <w:pPr>
+        <w:bidi/>
+        <w:rPr>
+          <w:b/>
+          <w:bCs/>
+          <w:u w:val="single"/>
+          <w:rtl/>
+        </w:rPr>
+      </w:pPr>
+      <w:r>
+        <w:rPr>
+          <w:rFonts w:hint="cs"/>
+          <w:b/>
+          <w:bCs/>
+          <w:u w:val="single"/>
+          <w:rtl/>
+        </w:rPr>
+        <w:t xml:space="preserve">דוגמית מהנתונים </w:t>
+      </w:r>
+      <w:r>
+        <w:rPr>
+          <w:b/>
+          <w:bCs/>
+          <w:u w:val="single"/>
+          <w:rtl/>
+        </w:rPr>
+        <w:t>–</w:t>
+      </w:r>
+    </w:p>
+    <w:p>
+      <w:pPr>
+        <w:bidi/>
+        <w:rPr>
+          <w:b/>
+          <w:bCs/>
+          <w:u w:val="single"/>
+          <w:rtl/>
+        </w:rPr>
+      </w:pPr>
+    </w:p>
+    <w:p>
+      <w:pPr>
+        <w:bidi/>
+        <w:rPr>
+          <w:b/>
+          <w:bCs/>
+          <w:u w:val="single"/>
+          <w:rtl/>
+        </w:rPr>
+      </w:pPr>
+      <w:r>
+        <w:rPr>
+          <w:b/>
+          <w:bCs/>
+          <w:u w:val="single"/>
+          <w:rtl/>
+        </w:rPr>
+        <w:lastRenderedPageBreak/>
+        <w:t xml:space="preserve">יצירת טבלת – </w:t>
+      </w:r>
+      <w:r>
+        <w:rPr>
+          <w:b/>
+          <w:bCs/>
+          <w:u w:val="single"/>
+        </w:rPr>
+        <w:t>Employee</w:t>
+      </w:r>
+    </w:p>
+    <w:p>
+      <w:pPr>
+        <w:bidi/>
+        <w:rPr>
+          <w:rFonts w:hint="cs"/>
+          <w:b/>
+          <w:bCs/>
+          <w:u w:val="single"/>
+          <w:rtl/>
+        </w:rPr>
+      </w:pPr>
+      <w:r>
+        <w:rPr>
+          <w:rFonts w:cs="Arial"/>
+          <w:b/>
+          <w:bCs/>
+          <w:u w:val="single"/>
+          <w:rtl/>
+        </w:rPr>
+        <w:drawing>
+          <wp:inline distT="0" distB="0" distL="0" distR="0" wp14:anchorId="29155616" wp14:editId="7EB0379D">
+            <wp:extent cx="4239217" cy="2543530"/>
+            <wp:effectExtent l="0" t="0" r="9525" b="9525"/>
+            <wp:docPr id="1030833295" name="Picture 1" descr="A computer screen shot of a black background with white text&#10;&#10;Description automatically generated"/>
+            <wp:cNvGraphicFramePr>
+              <a:graphicFrameLocks xmlns:a="http://schemas.openxmlformats.org/drawingml/2006/main" noChangeAspect="1"/>
+            </wp:cNvGraphicFramePr>
+            <a:graphic xmlns:a="http://schemas.openxmlformats.org/drawingml/2006/main">
+              <a:graphicData uri="http://schemas.openxmlformats.org/drawingml/2006/picture">
+                <pic:pic xmlns:pic="http://schemas.openxmlformats.org/drawingml/2006/picture">
+                  <pic:nvPicPr>
+                    <pic:cNvPr id="1030833295" name="Picture 1" descr="A computer screen shot of a black background with white text&#10;&#10;Description automatically generated"/>
+                    <pic:cNvPicPr/>
+                  </pic:nvPicPr>
+                  <pic:blipFill>
+                    <a:blip r:embed="rId18"/>
+                    <a:stretch>
+                      <a:fillRect/>
+                    </a:stretch>
+                  </pic:blipFill>
+                  <pic:spPr>
+                    <a:xfrm>
+                      <a:off x="0" y="0"/>
+                      <a:ext cx="4239217" cy="2543530"/>
+                    </a:xfrm>
+                    <a:prstGeom prst="rect">
+                      <a:avLst/>
+                    </a:prstGeom>
+                  </pic:spPr>
+                </pic:pic>
+              </a:graphicData>
+            </a:graphic>
+          </wp:inline>
+        </w:drawing>
+      </w:r>
+    </w:p>
+    <w:p>
+      <w:pPr>
+        <w:bidi/>
+        <w:rPr>
+          <w:b/>
+          <w:bCs/>
+          <w:u w:val="single"/>
+          <w:rtl/>
+        </w:rPr>
+      </w:pPr>
+      <w:r>
+        <w:rPr>
+          <w:b/>
+          <w:bCs/>
+          <w:u w:val="single"/>
+          <w:rtl/>
+        </w:rPr>
+        <w:t>הכנסת נתונים לטבלה –</w:t>
+      </w:r>
+    </w:p>
+    <w:p>
+      <w:pPr>
+        <w:bidi/>
+        <w:rPr>
+          <w:b/>
+          <w:bCs/>
+          <w:u w:val="single"/>
+          <w:rtl/>
+        </w:rPr>
+      </w:pPr>
+    </w:p>
+    <w:p>
+      <w:pPr>
+        <w:bidi/>
+        <w:rPr>
+          <w:b/>
+          <w:bCs/>
+          <w:u w:val="single"/>
+          <w:rtl/>
+        </w:rPr>
+      </w:pPr>
+      <w:r>
+        <w:rPr>
+          <w:b/>
+          <w:bCs/>
+          <w:u w:val="single"/>
+          <w:rtl/>
+        </w:rPr>
+        <w:t>דוגמית מהנתונים –</w:t>
+      </w:r>
+    </w:p>
+    <w:p>
+      <w:pPr>
+        <w:bidi/>
+        <w:rPr>
+          <w:b/>
+          <w:bCs/>
+          <w:u w:val="single"/>
+          <w:rtl/>
+        </w:rPr>
+      </w:pPr>
+    </w:p>
+    <w:p>
+      <w:pPr>
+        <w:bidi/>
+        <w:rPr>
+          <w:b/>
+          <w:bCs/>
+          <w:u w:val="single"/>
+          <w:rtl/>
+        </w:rPr>
+      </w:pPr>
+      <w:r>
+        <w:rPr>
+          <w:b/>
+          <w:bCs/>
+          <w:u w:val="single"/>
+          <w:rtl/>
+        </w:rPr>
+        <w:t xml:space="preserve">יצירת טבלת – </w:t>
+      </w:r>
+      <w:proofErr w:type="spellStart"/>
+      <w:r>
+        <w:rPr>
+          <w:b/>
+          <w:bCs/>
+          <w:u w:val="single"/>
+        </w:rPr>
+        <w:t>Recruter</w:t>
+      </w:r>
+      <w:proofErr w:type="spellEnd"/>
+    </w:p>
+    <w:p>
+      <w:pPr>
+        <w:bidi/>
+        <w:rPr>
+          <w:rFonts w:hint="cs"/>
+          <w:b/>
+          <w:bCs/>
+          <w:u w:val="single"/>
+          <w:rtl/>
+        </w:rPr>
+      </w:pPr>
+      <w:r>
+        <w:rPr>
+          <w:rFonts w:cs="Arial"/>
+          <w:b/>
+          <w:bCs/>
+          <w:u w:val="single"/>
+          <w:rtl/>
+        </w:rPr>
+        <w:drawing>
+          <wp:inline distT="0" distB="0" distL="0" distR="0" wp14:anchorId="10F757CC" wp14:editId="3B233C33">
+            <wp:extent cx="3400900" cy="1181265"/>
+            <wp:effectExtent l="0" t="0" r="9525" b="0"/>
+            <wp:docPr id="1091893604" name="Picture 1" descr="A black screen with white text&#10;&#10;Description automatically generated"/>
+            <wp:cNvGraphicFramePr>
+              <a:graphicFrameLocks xmlns:a="http://schemas.openxmlformats.org/drawingml/2006/main" noChangeAspect="1"/>
+            </wp:cNvGraphicFramePr>
+            <a:graphic xmlns:a="http://schemas.openxmlformats.org/drawingml/2006/main">
+              <a:graphicData uri="http://schemas.openxmlformats.org/drawingml/2006/picture">
+                <pic:pic xmlns:pic="http://schemas.openxmlformats.org/drawingml/2006/picture">
+                  <pic:nvPicPr>
+                    <pic:cNvPr id="1091893604" name="Picture 1" descr="A black screen with white text&#10;&#10;Description automatically generated"/>
+                    <pic:cNvPicPr/>
+                  </pic:nvPicPr>
+                  <pic:blipFill>
+                    <a:blip r:embed="rId19"/>
+                    <a:stretch>
+                      <a:fillRect/>
+                    </a:stretch>
+                  </pic:blipFill>
+                  <pic:spPr>
+                    <a:xfrm>
+                      <a:off x="0" y="0"/>
+                      <a:ext cx="3400900" cy="1181265"/>
+                    </a:xfrm>
+                    <a:prstGeom prst="rect">
+                      <a:avLst/>
+                    </a:prstGeom>
+                  </pic:spPr>
+                </pic:pic>
+              </a:graphicData>
+            </a:graphic>
+          </wp:inline>
+        </w:drawing>
+      </w:r>
+    </w:p>
+    <w:p>
+      <w:pPr>
+        <w:bidi/>
+        <w:rPr>
+          <w:b/>
+          <w:bCs/>
+          <w:u w:val="single"/>
+          <w:rtl/>
+        </w:rPr>
+      </w:pPr>
+      <w:r>
+        <w:rPr>
+          <w:b/>
+          <w:bCs/>
+          <w:u w:val="single"/>
+          <w:rtl/>
+        </w:rPr>
+        <w:t>הכנסת נתונים לטבלה –</w:t>
+      </w:r>
+    </w:p>
+    <w:p>
+      <w:pPr>
+        <w:bidi/>
+        <w:rPr>
+          <w:b/>
+          <w:bCs/>
+          <w:u w:val="single"/>
+          <w:rtl/>
+        </w:rPr>
+      </w:pPr>
+    </w:p>
+    <w:p>
+      <w:pPr>
+        <w:bidi/>
+        <w:rPr>
+          <w:b/>
+          <w:bCs/>
+          <w:u w:val="single"/>
+          <w:rtl/>
+        </w:rPr>
+      </w:pPr>
+      <w:r>
+        <w:rPr>
+          <w:b/>
+          <w:bCs/>
+          <w:u w:val="single"/>
+          <w:rtl/>
+        </w:rPr>
+        <w:t>דוגמית מהנתונים –</w:t>
+      </w:r>
+    </w:p>
+    <w:p>
+      <w:pPr>
+        <w:bidi/>
+        <w:rPr>
+          <w:b/>
+          <w:bCs/>
+          <w:u w:val="single"/>
+          <w:rtl/>
+        </w:rPr>
+      </w:pPr>
+    </w:p>
+    <w:p>
+      <w:pPr>
+        <w:bidi/>
+        <w:rPr>
+          <w:b/>
+          <w:bCs/>
+          <w:u w:val="single"/>
+          <w:rtl/>
+        </w:rPr>
+      </w:pPr>
+    </w:p>
+    <w:p>
+      <w:pPr>
+        <w:bidi/>
+        <w:rPr>
+          <w:b/>
+          <w:bCs/>
+          <w:u w:val="single"/>
+          <w:rtl/>
+        </w:rPr>
+      </w:pPr>
+    </w:p>
+    <w:p>
+      <w:pPr>
+        <w:bidi/>
+        <w:rPr>
+          <w:b/>
+          <w:bCs/>
+          <w:u w:val="single"/>
+          <w:rtl/>
+        </w:rPr>
+      </w:pPr>
+    </w:p>
+    <w:p>
+      <w:pPr>
+        <w:bidi/>
+        <w:rPr>
+          <w:b/>
+          <w:bCs/>
+          <w:u w:val="single"/>
+          <w:rtl/>
+        </w:rPr>
+      </w:pPr>
+    </w:p>
+    <w:p>
+      <w:pPr>
+        <w:bidi/>
+        <w:rPr>
+          <w:b/>
+          <w:bCs/>
+          <w:u w:val="single"/>
+          <w:rtl/>
+        </w:rPr>
+      </w:pPr>
+    </w:p>
+    <w:p>
+      <w:pPr>
+        <w:bidi/>
+        <w:rPr>
+          <w:b/>
+          <w:bCs/>
+          <w:u w:val="single"/>
+          <w:rtl/>
+        </w:rPr>
+      </w:pPr>
+      <w:r>
+        <w:rPr>
+          <w:b/>
+          <w:bCs/>
+          <w:u w:val="single"/>
+          <w:rtl/>
+        </w:rPr>
+        <w:lastRenderedPageBreak/>
+        <w:br/>
+      </w:r>
+      <w:r>
+        <w:rPr>
+          <w:b/>
+          <w:bCs/>
+          <w:u w:val="single"/>
+          <w:rtl/>
+        </w:rPr>
+        <w:t xml:space="preserve">יצירת טבלת – </w:t>
+      </w:r>
+      <w:r>
+        <w:rPr>
+          <w:b/>
+          <w:bCs/>
+          <w:u w:val="single"/>
+        </w:rPr>
+        <w:t>Manager</w:t>
+      </w:r>
+    </w:p>
+    <w:p>
+      <w:pPr>
+        <w:bidi/>
+        <w:rPr>
+          <w:rFonts w:hint="cs"/>
+          <w:b/>
+          <w:bCs/>
+          <w:u w:val="single"/>
+          <w:rtl/>
+        </w:rPr>
+      </w:pPr>
+      <w:r>
+        <w:rPr>
+          <w:rFonts w:cs="Arial"/>
+          <w:b/>
+          <w:bCs/>
+          <w:u w:val="single"/>
+          <w:rtl/>
+        </w:rPr>
+        <w:drawing>
+          <wp:inline distT="0" distB="0" distL="0" distR="0" wp14:anchorId="3608B4F8" wp14:editId="3DB4C05B">
+            <wp:extent cx="4295775" cy="1341120"/>
+            <wp:effectExtent l="0" t="0" r="9525" b="0"/>
+            <wp:docPr id="767510867" name="Picture 1" descr="A computer screen shot of a computer program&#10;&#10;Description automatically generated"/>
+            <wp:cNvGraphicFramePr>
+              <a:graphicFrameLocks xmlns:a="http://schemas.openxmlformats.org/drawingml/2006/main" noChangeAspect="1"/>
+            </wp:cNvGraphicFramePr>
+            <a:graphic xmlns:a="http://schemas.openxmlformats.org/drawingml/2006/main">
+              <a:graphicData uri="http://schemas.openxmlformats.org/drawingml/2006/picture">
+                <pic:pic xmlns:pic="http://schemas.openxmlformats.org/drawingml/2006/picture">
+                  <pic:nvPicPr>
+                    <pic:cNvPr id="767510867" name="Picture 1" descr="A computer screen shot of a computer program&#10;&#10;Description automatically generated"/>
+                    <pic:cNvPicPr/>
+                  </pic:nvPicPr>
+                  <pic:blipFill>
+                    <a:blip r:embed="rId20"/>
+                    <a:stretch>
+                      <a:fillRect/>
+                    </a:stretch>
+                  </pic:blipFill>
+                  <pic:spPr>
+                    <a:xfrm>
+                      <a:off x="0" y="0"/>
+                      <a:ext cx="4308062" cy="1344956"/>
+                    </a:xfrm>
+                    <a:prstGeom prst="rect">
+                      <a:avLst/>
+                    </a:prstGeom>
+                  </pic:spPr>
+                </pic:pic>
+              </a:graphicData>
+            </a:graphic>
+          </wp:inline>
+        </w:drawing>
+      </w:r>
+    </w:p>
+    <w:p>
+      <w:pPr>
+        <w:bidi/>
+        <w:rPr>
+          <w:b/>
+          <w:bCs/>
+          <w:u w:val="single"/>
+          <w:rtl/>
+        </w:rPr>
+      </w:pPr>
+      <w:r>
+        <w:rPr>
+          <w:b/>
+          <w:bCs/>
+          <w:u w:val="single"/>
+          <w:rtl/>
+        </w:rPr>
+        <w:t>הכנסת נתונים לטבלה –</w:t>
+      </w:r>
+    </w:p>
+    <w:p>
+      <w:pPr>
+        <w:bidi/>
+        <w:rPr>
+          <w:b/>
+          <w:bCs/>
+          <w:u w:val="single"/>
+          <w:rtl/>
+        </w:rPr>
+      </w:pPr>
+    </w:p>
+    <w:p>
+      <w:pPr>
+        <w:bidi/>
+        <w:rPr>
+          <w:b/>
+          <w:bCs/>
+          <w:u w:val="single"/>
+          <w:rtl/>
+        </w:rPr>
+      </w:pPr>
+      <w:r>
+        <w:rPr>
+          <w:b/>
+          <w:bCs/>
+          <w:u w:val="single"/>
+          <w:rtl/>
+        </w:rPr>
+        <w:t>דוגמית מהנתונים –</w:t>
+      </w:r>
+    </w:p>
+    <w:p>
+      <w:pPr>
+        <w:bidi/>
+        <w:rPr>
+          <w:b/>
+          <w:bCs/>
+          <w:u w:val="single"/>
+          <w:rtl/>
+        </w:rPr>
+      </w:pPr>
+    </w:p>
+    <w:p>
+      <w:pPr>
+        <w:bidi/>
+        <w:rPr>
+          <w:b/>
+          <w:bCs/>
+          <w:u w:val="single"/>
+          <w:rtl/>
+        </w:rPr>
+      </w:pPr>
+      <w:r>
+        <w:rPr>
+          <w:b/>
+          <w:bCs/>
+          <w:u w:val="single"/>
+          <w:rtl/>
+        </w:rPr>
+        <w:t xml:space="preserve">יצירת טבלת – </w:t>
+      </w:r>
+      <w:proofErr w:type="spellStart"/>
+      <w:r>
+        <w:rPr>
+          <w:b/>
+          <w:bCs/>
+          <w:u w:val="single"/>
+        </w:rPr>
+        <w:t>FutureEmployee</w:t>
+      </w:r>
+      <w:proofErr w:type="spellEnd"/>
+    </w:p>
+    <w:p>
+      <w:pPr>
+        <w:bidi/>
+        <w:rPr>
+          <w:rFonts w:hint="cs"/>
+          <w:b/>
+          <w:bCs/>
+          <w:u w:val="single"/>
+          <w:rtl/>
+        </w:rPr>
+      </w:pPr>
+      <w:r>
+        <w:rPr>
+          <w:rFonts w:cs="Arial"/>
+          <w:b/>
+          <w:bCs/>
+          <w:u w:val="single"/>
+          <w:rtl/>
+        </w:rPr>
+        <w:drawing>
+          <wp:inline distT="0" distB="0" distL="0" distR="0" wp14:anchorId="2F878228" wp14:editId="16D2DEA7">
+            <wp:extent cx="4201111" cy="1857634"/>
+            <wp:effectExtent l="0" t="0" r="9525" b="9525"/>
+            <wp:docPr id="596903121" name="Picture 1" descr="A computer screen shot of a number and text&#10;&#10;Description automatically generated"/>
+            <wp:cNvGraphicFramePr>
+              <a:graphicFrameLocks xmlns:a="http://schemas.openxmlformats.org/drawingml/2006/main" noChangeAspect="1"/>
+            </wp:cNvGraphicFramePr>
+            <a:graphic xmlns:a="http://schemas.openxmlformats.org/drawingml/2006/main">
+              <a:graphicData uri="http://schemas.openxmlformats.org/drawingml/2006/picture">
+                <pic:pic xmlns:pic="http://schemas.openxmlformats.org/drawingml/2006/picture">
+                  <pic:nvPicPr>
+                    <pic:cNvPr id="596903121" name="Picture 1" descr="A computer screen shot of a number and text&#10;&#10;Description automatically generated"/>
+                    <pic:cNvPicPr/>
+                  </pic:nvPicPr>
+                  <pic:blipFill>
+                    <a:blip r:embed="rId21"/>
+                    <a:stretch>
+                      <a:fillRect/>
+                    </a:stretch>
+                  </pic:blipFill>
+                  <pic:spPr>
+                    <a:xfrm>
+                      <a:off x="0" y="0"/>
+                      <a:ext cx="4201111" cy="1857634"/>
+                    </a:xfrm>
+                    <a:prstGeom prst="rect">
+                      <a:avLst/>
+                    </a:prstGeom>
+                  </pic:spPr>
+                </pic:pic>
+              </a:graphicData>
+            </a:graphic>
+          </wp:inline>
+        </w:drawing>
+      </w:r>
+    </w:p>
+    <w:p>
+      <w:pPr>
+        <w:bidi/>
+        <w:rPr>
+          <w:b/>
+          <w:bCs/>
+          <w:u w:val="single"/>
+          <w:rtl/>
+        </w:rPr>
+      </w:pPr>
+      <w:r>
+        <w:rPr>
+          <w:b/>
+          <w:bCs/>
+          <w:u w:val="single"/>
+          <w:rtl/>
+        </w:rPr>
+        <w:t>הכנסת נתונים לטבלה –</w:t>
+      </w:r>
+    </w:p>
+    <w:p>
+      <w:pPr>
+        <w:bidi/>
+        <w:rPr>
+          <w:b/>
+          <w:bCs/>
+          <w:u w:val="single"/>
+          <w:rtl/>
+        </w:rPr>
+      </w:pPr>
+      <w:r>
+        <w:rPr>
+          <w:b/>
+          <w:bCs/>
+          <w:u w:val="single"/>
+          <w:rtl/>
+        </w:rPr>
+        <w:t>דוגמית מהנתונים –</w:t>
+      </w:r>
+    </w:p>
+    <w:p>
+      <w:pPr>
+        <w:bidi/>
+        <w:rPr>
+          <w:b/>
+          <w:bCs/>
+          <w:u w:val="single"/>
+          <w:rtl/>
+        </w:rPr>
+      </w:pPr>
+    </w:p>
+    <w:p>
+      <w:pPr>
+        <w:bidi/>
+        <w:rPr>
+          <w:b/>
+          <w:bCs/>
+          <w:u w:val="single"/>
+          <w:rtl/>
+        </w:rPr>
+      </w:pPr>
+    </w:p>
+    <w:p>
+      <w:pPr>
+        <w:bidi/>
+        <w:rPr>
+          <w:b/>
+          <w:bCs/>
+          <w:u w:val="single"/>
+          <w:rtl/>
+        </w:rPr>
+      </w:pPr>
+    </w:p>
+    <w:p>
+      <w:pPr>
+        <w:bidi/>
+        <w:rPr>
+          <w:b/>
+          <w:bCs/>
+          <w:u w:val="single"/>
+          <w:rtl/>
+        </w:rPr>
+      </w:pPr>
+    </w:p>
+    <w:p>
+      <w:pPr>
+        <w:bidi/>
+        <w:rPr>
+          <w:b/>
+          <w:bCs/>
+          <w:u w:val="single"/>
+          <w:rtl/>
+        </w:rPr>
+      </w:pPr>
+    </w:p>
+    <w:p>
+      <w:pPr>
+        <w:bidi/>
+        <w:rPr>
+          <w:b/>
+          <w:bCs/>
+          <w:u w:val="single"/>
+          <w:rtl/>
+        </w:rPr>
+      </w:pPr>
+    </w:p>
+    <w:p>
+      <w:pPr>
+        <w:bidi/>
+        <w:rPr>
+          <w:b/>
+          <w:bCs/>
+          <w:u w:val="single"/>
+          <w:rtl/>
+        </w:rPr>
+      </w:pPr>
+    </w:p>
+    <w:p>
+      <w:pPr>
+        <w:bidi/>
+        <w:rPr>
+          <w:b/>
+          <w:bCs/>
+          <w:u w:val="single"/>
+          <w:rtl/>
+        </w:rPr>
+      </w:pPr>
+    </w:p>
+    <w:p>
+      <w:pPr>
+        <w:bidi/>
+        <w:rPr>
+          <w:b/>
+          <w:bCs/>
+          <w:u w:val="single"/>
+          <w:rtl/>
+        </w:rPr>
+      </w:pPr>
+    </w:p>
+    <w:p>
+      <w:pPr>
+        <w:bidi/>
+        <w:rPr>
+          <w:b/>
+          <w:bCs/>
+          <w:u w:val="single"/>
+          <w:rtl/>
+        </w:rPr>
+      </w:pPr>
+      <w:r>
+        <w:rPr>
+          <w:b/>
+          <w:bCs/>
+          <w:u w:val="single"/>
+          <w:rtl/>
+        </w:rPr>
+        <w:lastRenderedPageBreak/>
+        <w:t xml:space="preserve">יצירת טבלת – </w:t>
+      </w:r>
+      <w:proofErr w:type="spellStart"/>
+      <w:r>
+        <w:rPr>
+          <w:b/>
+          <w:bCs/>
+          <w:u w:val="single"/>
+        </w:rPr>
+        <w:t>Willing_To_Work_At</w:t>
+      </w:r>
+      <w:proofErr w:type="spellEnd"/>
+    </w:p>
+    <w:p>
+      <w:pPr>
+        <w:bidi/>
+        <w:rPr>
+          <w:rFonts w:hint="cs"/>
+          <w:b/>
+          <w:bCs/>
+          <w:u w:val="single"/>
+          <w:rtl/>
+        </w:rPr>
+      </w:pPr>
+      <w:r>
+        <w:rPr>
+          <w:rFonts w:cs="Arial"/>
+          <w:b/>
+          <w:bCs/>
+          <w:u w:val="single"/>
+          <w:rtl/>
+        </w:rPr>
+        <w:drawing>
+          <wp:inline distT="0" distB="0" distL="0" distR="0" wp14:anchorId="22C5E976" wp14:editId="3C574744">
+            <wp:extent cx="5334744" cy="2067213"/>
+            <wp:effectExtent l="0" t="0" r="0" b="9525"/>
+            <wp:docPr id="511257200" name="Picture 1" descr="A computer screen shot of a number&#10;&#10;Description automatically generated"/>
+            <wp:cNvGraphicFramePr>
+              <a:graphicFrameLocks xmlns:a="http://schemas.openxmlformats.org/drawingml/2006/main" noChangeAspect="1"/>
+            </wp:cNvGraphicFramePr>
+            <a:graphic xmlns:a="http://schemas.openxmlformats.org/drawingml/2006/main">
+              <a:graphicData uri="http://schemas.openxmlformats.org/drawingml/2006/picture">
+                <pic:pic xmlns:pic="http://schemas.openxmlformats.org/drawingml/2006/picture">
+                  <pic:nvPicPr>
+                    <pic:cNvPr id="511257200" name="Picture 1" descr="A computer screen shot of a number&#10;&#10;Description automatically generated"/>
+                    <pic:cNvPicPr/>
+                  </pic:nvPicPr>
+                  <pic:blipFill>
+                    <a:blip r:embed="rId22"/>
+                    <a:stretch>
+                      <a:fillRect/>
+                    </a:stretch>
+                  </pic:blipFill>
+                  <pic:spPr>
+                    <a:xfrm>
+                      <a:off x="0" y="0"/>
+                      <a:ext cx="5334744" cy="2067213"/>
+                    </a:xfrm>
+                    <a:prstGeom prst="rect">
+                      <a:avLst/>
+                    </a:prstGeom>
+                  </pic:spPr>
+                </pic:pic>
+              </a:graphicData>
+            </a:graphic>
+          </wp:inline>
+        </w:drawing>
+      </w:r>
+    </w:p>
+    <w:p>
+      <w:pPr>
+        <w:bidi/>
+        <w:rPr>
+          <w:b/>
+          <w:bCs/>
+          <w:u w:val="single"/>
+        </w:rPr>
+      </w:pPr>
+      <w:r>
+        <w:rPr>
+          <w:b/>
+          <w:bCs/>
+          <w:u w:val="single"/>
+          <w:rtl/>
+        </w:rPr>
+        <w:t>הכנסת נתונים לטבלה –</w:t>
+      </w:r>
+    </w:p>
+    <w:p>
+      <w:pPr>
+        <w:bidi/>
+        <w:rPr>
+          <w:b/>
+          <w:bCs/>
+          <w:u w:val="single"/>
+          <w:rtl/>
+        </w:rPr>
+      </w:pPr>
+      <w:r>
+        <w:rPr>
+          <w:b/>
+          <w:bCs/>
+          <w:u w:val="single"/>
+          <w:rtl/>
+        </w:rPr>
+        <w:t>דוגמית מהנתונים –</w:t>
+      </w:r>
+    </w:p>
+    <w:p>
+      <w:pPr>
+        <w:bidi/>
+        <w:rPr>
+          <w:b/>
+          <w:bCs/>
+          <w:u w:val="single"/>
+          <w:rtl/>
+        </w:rPr>
+      </w:pPr>
+    </w:p>
+    <w:p>
+      <w:pPr>
+        <w:bidi/>
+        <w:rPr>
+          <w:b/>
+          <w:bCs/>
+          <w:u w:val="single"/>
+          <w:rtl/>
+        </w:rPr>
+      </w:pPr>
+      <w:r>
+        <w:rPr>
+          <w:b/>
+          <w:bCs/>
+          <w:u w:val="single"/>
+          <w:rtl/>
+        </w:rPr>
+        <w:t xml:space="preserve">יצירת טבלת – </w:t>
+      </w:r>
+      <w:proofErr w:type="spellStart"/>
+      <w:r>
+        <w:rPr>
+          <w:b/>
+          <w:bCs/>
+          <w:u w:val="single"/>
+        </w:rPr>
+        <w:t>Set_On_Shift</w:t>
+      </w:r>
+      <w:proofErr w:type="spellEnd"/>
+    </w:p>
+    <w:p>
+      <w:pPr>
+        <w:bidi/>
+        <w:rPr>
+          <w:rFonts w:hint="cs"/>
+          <w:b/>
+          <w:bCs/>
+          <w:u w:val="single"/>
+          <w:rtl/>
+        </w:rPr>
+      </w:pPr>
+      <w:r>
+        <w:rPr>
+          <w:rFonts w:cs="Arial"/>
+          <w:b/>
+          <w:bCs/>
+          <w:u w:val="single"/>
+          <w:rtl/>
+        </w:rPr>
+        <w:drawing>
+          <wp:inline distT="0" distB="0" distL="0" distR="0" wp14:anchorId="048D0CEE" wp14:editId="3235B943">
+            <wp:extent cx="4639322" cy="1771897"/>
+            <wp:effectExtent l="0" t="0" r="8890" b="0"/>
+            <wp:docPr id="1175498197" name="Picture 1"/>
+            <wp:cNvGraphicFramePr>
+              <a:graphicFrameLocks xmlns:a="http://schemas.openxmlformats.org/drawingml/2006/main" noChangeAspect="1"/>
+            </wp:cNvGraphicFramePr>
+            <a:graphic xmlns:a="http://schemas.openxmlformats.org/drawingml/2006/main">
+              <a:graphicData uri="http://schemas.openxmlformats.org/drawingml/2006/picture">
+                <pic:pic xmlns:pic="http://schemas.openxmlformats.org/drawingml/2006/picture">
+                  <pic:nvPicPr>
+                    <pic:cNvPr id="1175498197" name=""/>
+                    <pic:cNvPicPr/>
+                  </pic:nvPicPr>
+                  <pic:blipFill>
+                    <a:blip r:embed="rId23"/>
+                    <a:stretch>
+                      <a:fillRect/>
+                    </a:stretch>
+                  </pic:blipFill>
+                  <pic:spPr>
+                    <a:xfrm>
+                      <a:off x="0" y="0"/>
+                      <a:ext cx="4639322" cy="1771897"/>
+                    </a:xfrm>
+                    <a:prstGeom prst="rect">
+                      <a:avLst/>
+                    </a:prstGeom>
+                  </pic:spPr>
+                </pic:pic>
+              </a:graphicData>
+            </a:graphic>
+          </wp:inline>
+        </w:drawing>
+      </w:r>
+    </w:p>
+    <w:p>
+      <w:pPr>
+        <w:bidi/>
+        <w:rPr>
+          <w:b/>
+          <w:bCs/>
+          <w:u w:val="single"/>
+          <w:rtl/>
+        </w:rPr>
+      </w:pPr>
+      <w:r>
+        <w:rPr>
+          <w:b/>
+          <w:bCs/>
+          <w:u w:val="single"/>
+          <w:rtl/>
+        </w:rPr>
+        <w:t>הכנסת נתונים לטבלה –</w:t>
+      </w:r>
+    </w:p>
+    <w:p>
+      <w:pPr>
+        <w:bidi/>
+        <w:rPr>
+          <w:b/>
+          <w:bCs/>
+          <w:u w:val="single"/>
+          <w:rtl/>
+        </w:rPr>
+      </w:pPr>
+      <w:r>
+        <w:rPr>
+          <w:b/>
+          <w:bCs/>
+          <w:u w:val="single"/>
+          <w:rtl/>
+        </w:rPr>
+        <w:t>דוגמית מהנתונים –</w:t>
+      </w:r>
+    </w:p>
+    <w:p>
+      <w:pPr>
+        <w:bidi/>
+        <w:rPr>
+          <w:b/>
+          <w:bCs/>
+          <w:u w:val="single"/>
+          <w:rtl/>
+        </w:rPr>
+      </w:pPr>
+    </w:p>
+    <w:p>
+      <w:pPr>
+        <w:bidi/>
+        <w:rPr>
+          <w:b/>
+          <w:bCs/>
+          <w:u w:val="single"/>
+          <w:rtl/>
+        </w:rPr>
+      </w:pPr>
+    </w:p>
+    <w:p>
+      <w:pPr>
+        <w:bidi/>
+        <w:rPr>
+          <w:b/>
+          <w:bCs/>
+          <w:u w:val="single"/>
+          <w:rtl/>
+        </w:rPr>
+      </w:pPr>
+    </w:p>
+    <w:p>
+      <w:pPr>
+        <w:bidi/>
+        <w:rPr>
+          <w:rFonts w:hint="cs"/>
+          <w:b/>
+          <w:bCs/>
+          <w:u w:val="single"/>
+          <w:rtl/>
+        </w:rPr>
+      </w:pPr>
+    </w:p>
+    <w:p>
+      <w:pPr>
+        <w:bidi/>
+        <w:rPr>
+          <w:rFonts w:hint="cs"/>
+          <w:b/>
+          <w:bCs/>
+          <w:u w:val="single"/>
+          <w:rtl/>
+        </w:rPr>
+      </w:pPr>
+      <w:r>
+        <w:rPr>
+          <w:b/>
+          <w:bCs/>
+          <w:u w:val="single"/>
+          <w:rtl/>
+        </w:rPr>
+        <w:lastRenderedPageBreak/>
+        <w:t xml:space="preserve">יצירת טבלת – </w:t>
+      </w:r>
+      <w:r>
+        <w:rPr>
+          <w:b/>
+          <w:bCs/>
+          <w:u w:val="single"/>
+        </w:rPr>
+        <w:t xml:space="preserve"> </w:t>
+      </w:r>
+      <w:proofErr w:type="spellStart"/>
+      <w:r>
+        <w:rPr>
+          <w:b/>
+          <w:bCs/>
+          <w:u w:val="single"/>
+        </w:rPr>
+        <w:t>WorkShift</w:t>
+      </w:r>
+      <w:proofErr w:type="spellEnd"/>
+      <w:r>
+        <w:rPr>
+          <w:rFonts w:hint="cs"/>
+          <w:b/>
+          <w:bCs/>
+          <w:u w:val="single"/>
+          <w:rtl/>
+        </w:rPr>
+        <w:t>(השגיאה באדום טופלה.)</w:t>
+      </w:r>
+      <w:r>
+        <w:rPr>
+          <w:b/>
+          <w:bCs/>
+          <w:u w:val="single"/>
+          <w:rtl/>
+        </w:rPr>
+        <w:br/>
+      </w:r>
+      <w:r>
+        <w:rPr>
+          <w:rFonts w:cs="Arial"/>
+          <w:b/>
+          <w:bCs/>
+          <w:u w:val="single"/>
+          <w:rtl/>
+        </w:rPr>
+        <w:drawing>
+          <wp:inline distT="0" distB="0" distL="0" distR="0" wp14:anchorId="0D729C21" wp14:editId="00DC62DA">
+            <wp:extent cx="4525006" cy="1295581"/>
+            <wp:effectExtent l="0" t="0" r="0" b="0"/>
+            <wp:docPr id="1702989365" name="Picture 1"/>
+            <wp:cNvGraphicFramePr>
+              <a:graphicFrameLocks xmlns:a="http://schemas.openxmlformats.org/drawingml/2006/main" noChangeAspect="1"/>
+            </wp:cNvGraphicFramePr>
+            <a:graphic xmlns:a="http://schemas.openxmlformats.org/drawingml/2006/main">
+              <a:graphicData uri="http://schemas.openxmlformats.org/drawingml/2006/picture">
+                <pic:pic xmlns:pic="http://schemas.openxmlformats.org/drawingml/2006/picture">
+                  <pic:nvPicPr>
+                    <pic:cNvPr id="1702989365" name=""/>
+                    <pic:cNvPicPr/>
+                  </pic:nvPicPr>
+                  <pic:blipFill>
+                    <a:blip r:embed="rId24"/>
+                    <a:stretch>
+                      <a:fillRect/>
+                    </a:stretch>
+                  </pic:blipFill>
+                  <pic:spPr>
+                    <a:xfrm>
+                      <a:off x="0" y="0"/>
+                      <a:ext cx="4525006" cy="1295581"/>
+                    </a:xfrm>
+                    <a:prstGeom prst="rect">
+                      <a:avLst/>
+                    </a:prstGeom>
+                  </pic:spPr>
+                </pic:pic>
+              </a:graphicData>
+            </a:graphic>
+          </wp:inline>
+        </w:drawing>
+      </w:r>
+      <w:r>
+        <w:rPr>
+          <w:b/>
+          <w:bCs/>
+          <w:u w:val="single"/>
+          <w:rtl/>
+        </w:rPr>
+        <w:br/>
+      </w:r>
+    </w:p>
+    <w:p>
+      <w:pPr>
+        <w:bidi/>
+        <w:rPr>
+          <w:b/>
+          <w:bCs/>
+          <w:u w:val="single"/>
+          <w:rtl/>
+        </w:rPr>
+      </w:pPr>
+      <w:r>
+        <w:rPr>
+          <w:b/>
+          <w:bCs/>
+          <w:u w:val="single"/>
+          <w:rtl/>
+        </w:rPr>
+        <w:t>הכנסת נתונים לטבלה –</w:t>
+      </w:r>
+    </w:p>
+    <w:p>
+      <w:pPr>
+        <w:bidi/>
+        <w:rPr>
+          <w:b/>
+          <w:bCs/>
+          <w:u w:val="single"/>
+          <w:rtl/>
+        </w:rPr>
+      </w:pPr>
+      <w:r>
+        <w:rPr>
+          <w:b/>
+          <w:bCs/>
+          <w:u w:val="single"/>
+          <w:rtl/>
+        </w:rPr>
+        <w:t>דוגמית מהנתונים –</w:t>
+      </w:r>
+    </w:p>
+    <w:p>
+      <w:pPr>
+        <w:bidi/>
+        <w:rPr>
+          <w:rFonts w:hint="cs"/>
+          <w:b/>
+          <w:bCs/>
+          <w:u w:val="single"/>
+          <w:rtl/>
+        </w:rPr>
+      </w:pPr>
+    </w:p>
+    <w:p>
+      <w:pPr>
+        <w:bidi/>
+        <w:rPr>
+          <w:b/>
+          <w:bCs/>
           <w:u w:val="single"/>
           <w:rtl/>
         </w:rPr>
@@ -4549,7 +6320,6 @@
           <w:szCs w:val="28"/>
           <w:rtl/>
         </w:rPr>
-        <w:lastRenderedPageBreak/>
         <w:t>בשלב זה נעלה על הכתב את הסיבות, הלבטים והסיבות ליצירת הטבלאות ואופן הרכבתן.</w:t>
       </w:r>
     </w:p>
@@ -4652,6 +6422,7 @@
         </w:rPr>
         <w:t xml:space="preserve">בשלב זה נעשה שימוש נרחב ביותר באתר </w:t>
       </w:r>
+      <w:proofErr w:type="spellStart"/>
       <w:r>
         <w:rPr>
           <w:sz w:val="28"/>
@@ -4659,6 +6430,7 @@
         </w:rPr>
         <w:t>mockaroo</w:t>
       </w:r>
+      <w:proofErr w:type="spellEnd"/>
       <w:r>
         <w:rPr>
           <w:rFonts w:hint="cs"/>
@@ -4715,6 +6487,7 @@
           <w:szCs w:val="28"/>
           <w:rtl/>
         </w:rPr>
+        <w:lastRenderedPageBreak/>
         <w:drawing>
           <wp:inline distT="0" distB="0" distL="0" distR="0" wp14:anchorId="6FB73C7E" wp14:editId="5D8121D5">
             <wp:extent cx="5731510" cy="1519555"/>
@@ -4731,7 +6504,7 @@
                     <pic:cNvPicPr/>
                   </pic:nvPicPr>
                   <pic:blipFill>
-                    <a:blip r:embed="rId15"/>
+                    <a:blip r:embed="rId25"/>
                     <a:stretch>
                       <a:fillRect/>
                     </a:stretch>
@@ -4855,6 +6628,7 @@
         </w:rPr>
         <w:t xml:space="preserve"> או בשמו הקולי </w:t>
       </w:r>
+      <w:proofErr w:type="spellStart"/>
       <w:r>
         <w:rPr>
           <w:sz w:val="28"/>
@@ -4862,6 +6636,7 @@
         </w:rPr>
         <w:t>Regx</w:t>
       </w:r>
+      <w:proofErr w:type="spellEnd"/>
       <w:r>
         <w:rPr>
           <w:rFonts w:hint="cs"/>
@@ -4992,7 +6767,6 @@
           <w:szCs w:val="28"/>
           <w:rtl/>
         </w:rPr>
-        <w:lastRenderedPageBreak/>
         <w:drawing>
           <wp:anchor distT="0" distB="0" distL="114300" distR="114300" simplePos="0" relativeHeight="251671552" behindDoc="1" locked="0" layoutInCell="1" allowOverlap="1" wp14:anchorId="4D16F46A" wp14:editId="2886417B">
             <wp:simplePos x="0" y="0"/>
@@ -5025,7 +6799,7 @@
                     <pic:cNvPicPr/>
                   </pic:nvPicPr>
                   <pic:blipFill>
-                    <a:blip r:embed="rId16">
+                    <a:blip r:embed="rId26">
                       <a:extLst>
                         <a:ext uri="{28A0092B-C50C-407E-A947-70E740481C1C}">
                           <a14:useLocalDpi xmlns:a14="http://schemas.microsoft.com/office/drawing/2010/main" val="0"/>
@@ -5189,7 +6963,7 @@
                     <pic:cNvPicPr/>
                   </pic:nvPicPr>
                   <pic:blipFill>
-                    <a:blip r:embed="rId17">
+                    <a:blip r:embed="rId27">
                       <a:extLst>
                         <a:ext uri="{28A0092B-C50C-407E-A947-70E740481C1C}">
                           <a14:useLocalDpi xmlns:a14="http://schemas.microsoft.com/office/drawing/2010/main" val="0"/>
@@ -5273,6 +7047,7 @@
         </w:rPr>
         <w:t xml:space="preserve"> והעלנוהו לאתר </w:t>
       </w:r>
+      <w:proofErr w:type="spellStart"/>
       <w:r>
         <w:rPr>
           <w:sz w:val="28"/>
@@ -5280,6 +7055,7 @@
         </w:rPr>
         <w:t>mockaroo</w:t>
       </w:r>
+      <w:proofErr w:type="spellEnd"/>
       <w:r>
         <w:rPr>
           <w:rFonts w:hint="cs"/>
@@ -5431,6 +7207,7 @@
         </w:rPr>
         <w:t>את ישות המשמרות (</w:t>
       </w:r>
+      <w:proofErr w:type="spellStart"/>
       <w:r>
         <w:rPr>
           <w:sz w:val="28"/>
@@ -5438,6 +7215,7 @@
         </w:rPr>
         <w:t>WorkShift</w:t>
       </w:r>
+      <w:proofErr w:type="spellEnd"/>
       <w:r>
         <w:rPr>
           <w:rFonts w:hint="cs"/>
@@ -5697,7 +7475,6 @@
           <w:szCs w:val="28"/>
           <w:rtl/>
         </w:rPr>
-        <w:lastRenderedPageBreak/>
         <w:t xml:space="preserve">ובכן מדובר בסקריפט דיי פשוט </w:t>
       </w:r>
       <w:r>
@@ -5782,7 +7559,7 @@
                     <pic:cNvPicPr/>
                   </pic:nvPicPr>
                   <pic:blipFill>
-                    <a:blip r:embed="rId18" cstate="print">
+                    <a:blip r:embed="rId28" cstate="print">
                       <a:extLst>
                         <a:ext uri="{28A0092B-C50C-407E-A947-70E740481C1C}">
                           <a14:useLocalDpi xmlns:a14="http://schemas.microsoft.com/office/drawing/2010/main" val="0"/>
@@ -6050,6 +7827,7 @@
         </w:rPr>
         <w:t>לאחר כל זה התוכנית תכניס שורה זו למערך (שורה 20) ואחרי שהתוכנית סיימה את הלולאה (200 פעמים סה"כ) היא תיצור קובץ חדש "</w:t>
       </w:r>
+      <w:proofErr w:type="spellStart"/>
       <w:r>
         <w:rPr>
           <w:sz w:val="28"/>
@@ -6057,6 +7835,7 @@
         </w:rPr>
         <w:t>insertWorkShiftDetails.sql</w:t>
       </w:r>
+      <w:proofErr w:type="spellEnd"/>
       <w:r>
         <w:rPr>
           <w:rFonts w:hint="cs"/>
@@ -6147,7 +7926,7 @@
                     <pic:cNvPicPr/>
                   </pic:nvPicPr>
                   <pic:blipFill rotWithShape="1">
-                    <a:blip r:embed="rId19" cstate="print">
+                    <a:blip r:embed="rId29" cstate="print">
                       <a:extLst>
                         <a:ext uri="{28A0092B-C50C-407E-A947-70E740481C1C}">
                           <a14:useLocalDpi xmlns:a14="http://schemas.microsoft.com/office/drawing/2010/main" val="0"/>
@@ -6227,6 +8006,7 @@
         </w:rPr>
         <w:t xml:space="preserve"> כך שכעת יהיה לנו באתר </w:t>
       </w:r>
+      <w:proofErr w:type="spellStart"/>
       <w:r>
         <w:rPr>
           <w:sz w:val="28"/>
@@ -6234,6 +8014,7 @@
         </w:rPr>
         <w:t>mockaroo</w:t>
       </w:r>
+      <w:proofErr w:type="spellEnd"/>
       <w:r>
         <w:rPr>
           <w:rFonts w:hint="cs"/>
@@ -6278,6 +8059,7 @@
         </w:rPr>
         <w:t xml:space="preserve"> נכנסו, את קובץ ה</w:t>
       </w:r>
+      <w:proofErr w:type="spellStart"/>
       <w:r>
         <w:rPr>
           <w:sz w:val="28"/>
@@ -6285,6 +8067,7 @@
         </w:rPr>
         <w:t>sql</w:t>
       </w:r>
+      <w:proofErr w:type="spellEnd"/>
       <w:r>
         <w:rPr>
           <w:rFonts w:hint="cs"/>
@@ -6376,7 +8159,6 @@
           <w:szCs w:val="28"/>
           <w:rtl/>
         </w:rPr>
-        <w:lastRenderedPageBreak/>
         <w:drawing>
           <wp:anchor distT="0" distB="0" distL="114300" distR="114300" simplePos="0" relativeHeight="251675648" behindDoc="1" locked="0" layoutInCell="1" allowOverlap="1" wp14:anchorId="235E9C27" wp14:editId="308D2070">
             <wp:simplePos x="0" y="0"/>
@@ -6409,7 +8191,7 @@
                     <pic:cNvPicPr/>
                   </pic:nvPicPr>
                   <pic:blipFill>
-                    <a:blip r:embed="rId20" cstate="print">
+                    <a:blip r:embed="rId30" cstate="print">
                       <a:extLst>
                         <a:ext uri="{28A0092B-C50C-407E-A947-70E740481C1C}">
                           <a14:useLocalDpi xmlns:a14="http://schemas.microsoft.com/office/drawing/2010/main" val="0"/>
@@ -6719,8 +8501,10 @@
           <w:szCs w:val="28"/>
           <w:rtl/>
         </w:rPr>
+        <w:lastRenderedPageBreak/>
         <w:t xml:space="preserve">ופה נכנס הפיצ'ר של </w:t>
       </w:r>
+      <w:proofErr w:type="spellStart"/>
       <w:r>
         <w:rPr>
           <w:sz w:val="28"/>
@@ -6728,6 +8512,7 @@
         </w:rPr>
         <w:t>mockaroo</w:t>
       </w:r>
+      <w:proofErr w:type="spellEnd"/>
       <w:r>
         <w:rPr>
           <w:rFonts w:hint="cs"/>
@@ -6864,7 +8649,7 @@
                     <pic:cNvPicPr/>
                   </pic:nvPicPr>
                   <pic:blipFill>
-                    <a:blip r:embed="rId21"/>
+                    <a:blip r:embed="rId31"/>
                     <a:stretch>
                       <a:fillRect/>
                     </a:stretch>
@@ -6901,7 +8686,6 @@
           <w:szCs w:val="28"/>
           <w:rtl/>
         </w:rPr>
-        <w:lastRenderedPageBreak/>
         <w:t xml:space="preserve">בטבלה זו ניתן לראות כי הגדרנו כמה עמודות (תכונות) שמהוות את הטבלה </w:t>
       </w:r>
       <w:r>
@@ -6937,6 +8721,7 @@
         </w:rPr>
         <w:t xml:space="preserve"> ו-</w:t>
       </w:r>
+      <w:proofErr w:type="spellStart"/>
       <w:r>
         <w:rPr>
           <w:sz w:val="28"/>
@@ -6944,6 +8729,7 @@
         </w:rPr>
         <w:t>departId</w:t>
       </w:r>
+      <w:proofErr w:type="spellEnd"/>
       <w:r>
         <w:rPr>
           <w:rFonts w:hint="cs"/>
@@ -6953,6 +8739,7 @@
         </w:rPr>
         <w:t xml:space="preserve"> ו-</w:t>
       </w:r>
+      <w:proofErr w:type="spellStart"/>
       <w:r>
         <w:rPr>
           <w:sz w:val="28"/>
@@ -6960,6 +8747,7 @@
         </w:rPr>
         <w:t>empRole</w:t>
       </w:r>
+      <w:proofErr w:type="spellEnd"/>
       <w:r>
         <w:rPr>
           <w:rFonts w:hint="cs"/>
@@ -7035,6 +8823,7 @@
         </w:rPr>
         <w:t xml:space="preserve"> יונקת את ערכיה ממאגר הנתונים בשם </w:t>
       </w:r>
+      <w:proofErr w:type="spellStart"/>
       <w:r>
         <w:rPr>
           <w:sz w:val="28"/>
@@ -7042,6 +8831,7 @@
         </w:rPr>
         <w:t>EmpId</w:t>
       </w:r>
+      <w:proofErr w:type="spellEnd"/>
       <w:r>
         <w:rPr>
           <w:rFonts w:hint="cs"/>
@@ -7077,6 +8867,7 @@
         </w:rPr>
         <w:t>דוגמה נוספת עמודת ה-</w:t>
       </w:r>
+      <w:proofErr w:type="spellStart"/>
       <w:r>
         <w:rPr>
           <w:sz w:val="28"/>
@@ -7084,6 +8875,7 @@
         </w:rPr>
         <w:t>empRole</w:t>
       </w:r>
+      <w:proofErr w:type="spellEnd"/>
       <w:r>
         <w:rPr>
           <w:rFonts w:hint="cs"/>
@@ -7109,6 +8901,7 @@
         </w:rPr>
         <w:t xml:space="preserve"> וספציפית מעמודת ה-</w:t>
       </w:r>
+      <w:proofErr w:type="spellStart"/>
       <w:r>
         <w:rPr>
           <w:sz w:val="28"/>
@@ -7116,6 +8909,7 @@
         </w:rPr>
         <w:t>departName</w:t>
       </w:r>
+      <w:proofErr w:type="spellEnd"/>
       <w:r>
         <w:rPr>
           <w:rFonts w:hint="cs"/>
@@ -7202,7 +8996,7 @@
                     <pic:cNvPicPr/>
                   </pic:nvPicPr>
                   <pic:blipFill>
-                    <a:blip r:embed="rId22"/>
+                    <a:blip r:embed="rId32"/>
                     <a:stretch>
                       <a:fillRect/>
                     </a:stretch>
@@ -7360,6 +9154,7 @@
         </w:rPr>
         <w:t xml:space="preserve">כעת תחשבו "נונו כעת בטח השתמשתם שוב במחולל הנתונים עבור שאר הטבלאות" ואנחנו נגיב "לא" ולא בגלל שרצינו אתגר אלא בגלל שהפתרון עבור הטבלאות הבאות באה לפני הפתרון היצירתי עם האתר </w:t>
       </w:r>
+      <w:proofErr w:type="spellStart"/>
       <w:r>
         <w:rPr>
           <w:sz w:val="28"/>
@@ -7367,6 +9162,7 @@
         </w:rPr>
         <w:t>mockaroo</w:t>
       </w:r>
+      <w:proofErr w:type="spellEnd"/>
       <w:r>
         <w:rPr>
           <w:rFonts w:hint="cs"/>
@@ -7395,12 +9191,21 @@
         </w:rPr>
         <w:t xml:space="preserve">בכל מקרה </w:t>
       </w:r>
-      <w:r>
-        <w:rPr>
-          <w:sz w:val="28"/>
-          <w:szCs w:val="28"/>
-        </w:rPr>
-        <w:t>lets get back on track</w:t>
+      <w:proofErr w:type="spellStart"/>
+      <w:r>
+        <w:rPr>
+          <w:sz w:val="28"/>
+          <w:szCs w:val="28"/>
+        </w:rPr>
+        <w:t>lets</w:t>
+      </w:r>
+      <w:proofErr w:type="spellEnd"/>
+      <w:r>
+        <w:rPr>
+          <w:sz w:val="28"/>
+          <w:szCs w:val="28"/>
+        </w:rPr>
+        <w:t xml:space="preserve"> get back on track</w:t>
       </w:r>
       <w:r>
         <w:rPr>
@@ -7491,7 +9296,6 @@
           <w:szCs w:val="28"/>
           <w:rtl/>
         </w:rPr>
-        <w:lastRenderedPageBreak/>
         <w:drawing>
           <wp:inline distT="0" distB="0" distL="0" distR="0" wp14:anchorId="1CB7791E" wp14:editId="37874C6C">
             <wp:extent cx="5731510" cy="3206750"/>
@@ -7508,7 +9312,7 @@
                     <pic:cNvPicPr/>
                   </pic:nvPicPr>
                   <pic:blipFill>
-                    <a:blip r:embed="rId23"/>
+                    <a:blip r:embed="rId33"/>
                     <a:stretch>
                       <a:fillRect/>
                     </a:stretch>
@@ -7587,6 +9391,7 @@
           <w:szCs w:val="28"/>
           <w:rtl/>
         </w:rPr>
+        <w:lastRenderedPageBreak/>
         <w:drawing>
           <wp:inline distT="0" distB="0" distL="0" distR="0" wp14:anchorId="30DB0190" wp14:editId="722DFE70">
             <wp:extent cx="5731510" cy="2537460"/>
@@ -7603,7 +9408,7 @@
                     <pic:cNvPicPr/>
                   </pic:nvPicPr>
                   <pic:blipFill>
-                    <a:blip r:embed="rId24"/>
+                    <a:blip r:embed="rId34"/>
                     <a:stretch>
                       <a:fillRect/>
                     </a:stretch>
@@ -7765,7 +9570,6 @@
           <w:szCs w:val="28"/>
           <w:rtl/>
         </w:rPr>
-        <w:lastRenderedPageBreak/>
         <w:t xml:space="preserve">בכל במקרה באותה מידה גם עשינו עבור המגייסים </w:t>
       </w:r>
       <w:r>
@@ -7827,7 +9631,7 @@
                     <pic:cNvPicPr/>
                   </pic:nvPicPr>
                   <pic:blipFill>
-                    <a:blip r:embed="rId25"/>
+                    <a:blip r:embed="rId35"/>
                     <a:stretch>
                       <a:fillRect/>
                     </a:stretch>
@@ -7893,6 +9697,7 @@
           <w:szCs w:val="28"/>
           <w:rtl/>
         </w:rPr>
+        <w:lastRenderedPageBreak/>
         <w:t xml:space="preserve">בכל מקרה </w:t>
       </w:r>
       <w:r>
@@ -7930,6 +9735,7 @@
         </w:rPr>
         <w:t xml:space="preserve"> כעת נחזור באמת לשימוש בשיטה עם האתר </w:t>
       </w:r>
+      <w:proofErr w:type="spellStart"/>
       <w:r>
         <w:rPr>
           <w:sz w:val="28"/>
@@ -7937,6 +9743,7 @@
         </w:rPr>
         <w:t>mockaroo</w:t>
       </w:r>
+      <w:proofErr w:type="spellEnd"/>
       <w:r>
         <w:rPr>
           <w:rFonts w:hint="cs"/>
@@ -8084,7 +9891,7 @@
                     <pic:cNvPicPr/>
                   </pic:nvPicPr>
                   <pic:blipFill>
-                    <a:blip r:embed="rId26"/>
+                    <a:blip r:embed="rId36"/>
                     <a:stretch>
                       <a:fillRect/>
                     </a:stretch>
@@ -8158,7 +9965,6 @@
           <w:szCs w:val="28"/>
           <w:rtl/>
         </w:rPr>
-        <w:lastRenderedPageBreak/>
         <w:t xml:space="preserve">והשלב האחרון </w:t>
       </w:r>
       <w:r>
@@ -8337,7 +10143,7 @@
                     <pic:cNvPicPr/>
                   </pic:nvPicPr>
                   <pic:blipFill>
-                    <a:blip r:embed="rId27"/>
+                    <a:blip r:embed="rId37"/>
                     <a:stretch>
                       <a:fillRect/>
                     </a:stretch>
@@ -8422,6 +10228,7 @@
           <w:szCs w:val="28"/>
           <w:rtl/>
         </w:rPr>
+        <w:lastRenderedPageBreak/>
         <w:drawing>
           <wp:inline distT="0" distB="0" distL="0" distR="0" wp14:anchorId="58FAB321" wp14:editId="7F22CEF4">
             <wp:extent cx="5731510" cy="1070610"/>
@@ -8438,7 +10245,7 @@
                     <pic:cNvPicPr/>
                   </pic:nvPicPr>
                   <pic:blipFill>
-                    <a:blip r:embed="rId28"/>
+                    <a:blip r:embed="rId38"/>
                     <a:stretch>
                       <a:fillRect/>
                     </a:stretch>
@@ -8486,6 +10293,7 @@
         </w:rPr>
         <w:t xml:space="preserve"> דרך </w:t>
       </w:r>
+      <w:proofErr w:type="spellStart"/>
       <w:r>
         <w:rPr>
           <w:sz w:val="28"/>
@@ -8500,6 +10308,7 @@
         </w:rPr>
         <w:t>ockaroo</w:t>
       </w:r>
+      <w:proofErr w:type="spellEnd"/>
       <w:r>
         <w:rPr>
           <w:rFonts w:hint="cs"/>
@@ -8715,7 +10524,7 @@
                     <pic:cNvPicPr/>
                   </pic:nvPicPr>
                   <pic:blipFill>
-                    <a:blip r:embed="rId29"/>
+                    <a:blip r:embed="rId39"/>
                     <a:stretch>
                       <a:fillRect/>
                     </a:stretch>
@@ -8857,6 +10666,7 @@
           <w:rFonts w:hint="cs"/>
           <w:rtl/>
         </w:rPr>
+        <w:lastRenderedPageBreak/>
         <w:t xml:space="preserve">כפקודות </w:t>
       </w:r>
       <w:r>
@@ -8890,7 +10700,7 @@
                     <pic:cNvPicPr/>
                   </pic:nvPicPr>
                   <pic:blipFill>
-                    <a:blip r:embed="rId30"/>
+                    <a:blip r:embed="rId40"/>
                     <a:stretch>
                       <a:fillRect/>
                     </a:stretch>
@@ -8959,7 +10769,7 @@
                     <pic:cNvPicPr/>
                   </pic:nvPicPr>
                   <pic:blipFill>
-                    <a:blip r:embed="rId31"/>
+                    <a:blip r:embed="rId41"/>
                     <a:stretch>
                       <a:fillRect/>
                     </a:stretch>
@@ -9041,7 +10851,6 @@
           <w:u w:val="single"/>
           <w:rtl/>
         </w:rPr>
-        <w:lastRenderedPageBreak/>
         <w:t xml:space="preserve">גיבוי ושחזור הנתונים </w:t>
       </w:r>
       <w:r>
@@ -9083,9 +10892,9 @@
       </w:pPr>
     </w:p>
     <w:sectPr>
-      <w:headerReference w:type="default" r:id="rId32"/>
-      <w:footerReference w:type="default" r:id="rId33"/>
-      <w:footerReference w:type="first" r:id="rId34"/>
+      <w:headerReference w:type="default" r:id="rId42"/>
+      <w:footerReference w:type="default" r:id="rId43"/>
+      <w:footerReference w:type="first" r:id="rId44"/>
       <w:pgSz w:w="11906" w:h="16838"/>
       <w:pgMar w:top="1440" w:right="1440" w:bottom="1440" w:left="1440" w:header="708" w:footer="708" w:gutter="0"/>
       <w:pgNumType w:start="0"/>
@@ -11177,6 +12986,7 @@
   <w:style w:type="paragraph" w:default="1" w:styleId="Normal">
     <w:name w:val="Normal"/>
     <w:qFormat/>
+    <w:rsid w:val="00F529B3"/>
   </w:style>
   <w:style w:type="paragraph" w:styleId="Heading1">
     <w:name w:val="heading 1"/>

</xml_diff>